<commit_message>
Access specifiers and modifiers
</commit_message>
<xml_diff>
--- a/Automation_Testing.docx
+++ b/Automation_Testing.docx
@@ -15,16 +15,8 @@
         <w:rPr>
           <w:lang w:val="en-IN"/>
         </w:rPr>
-        <w:t xml:space="preserve">Automation </w:t>
-      </w:r>
-      <w:proofErr w:type="gramStart"/>
-      <w:r>
-        <w:rPr>
-          <w:lang w:val="en-IN"/>
-        </w:rPr>
-        <w:t>Testing :</w:t>
-      </w:r>
-      <w:proofErr w:type="gramEnd"/>
+        <w:t>Automation Testing :</w:t>
+      </w:r>
     </w:p>
     <w:p>
       <w:pPr>
@@ -73,19 +65,11 @@
           <w:lang w:val="en-IN"/>
         </w:rPr>
       </w:pPr>
-      <w:proofErr w:type="spellStart"/>
-      <w:r>
-        <w:rPr>
-          <w:lang w:val="en-IN"/>
-        </w:rPr>
-        <w:t>TestCase</w:t>
-      </w:r>
-      <w:proofErr w:type="spellEnd"/>
-      <w:r>
-        <w:rPr>
-          <w:lang w:val="en-IN"/>
-        </w:rPr>
-        <w:t xml:space="preserve"> / Test Plan</w:t>
+      <w:r>
+        <w:rPr>
+          <w:lang w:val="en-IN"/>
+        </w:rPr>
+        <w:t>TestCase / Test Plan</w:t>
       </w:r>
     </w:p>
     <w:p>
@@ -260,23 +244,8 @@
         <w:rPr>
           <w:lang w:val="en-IN"/>
         </w:rPr>
-        <w:t xml:space="preserve">, </w:t>
-      </w:r>
-      <w:proofErr w:type="spellStart"/>
-      <w:r>
-        <w:rPr>
-          <w:lang w:val="en-IN"/>
-        </w:rPr>
-        <w:t>Netbeans</w:t>
-      </w:r>
-      <w:proofErr w:type="spellEnd"/>
-      <w:r>
-        <w:rPr>
-          <w:lang w:val="en-IN"/>
-        </w:rPr>
-        <w:t xml:space="preserve">, </w:t>
-      </w:r>
-      <w:proofErr w:type="spellStart"/>
+        <w:t xml:space="preserve">, Netbeans, </w:t>
+      </w:r>
       <w:r>
         <w:rPr>
           <w:b/>
@@ -284,15 +253,12 @@
         </w:rPr>
         <w:t>intelllij</w:t>
       </w:r>
-      <w:proofErr w:type="spellEnd"/>
-      <w:proofErr w:type="gramStart"/>
       <w:r>
         <w:rPr>
           <w:lang w:val="en-IN"/>
         </w:rPr>
         <w:t>.. )</w:t>
       </w:r>
-      <w:proofErr w:type="gramEnd"/>
     </w:p>
     <w:p>
       <w:pPr>
@@ -835,21 +801,7 @@
         <w:rPr>
           <w:lang w:val="en-IN"/>
         </w:rPr>
-        <w:t>If ,</w:t>
-      </w:r>
-      <w:proofErr w:type="spellStart"/>
-      <w:r>
-        <w:rPr>
-          <w:lang w:val="en-IN"/>
-        </w:rPr>
-        <w:t>elseif</w:t>
-      </w:r>
-      <w:proofErr w:type="spellEnd"/>
-      <w:r>
-        <w:rPr>
-          <w:lang w:val="en-IN"/>
-        </w:rPr>
-        <w:t xml:space="preserve"> ,else</w:t>
+        <w:t>If ,elseif ,else</w:t>
       </w:r>
     </w:p>
     <w:p>
@@ -885,19 +837,11 @@
           <w:lang w:val="en-IN"/>
         </w:rPr>
       </w:pPr>
-      <w:proofErr w:type="spellStart"/>
-      <w:r>
-        <w:rPr>
-          <w:lang w:val="en-IN"/>
-        </w:rPr>
-        <w:t>Looping</w:t>
-      </w:r>
-      <w:proofErr w:type="spellEnd"/>
-      <w:r>
-        <w:rPr>
-          <w:lang w:val="en-IN"/>
-        </w:rPr>
-        <w:t xml:space="preserve"> Statements</w:t>
+      <w:r>
+        <w:rPr>
+          <w:lang w:val="en-IN"/>
+        </w:rPr>
+        <w:t>Looping Statements</w:t>
       </w:r>
     </w:p>
     <w:p>
@@ -973,7 +917,6 @@
           <w:lang w:val="en-IN"/>
         </w:rPr>
       </w:pPr>
-      <w:proofErr w:type="spellStart"/>
       <w:r>
         <w:rPr>
           <w:lang w:val="en-IN"/>
@@ -981,7 +924,6 @@
         <w:lastRenderedPageBreak/>
         <w:t>Foreach</w:t>
       </w:r>
-      <w:proofErr w:type="spellEnd"/>
     </w:p>
     <w:p>
       <w:pPr>
@@ -1068,28 +1010,12 @@
           <w:lang w:val="en-IN"/>
         </w:rPr>
       </w:pPr>
-      <w:proofErr w:type="spellStart"/>
-      <w:r>
-        <w:rPr>
-          <w:lang w:val="en-IN"/>
-        </w:rPr>
-        <w:t>StringBuffer</w:t>
-      </w:r>
-      <w:proofErr w:type="spellEnd"/>
-      <w:r>
-        <w:rPr>
-          <w:lang w:val="en-IN"/>
-        </w:rPr>
-        <w:t xml:space="preserve"> and </w:t>
-      </w:r>
-      <w:proofErr w:type="spellStart"/>
-      <w:r>
-        <w:rPr>
-          <w:lang w:val="en-IN"/>
-        </w:rPr>
-        <w:t>StringBuilder</w:t>
-      </w:r>
-      <w:proofErr w:type="spellEnd"/>
+      <w:r>
+        <w:rPr>
+          <w:lang w:val="en-IN"/>
+        </w:rPr>
+        <w:t>StringBuffer and StringBuilder</w:t>
+      </w:r>
     </w:p>
     <w:p>
       <w:pPr>
@@ -1120,28 +1046,521 @@
           <w:lang w:val="en-IN"/>
         </w:rPr>
       </w:pPr>
-      <w:proofErr w:type="gramStart"/>
-      <w:r>
-        <w:rPr>
-          <w:lang w:val="en-IN"/>
-        </w:rPr>
-        <w:t>Why ?</w:t>
-      </w:r>
-      <w:proofErr w:type="gramEnd"/>
-      <w:r>
-        <w:rPr>
+      <w:r>
+        <w:rPr>
+          <w:lang w:val="en-IN"/>
+        </w:rPr>
+        <w:t>Why ? Advantages ????</w:t>
+      </w:r>
+    </w:p>
+    <w:p>
+      <w:pPr>
+        <w:pStyle w:val="ListParagraph"/>
+        <w:numPr>
+          <w:ilvl w:val="2"/>
+          <w:numId w:val="1"/>
+        </w:numPr>
+        <w:rPr>
+          <w:lang w:val="en-IN"/>
+        </w:rPr>
+      </w:pPr>
+      <w:r>
+        <w:rPr>
+          <w:lang w:val="en-IN"/>
+        </w:rPr>
+        <w:t>Thread class</w:t>
+      </w:r>
+    </w:p>
+    <w:p>
+      <w:pPr>
+        <w:pStyle w:val="ListParagraph"/>
+        <w:numPr>
+          <w:ilvl w:val="2"/>
+          <w:numId w:val="1"/>
+        </w:numPr>
+        <w:rPr>
+          <w:lang w:val="en-IN"/>
+        </w:rPr>
+      </w:pPr>
+      <w:r>
+        <w:rPr>
+          <w:lang w:val="en-IN"/>
+        </w:rPr>
+        <w:t>Runnable interface</w:t>
+      </w:r>
+    </w:p>
+    <w:p>
+      <w:pPr>
+        <w:pStyle w:val="ListParagraph"/>
+        <w:numPr>
+          <w:ilvl w:val="1"/>
+          <w:numId w:val="1"/>
+        </w:numPr>
+        <w:rPr>
+          <w:lang w:val="en-IN"/>
+        </w:rPr>
+      </w:pPr>
+      <w:r>
+        <w:rPr>
+          <w:lang w:val="en-IN"/>
+        </w:rPr>
+        <w:t>Exception Handling</w:t>
+      </w:r>
+    </w:p>
+    <w:p>
+      <w:pPr>
+        <w:pStyle w:val="ListParagraph"/>
+        <w:numPr>
+          <w:ilvl w:val="2"/>
+          <w:numId w:val="1"/>
+        </w:numPr>
+        <w:rPr>
+          <w:lang w:val="en-IN"/>
+        </w:rPr>
+      </w:pPr>
+      <w:r>
+        <w:rPr>
+          <w:lang w:val="en-IN"/>
+        </w:rPr>
+        <w:t>Try</w:t>
+      </w:r>
+    </w:p>
+    <w:p>
+      <w:pPr>
+        <w:pStyle w:val="ListParagraph"/>
+        <w:numPr>
+          <w:ilvl w:val="2"/>
+          <w:numId w:val="1"/>
+        </w:numPr>
+        <w:rPr>
+          <w:lang w:val="en-IN"/>
+        </w:rPr>
+      </w:pPr>
+      <w:r>
+        <w:rPr>
+          <w:lang w:val="en-IN"/>
+        </w:rPr>
+        <w:t>Catch</w:t>
+      </w:r>
+    </w:p>
+    <w:p>
+      <w:pPr>
+        <w:pStyle w:val="ListParagraph"/>
+        <w:numPr>
+          <w:ilvl w:val="2"/>
+          <w:numId w:val="1"/>
+        </w:numPr>
+        <w:rPr>
+          <w:lang w:val="en-IN"/>
+        </w:rPr>
+      </w:pPr>
+      <w:r>
+        <w:rPr>
+          <w:lang w:val="en-IN"/>
+        </w:rPr>
+        <w:t>Throws</w:t>
+      </w:r>
+    </w:p>
+    <w:p>
+      <w:pPr>
+        <w:pStyle w:val="ListParagraph"/>
+        <w:numPr>
+          <w:ilvl w:val="2"/>
+          <w:numId w:val="1"/>
+        </w:numPr>
+        <w:rPr>
+          <w:lang w:val="en-IN"/>
+        </w:rPr>
+      </w:pPr>
+      <w:r>
+        <w:rPr>
+          <w:lang w:val="en-IN"/>
+        </w:rPr>
+        <w:t>Throw</w:t>
+      </w:r>
+    </w:p>
+    <w:p>
+      <w:pPr>
+        <w:pStyle w:val="ListParagraph"/>
+        <w:numPr>
+          <w:ilvl w:val="2"/>
+          <w:numId w:val="1"/>
+        </w:numPr>
+        <w:rPr>
+          <w:lang w:val="en-IN"/>
+        </w:rPr>
+      </w:pPr>
+      <w:r>
+        <w:rPr>
+          <w:lang w:val="en-IN"/>
+        </w:rPr>
+        <w:t>Finally</w:t>
+      </w:r>
+    </w:p>
+    <w:p>
+      <w:pPr>
+        <w:pStyle w:val="ListParagraph"/>
+        <w:numPr>
+          <w:ilvl w:val="2"/>
+          <w:numId w:val="1"/>
+        </w:numPr>
+        <w:rPr>
+          <w:lang w:val="en-IN"/>
+        </w:rPr>
+      </w:pPr>
+      <w:r>
+        <w:rPr>
+          <w:lang w:val="en-IN"/>
+        </w:rPr>
+        <w:t>How to write UDE</w:t>
+      </w:r>
+    </w:p>
+    <w:p>
+      <w:pPr>
+        <w:pStyle w:val="ListParagraph"/>
+        <w:numPr>
+          <w:ilvl w:val="1"/>
+          <w:numId w:val="1"/>
+        </w:numPr>
+        <w:rPr>
+          <w:lang w:val="en-IN"/>
+        </w:rPr>
+      </w:pPr>
+      <w:r>
+        <w:rPr>
+          <w:lang w:val="en-IN"/>
+        </w:rPr>
+        <w:t>File Handling</w:t>
+      </w:r>
+    </w:p>
+    <w:p>
+      <w:pPr>
+        <w:pStyle w:val="ListParagraph"/>
+        <w:numPr>
+          <w:ilvl w:val="2"/>
+          <w:numId w:val="1"/>
+        </w:numPr>
+        <w:rPr>
+          <w:lang w:val="en-IN"/>
+        </w:rPr>
+      </w:pPr>
+      <w:r>
+        <w:rPr>
+          <w:lang w:val="en-IN"/>
+        </w:rPr>
+        <w:t>How to read and write files</w:t>
+      </w:r>
+    </w:p>
+    <w:p>
+      <w:pPr>
+        <w:pStyle w:val="ListParagraph"/>
+        <w:numPr>
+          <w:ilvl w:val="3"/>
+          <w:numId w:val="1"/>
+        </w:numPr>
+        <w:rPr>
+          <w:lang w:val="en-IN"/>
+        </w:rPr>
+      </w:pPr>
+      <w:r>
+        <w:rPr>
+          <w:lang w:val="en-IN"/>
+        </w:rPr>
+        <w:t>Txt</w:t>
+      </w:r>
+    </w:p>
+    <w:p>
+      <w:pPr>
+        <w:pStyle w:val="ListParagraph"/>
+        <w:numPr>
+          <w:ilvl w:val="3"/>
+          <w:numId w:val="1"/>
+        </w:numPr>
+        <w:rPr>
+          <w:lang w:val="en-IN"/>
+        </w:rPr>
+      </w:pPr>
+      <w:r>
+        <w:rPr>
+          <w:lang w:val="en-IN"/>
+        </w:rPr>
+        <w:t>Properties</w:t>
+      </w:r>
+    </w:p>
+    <w:p>
+      <w:pPr>
+        <w:pStyle w:val="ListParagraph"/>
+        <w:numPr>
+          <w:ilvl w:val="3"/>
+          <w:numId w:val="1"/>
+        </w:numPr>
+        <w:rPr>
+          <w:lang w:val="en-IN"/>
+        </w:rPr>
+      </w:pPr>
+      <w:r>
+        <w:rPr>
+          <w:lang w:val="en-IN"/>
+        </w:rPr>
+        <w:t>Excel</w:t>
+      </w:r>
+    </w:p>
+    <w:p>
+      <w:pPr>
+        <w:pStyle w:val="ListParagraph"/>
+        <w:numPr>
+          <w:ilvl w:val="1"/>
+          <w:numId w:val="1"/>
+        </w:numPr>
+        <w:rPr>
+          <w:lang w:val="en-IN"/>
+        </w:rPr>
+      </w:pPr>
+      <w:r>
+        <w:rPr>
+          <w:lang w:val="en-IN"/>
+        </w:rPr>
+        <w:t>Collections</w:t>
+      </w:r>
+    </w:p>
+    <w:p>
+      <w:pPr>
+        <w:pStyle w:val="ListParagraph"/>
+        <w:numPr>
+          <w:ilvl w:val="2"/>
+          <w:numId w:val="1"/>
+        </w:numPr>
+        <w:rPr>
+          <w:lang w:val="en-IN"/>
+        </w:rPr>
+      </w:pPr>
+      <w:r>
+        <w:rPr>
+          <w:lang w:val="en-IN"/>
+        </w:rPr>
+        <w:t>List</w:t>
+      </w:r>
+    </w:p>
+    <w:p>
+      <w:pPr>
+        <w:pStyle w:val="ListParagraph"/>
+        <w:numPr>
+          <w:ilvl w:val="2"/>
+          <w:numId w:val="1"/>
+        </w:numPr>
+        <w:rPr>
+          <w:lang w:val="en-IN"/>
+        </w:rPr>
+      </w:pPr>
+      <w:r>
+        <w:rPr>
+          <w:lang w:val="en-IN"/>
+        </w:rPr>
+        <w:t>Set</w:t>
+      </w:r>
+    </w:p>
+    <w:p>
+      <w:pPr>
+        <w:pStyle w:val="ListParagraph"/>
+        <w:numPr>
+          <w:ilvl w:val="2"/>
+          <w:numId w:val="1"/>
+        </w:numPr>
+        <w:rPr>
+          <w:lang w:val="en-IN"/>
+        </w:rPr>
+      </w:pPr>
+      <w:r>
+        <w:rPr>
+          <w:lang w:val="en-IN"/>
+        </w:rPr>
+        <w:t>Map</w:t>
+      </w:r>
+    </w:p>
+    <w:p>
+      <w:pPr>
+        <w:pStyle w:val="ListParagraph"/>
+        <w:numPr>
+          <w:ilvl w:val="1"/>
+          <w:numId w:val="1"/>
+        </w:numPr>
+        <w:rPr>
+          <w:lang w:val="en-IN"/>
+        </w:rPr>
+      </w:pPr>
+      <w:r>
+        <w:rPr>
+          <w:lang w:val="en-IN"/>
+        </w:rPr>
+        <w:t>Generics</w:t>
+      </w:r>
+    </w:p>
+    <w:p>
+      <w:pPr>
+        <w:pStyle w:val="ListParagraph"/>
+        <w:numPr>
+          <w:ilvl w:val="0"/>
+          <w:numId w:val="1"/>
+        </w:numPr>
+        <w:rPr>
+          <w:lang w:val="en-IN"/>
+        </w:rPr>
+      </w:pPr>
+      <w:r>
+        <w:rPr>
+          <w:lang w:val="en-IN"/>
+        </w:rPr>
+        <w:t>Automation with Selenium:</w:t>
+      </w:r>
+    </w:p>
+    <w:p>
+      <w:pPr>
+        <w:pStyle w:val="ListParagraph"/>
+        <w:numPr>
+          <w:ilvl w:val="1"/>
+          <w:numId w:val="1"/>
+        </w:numPr>
+        <w:rPr>
+          <w:lang w:val="en-IN"/>
+        </w:rPr>
+      </w:pPr>
+      <w:r>
+        <w:rPr>
+          <w:lang w:val="en-IN"/>
+        </w:rPr>
+        <w:t>Why Automation is required</w:t>
+      </w:r>
+    </w:p>
+    <w:p>
+      <w:pPr>
+        <w:pStyle w:val="ListParagraph"/>
+        <w:numPr>
+          <w:ilvl w:val="1"/>
+          <w:numId w:val="1"/>
+        </w:numPr>
+        <w:rPr>
+          <w:lang w:val="en-IN"/>
+        </w:rPr>
+      </w:pPr>
+      <w:r>
+        <w:rPr>
+          <w:lang w:val="en-IN"/>
+        </w:rPr>
+        <w:t>What are the different tools available</w:t>
+      </w:r>
+    </w:p>
+    <w:p>
+      <w:pPr>
+        <w:pStyle w:val="ListParagraph"/>
+        <w:numPr>
+          <w:ilvl w:val="1"/>
+          <w:numId w:val="1"/>
+        </w:numPr>
+        <w:rPr>
+          <w:lang w:val="en-IN"/>
+        </w:rPr>
+      </w:pPr>
+      <w:r>
+        <w:rPr>
+          <w:lang w:val="en-IN"/>
+        </w:rPr>
+        <w:t>Why Selenium is Popular</w:t>
+      </w:r>
+    </w:p>
+    <w:p>
+      <w:pPr>
+        <w:pStyle w:val="ListParagraph"/>
+        <w:numPr>
+          <w:ilvl w:val="1"/>
+          <w:numId w:val="1"/>
+        </w:numPr>
+        <w:rPr>
+          <w:lang w:val="en-IN"/>
+        </w:rPr>
+      </w:pPr>
+      <w:r>
+        <w:rPr>
+          <w:lang w:val="en-IN"/>
+        </w:rPr>
+        <w:t>Different versions of selenium</w:t>
+      </w:r>
+    </w:p>
+    <w:p>
+      <w:pPr>
+        <w:pStyle w:val="ListParagraph"/>
+        <w:numPr>
+          <w:ilvl w:val="2"/>
+          <w:numId w:val="1"/>
+        </w:numPr>
+        <w:rPr>
+          <w:lang w:val="en-IN"/>
+        </w:rPr>
+      </w:pPr>
+      <w:r>
+        <w:rPr>
+          <w:lang w:val="en-IN"/>
+        </w:rPr>
+        <w:t xml:space="preserve">Selenium  </w:t>
+      </w:r>
+      <w:r>
+        <w:rPr>
+          <w:lang w:val="en-IN"/>
+        </w:rPr>
+        <w:t>IDE</w:t>
+      </w:r>
+      <w:r>
+        <w:rPr>
+          <w:lang w:val="en-IN"/>
+        </w:rPr>
+        <w:t xml:space="preserve"> -&gt; version-1</w:t>
+      </w:r>
+    </w:p>
+    <w:p>
+      <w:pPr>
+        <w:pStyle w:val="ListParagraph"/>
+        <w:numPr>
+          <w:ilvl w:val="2"/>
+          <w:numId w:val="1"/>
+        </w:numPr>
+        <w:rPr>
+          <w:strike/>
+          <w:lang w:val="en-IN"/>
+        </w:rPr>
+      </w:pPr>
+      <w:r>
+        <w:rPr>
+          <w:lang w:val="en-IN"/>
+        </w:rPr>
+        <w:t>Selenium</w:t>
+      </w:r>
+      <w:r>
+        <w:rPr>
+          <w:strike/>
           <w:lang w:val="en-IN"/>
         </w:rPr>
         <w:t xml:space="preserve"> </w:t>
       </w:r>
-      <w:proofErr w:type="gramStart"/>
-      <w:r>
-        <w:rPr>
-          <w:lang w:val="en-IN"/>
-        </w:rPr>
-        <w:t>Advantages ????</w:t>
-      </w:r>
-      <w:proofErr w:type="gramEnd"/>
+      <w:r>
+        <w:rPr>
+          <w:strike/>
+          <w:lang w:val="en-IN"/>
+        </w:rPr>
+        <w:t xml:space="preserve"> </w:t>
+      </w:r>
+      <w:r>
+        <w:rPr>
+          <w:strike/>
+          <w:lang w:val="en-IN"/>
+        </w:rPr>
+        <w:t>RC</w:t>
+      </w:r>
+      <w:r>
+        <w:rPr>
+          <w:strike/>
+          <w:lang w:val="en-IN"/>
+        </w:rPr>
+        <w:t xml:space="preserve"> -&gt; Selenium 1.0</w:t>
+      </w:r>
     </w:p>
     <w:p>
       <w:pPr>
@@ -1158,7 +1577,38 @@
         <w:rPr>
           <w:lang w:val="en-IN"/>
         </w:rPr>
-        <w:t>Thread class</w:t>
+        <w:t xml:space="preserve">Selenium  </w:t>
+      </w:r>
+      <w:r>
+        <w:rPr>
+          <w:lang w:val="en-IN"/>
+        </w:rPr>
+        <w:t>Web Driver</w:t>
+      </w:r>
+      <w:r>
+        <w:rPr>
+          <w:lang w:val="en-IN"/>
+        </w:rPr>
+        <w:t xml:space="preserve"> -&gt; Selenium 2.0</w:t>
+      </w:r>
+      <w:r>
+        <w:rPr>
+          <w:lang w:val="en-IN"/>
+        </w:rPr>
+        <w:t xml:space="preserve"> / </w:t>
+      </w:r>
+      <w:r>
+        <w:rPr>
+          <w:highlight w:val="green"/>
+          <w:lang w:val="en-IN"/>
+        </w:rPr>
+        <w:t>Selenium 3.0</w:t>
+      </w:r>
+      <w:r>
+        <w:rPr>
+          <w:lang w:val="en-IN"/>
+        </w:rPr>
+        <w:t xml:space="preserve"> / Selenium 4.0- alpha</w:t>
       </w:r>
     </w:p>
     <w:p>
@@ -1172,19 +1622,17 @@
           <w:lang w:val="en-IN"/>
         </w:rPr>
       </w:pPr>
-      <w:proofErr w:type="spellStart"/>
-      <w:r>
-        <w:rPr>
-          <w:lang w:val="en-IN"/>
-        </w:rPr>
-        <w:t>Runnable</w:t>
-      </w:r>
-      <w:proofErr w:type="spellEnd"/>
-      <w:r>
-        <w:rPr>
-          <w:lang w:val="en-IN"/>
-        </w:rPr>
-        <w:t xml:space="preserve"> interface</w:t>
+      <w:r>
+        <w:rPr>
+          <w:lang w:val="en-IN"/>
+        </w:rPr>
+        <w:t xml:space="preserve">Selenium  </w:t>
+      </w:r>
+      <w:r>
+        <w:rPr>
+          <w:lang w:val="en-IN"/>
+        </w:rPr>
+        <w:t>GRID</w:t>
       </w:r>
     </w:p>
     <w:p>
@@ -1202,7 +1650,7 @@
         <w:rPr>
           <w:lang w:val="en-IN"/>
         </w:rPr>
-        <w:t>Exception Handling</w:t>
+        <w:t>Framework</w:t>
       </w:r>
     </w:p>
     <w:p>
@@ -1220,7 +1668,7 @@
         <w:rPr>
           <w:lang w:val="en-IN"/>
         </w:rPr>
-        <w:t>Try</w:t>
+        <w:t>Function driven Automation Framework</w:t>
       </w:r>
     </w:p>
     <w:p>
@@ -1238,7 +1686,7 @@
         <w:rPr>
           <w:lang w:val="en-IN"/>
         </w:rPr>
-        <w:t>Catch</w:t>
+        <w:t>Keyword driven Automation Framework</w:t>
       </w:r>
     </w:p>
     <w:p>
@@ -1256,7 +1704,7 @@
         <w:rPr>
           <w:lang w:val="en-IN"/>
         </w:rPr>
-        <w:t>Throws</w:t>
+        <w:t>Data driven Automation Framework</w:t>
       </w:r>
     </w:p>
     <w:p>
@@ -1274,7 +1722,7 @@
         <w:rPr>
           <w:lang w:val="en-IN"/>
         </w:rPr>
-        <w:t>Throw</w:t>
+        <w:t>Hybrid driven Automation Framework</w:t>
       </w:r>
     </w:p>
     <w:p>
@@ -1285,14 +1733,16 @@
           <w:numId w:val="1"/>
         </w:numPr>
         <w:rPr>
-          <w:lang w:val="en-IN"/>
-        </w:rPr>
-      </w:pPr>
-      <w:r>
-        <w:rPr>
-          <w:lang w:val="en-IN"/>
-        </w:rPr>
-        <w:t>Finally</w:t>
+          <w:b/>
+          <w:lang w:val="en-IN"/>
+        </w:rPr>
+      </w:pPr>
+      <w:r>
+        <w:rPr>
+          <w:b/>
+          <w:lang w:val="en-IN"/>
+        </w:rPr>
+        <w:t>TestNG</w:t>
       </w:r>
     </w:p>
     <w:p>
@@ -1308,189 +1758,10 @@
       </w:pPr>
       <w:r>
         <w:rPr>
-          <w:lang w:val="en-IN"/>
-        </w:rPr>
-        <w:t>How to write UDE</w:t>
-      </w:r>
-    </w:p>
-    <w:p>
-      <w:pPr>
-        <w:pStyle w:val="ListParagraph"/>
-        <w:numPr>
-          <w:ilvl w:val="1"/>
-          <w:numId w:val="1"/>
-        </w:numPr>
-        <w:rPr>
-          <w:lang w:val="en-IN"/>
-        </w:rPr>
-      </w:pPr>
-      <w:r>
-        <w:rPr>
-          <w:lang w:val="en-IN"/>
-        </w:rPr>
-        <w:t>File Handling</w:t>
-      </w:r>
-    </w:p>
-    <w:p>
-      <w:pPr>
-        <w:pStyle w:val="ListParagraph"/>
-        <w:numPr>
-          <w:ilvl w:val="2"/>
-          <w:numId w:val="1"/>
-        </w:numPr>
-        <w:rPr>
-          <w:lang w:val="en-IN"/>
-        </w:rPr>
-      </w:pPr>
-      <w:r>
-        <w:rPr>
-          <w:lang w:val="en-IN"/>
-        </w:rPr>
-        <w:t>How to read and write files</w:t>
-      </w:r>
-    </w:p>
-    <w:p>
-      <w:pPr>
-        <w:pStyle w:val="ListParagraph"/>
-        <w:numPr>
-          <w:ilvl w:val="3"/>
-          <w:numId w:val="1"/>
-        </w:numPr>
-        <w:rPr>
-          <w:lang w:val="en-IN"/>
-        </w:rPr>
-      </w:pPr>
-      <w:r>
-        <w:rPr>
-          <w:lang w:val="en-IN"/>
-        </w:rPr>
-        <w:t>Txt</w:t>
-      </w:r>
-    </w:p>
-    <w:p>
-      <w:pPr>
-        <w:pStyle w:val="ListParagraph"/>
-        <w:numPr>
-          <w:ilvl w:val="3"/>
-          <w:numId w:val="1"/>
-        </w:numPr>
-        <w:rPr>
-          <w:lang w:val="en-IN"/>
-        </w:rPr>
-      </w:pPr>
-      <w:r>
-        <w:rPr>
-          <w:lang w:val="en-IN"/>
-        </w:rPr>
-        <w:t>Properties</w:t>
-      </w:r>
-    </w:p>
-    <w:p>
-      <w:pPr>
-        <w:pStyle w:val="ListParagraph"/>
-        <w:numPr>
-          <w:ilvl w:val="3"/>
-          <w:numId w:val="1"/>
-        </w:numPr>
-        <w:rPr>
-          <w:lang w:val="en-IN"/>
-        </w:rPr>
-      </w:pPr>
-      <w:r>
-        <w:rPr>
-          <w:lang w:val="en-IN"/>
-        </w:rPr>
-        <w:t>Excel</w:t>
-      </w:r>
-    </w:p>
-    <w:p>
-      <w:pPr>
-        <w:pStyle w:val="ListParagraph"/>
-        <w:numPr>
-          <w:ilvl w:val="1"/>
-          <w:numId w:val="1"/>
-        </w:numPr>
-        <w:rPr>
-          <w:lang w:val="en-IN"/>
-        </w:rPr>
-      </w:pPr>
-      <w:r>
-        <w:rPr>
-          <w:lang w:val="en-IN"/>
-        </w:rPr>
-        <w:t>Collections</w:t>
-      </w:r>
-    </w:p>
-    <w:p>
-      <w:pPr>
-        <w:pStyle w:val="ListParagraph"/>
-        <w:numPr>
-          <w:ilvl w:val="2"/>
-          <w:numId w:val="1"/>
-        </w:numPr>
-        <w:rPr>
-          <w:lang w:val="en-IN"/>
-        </w:rPr>
-      </w:pPr>
-      <w:r>
-        <w:rPr>
-          <w:lang w:val="en-IN"/>
-        </w:rPr>
-        <w:t>List</w:t>
-      </w:r>
-    </w:p>
-    <w:p>
-      <w:pPr>
-        <w:pStyle w:val="ListParagraph"/>
-        <w:numPr>
-          <w:ilvl w:val="2"/>
-          <w:numId w:val="1"/>
-        </w:numPr>
-        <w:rPr>
-          <w:lang w:val="en-IN"/>
-        </w:rPr>
-      </w:pPr>
-      <w:r>
-        <w:rPr>
-          <w:lang w:val="en-IN"/>
-        </w:rPr>
-        <w:t>Set</w:t>
-      </w:r>
-    </w:p>
-    <w:p>
-      <w:pPr>
-        <w:pStyle w:val="ListParagraph"/>
-        <w:numPr>
-          <w:ilvl w:val="2"/>
-          <w:numId w:val="1"/>
-        </w:numPr>
-        <w:rPr>
-          <w:lang w:val="en-IN"/>
-        </w:rPr>
-      </w:pPr>
-      <w:r>
-        <w:rPr>
-          <w:lang w:val="en-IN"/>
-        </w:rPr>
-        <w:t>Map</w:t>
-      </w:r>
-    </w:p>
-    <w:p>
-      <w:pPr>
-        <w:pStyle w:val="ListParagraph"/>
-        <w:numPr>
-          <w:ilvl w:val="1"/>
-          <w:numId w:val="1"/>
-        </w:numPr>
-        <w:rPr>
-          <w:lang w:val="en-IN"/>
-        </w:rPr>
-      </w:pPr>
-      <w:r>
-        <w:rPr>
-          <w:lang w:val="en-IN"/>
-        </w:rPr>
-        <w:t>Generics</w:t>
+          <w:b/>
+          <w:lang w:val="en-IN"/>
+        </w:rPr>
+        <w:t>POM</w:t>
       </w:r>
     </w:p>
     <w:p>
@@ -1506,397 +1777,10 @@
       </w:pPr>
       <w:r>
         <w:rPr>
-          <w:lang w:val="en-IN"/>
-        </w:rPr>
-        <w:t>Automation with Selenium:</w:t>
-      </w:r>
-    </w:p>
-    <w:p>
-      <w:pPr>
-        <w:pStyle w:val="ListParagraph"/>
-        <w:numPr>
-          <w:ilvl w:val="1"/>
-          <w:numId w:val="1"/>
-        </w:numPr>
-        <w:rPr>
-          <w:lang w:val="en-IN"/>
-        </w:rPr>
-      </w:pPr>
-      <w:r>
-        <w:rPr>
-          <w:lang w:val="en-IN"/>
-        </w:rPr>
-        <w:t>Why Automation is required</w:t>
-      </w:r>
-    </w:p>
-    <w:p>
-      <w:pPr>
-        <w:pStyle w:val="ListParagraph"/>
-        <w:numPr>
-          <w:ilvl w:val="1"/>
-          <w:numId w:val="1"/>
-        </w:numPr>
-        <w:rPr>
-          <w:lang w:val="en-IN"/>
-        </w:rPr>
-      </w:pPr>
-      <w:r>
-        <w:rPr>
-          <w:lang w:val="en-IN"/>
-        </w:rPr>
-        <w:t>What are the different tools available</w:t>
-      </w:r>
-    </w:p>
-    <w:p>
-      <w:pPr>
-        <w:pStyle w:val="ListParagraph"/>
-        <w:numPr>
-          <w:ilvl w:val="1"/>
-          <w:numId w:val="1"/>
-        </w:numPr>
-        <w:rPr>
-          <w:lang w:val="en-IN"/>
-        </w:rPr>
-      </w:pPr>
-      <w:r>
-        <w:rPr>
-          <w:lang w:val="en-IN"/>
-        </w:rPr>
-        <w:t>Why Selenium is Popular</w:t>
-      </w:r>
-    </w:p>
-    <w:p>
-      <w:pPr>
-        <w:pStyle w:val="ListParagraph"/>
-        <w:numPr>
-          <w:ilvl w:val="1"/>
-          <w:numId w:val="1"/>
-        </w:numPr>
-        <w:rPr>
-          <w:lang w:val="en-IN"/>
-        </w:rPr>
-      </w:pPr>
-      <w:r>
-        <w:rPr>
-          <w:lang w:val="en-IN"/>
-        </w:rPr>
-        <w:t>Different versions of selenium</w:t>
-      </w:r>
-    </w:p>
-    <w:p>
-      <w:pPr>
-        <w:pStyle w:val="ListParagraph"/>
-        <w:numPr>
-          <w:ilvl w:val="2"/>
-          <w:numId w:val="1"/>
-        </w:numPr>
-        <w:rPr>
-          <w:lang w:val="en-IN"/>
-        </w:rPr>
-      </w:pPr>
-      <w:r>
-        <w:rPr>
-          <w:lang w:val="en-IN"/>
-        </w:rPr>
-        <w:t xml:space="preserve">Selenium  </w:t>
-      </w:r>
-      <w:r>
-        <w:rPr>
-          <w:lang w:val="en-IN"/>
-        </w:rPr>
-        <w:t>IDE</w:t>
-      </w:r>
-      <w:r>
-        <w:rPr>
-          <w:lang w:val="en-IN"/>
-        </w:rPr>
-        <w:t xml:space="preserve"> -&gt; version-1</w:t>
-      </w:r>
-    </w:p>
-    <w:p>
-      <w:pPr>
-        <w:pStyle w:val="ListParagraph"/>
-        <w:numPr>
-          <w:ilvl w:val="2"/>
-          <w:numId w:val="1"/>
-        </w:numPr>
-        <w:rPr>
-          <w:strike/>
-          <w:lang w:val="en-IN"/>
-        </w:rPr>
-      </w:pPr>
-      <w:r>
-        <w:rPr>
-          <w:lang w:val="en-IN"/>
-        </w:rPr>
-        <w:t>Selenium</w:t>
-      </w:r>
-      <w:r>
-        <w:rPr>
-          <w:strike/>
-          <w:lang w:val="en-IN"/>
-        </w:rPr>
-        <w:t xml:space="preserve"> </w:t>
-      </w:r>
-      <w:r>
-        <w:rPr>
-          <w:strike/>
-          <w:lang w:val="en-IN"/>
-        </w:rPr>
-        <w:t xml:space="preserve"> </w:t>
-      </w:r>
-      <w:r>
-        <w:rPr>
-          <w:strike/>
-          <w:lang w:val="en-IN"/>
-        </w:rPr>
-        <w:t>RC</w:t>
-      </w:r>
-      <w:r>
-        <w:rPr>
-          <w:strike/>
-          <w:lang w:val="en-IN"/>
-        </w:rPr>
-        <w:t xml:space="preserve"> -&gt; Selenium 1.0</w:t>
-      </w:r>
-    </w:p>
-    <w:p>
-      <w:pPr>
-        <w:pStyle w:val="ListParagraph"/>
-        <w:numPr>
-          <w:ilvl w:val="2"/>
-          <w:numId w:val="1"/>
-        </w:numPr>
-        <w:rPr>
-          <w:lang w:val="en-IN"/>
-        </w:rPr>
-      </w:pPr>
-      <w:r>
-        <w:rPr>
-          <w:lang w:val="en-IN"/>
-        </w:rPr>
-        <w:t xml:space="preserve">Selenium  </w:t>
-      </w:r>
-      <w:r>
-        <w:rPr>
-          <w:lang w:val="en-IN"/>
-        </w:rPr>
-        <w:t>Web Driver</w:t>
-      </w:r>
-      <w:r>
-        <w:rPr>
-          <w:lang w:val="en-IN"/>
-        </w:rPr>
-        <w:t xml:space="preserve"> -&gt; Selenium 2.0</w:t>
-      </w:r>
-      <w:r>
-        <w:rPr>
-          <w:lang w:val="en-IN"/>
-        </w:rPr>
-        <w:t xml:space="preserve"> / </w:t>
-      </w:r>
-      <w:r>
-        <w:rPr>
-          <w:highlight w:val="green"/>
-          <w:lang w:val="en-IN"/>
-        </w:rPr>
-        <w:t>Selenium 3.0</w:t>
-      </w:r>
-      <w:r>
-        <w:rPr>
-          <w:lang w:val="en-IN"/>
-        </w:rPr>
-        <w:t xml:space="preserve"> / Selenium 4.0- alpha</w:t>
-      </w:r>
-    </w:p>
-    <w:p>
-      <w:pPr>
-        <w:pStyle w:val="ListParagraph"/>
-        <w:numPr>
-          <w:ilvl w:val="2"/>
-          <w:numId w:val="1"/>
-        </w:numPr>
-        <w:rPr>
-          <w:lang w:val="en-IN"/>
-        </w:rPr>
-      </w:pPr>
-      <w:r>
-        <w:rPr>
-          <w:lang w:val="en-IN"/>
-        </w:rPr>
-        <w:t xml:space="preserve">Selenium  </w:t>
-      </w:r>
-      <w:r>
-        <w:rPr>
-          <w:lang w:val="en-IN"/>
-        </w:rPr>
-        <w:t>GRID</w:t>
-      </w:r>
-    </w:p>
-    <w:p>
-      <w:pPr>
-        <w:pStyle w:val="ListParagraph"/>
-        <w:numPr>
-          <w:ilvl w:val="1"/>
-          <w:numId w:val="1"/>
-        </w:numPr>
-        <w:rPr>
-          <w:lang w:val="en-IN"/>
-        </w:rPr>
-      </w:pPr>
-      <w:r>
-        <w:rPr>
-          <w:lang w:val="en-IN"/>
-        </w:rPr>
-        <w:t>Framework</w:t>
-      </w:r>
-    </w:p>
-    <w:p>
-      <w:pPr>
-        <w:pStyle w:val="ListParagraph"/>
-        <w:numPr>
-          <w:ilvl w:val="2"/>
-          <w:numId w:val="1"/>
-        </w:numPr>
-        <w:rPr>
-          <w:lang w:val="en-IN"/>
-        </w:rPr>
-      </w:pPr>
-      <w:r>
-        <w:rPr>
-          <w:lang w:val="en-IN"/>
-        </w:rPr>
-        <w:t>Function driven Automation Framework</w:t>
-      </w:r>
-    </w:p>
-    <w:p>
-      <w:pPr>
-        <w:pStyle w:val="ListParagraph"/>
-        <w:numPr>
-          <w:ilvl w:val="2"/>
-          <w:numId w:val="1"/>
-        </w:numPr>
-        <w:rPr>
-          <w:lang w:val="en-IN"/>
-        </w:rPr>
-      </w:pPr>
-      <w:r>
-        <w:rPr>
-          <w:lang w:val="en-IN"/>
-        </w:rPr>
-        <w:t>Keyword driven Automation Framework</w:t>
-      </w:r>
-    </w:p>
-    <w:p>
-      <w:pPr>
-        <w:pStyle w:val="ListParagraph"/>
-        <w:numPr>
-          <w:ilvl w:val="2"/>
-          <w:numId w:val="1"/>
-        </w:numPr>
-        <w:rPr>
-          <w:lang w:val="en-IN"/>
-        </w:rPr>
-      </w:pPr>
-      <w:r>
-        <w:rPr>
-          <w:lang w:val="en-IN"/>
-        </w:rPr>
-        <w:t>Data driven Automation Framework</w:t>
-      </w:r>
-    </w:p>
-    <w:p>
-      <w:pPr>
-        <w:pStyle w:val="ListParagraph"/>
-        <w:numPr>
-          <w:ilvl w:val="2"/>
-          <w:numId w:val="1"/>
-        </w:numPr>
-        <w:rPr>
-          <w:lang w:val="en-IN"/>
-        </w:rPr>
-      </w:pPr>
-      <w:r>
-        <w:rPr>
-          <w:lang w:val="en-IN"/>
-        </w:rPr>
-        <w:t>Hybrid driven Automation Framework</w:t>
-      </w:r>
-    </w:p>
-    <w:p>
-      <w:pPr>
-        <w:pStyle w:val="ListParagraph"/>
-        <w:numPr>
-          <w:ilvl w:val="2"/>
-          <w:numId w:val="1"/>
-        </w:numPr>
-        <w:rPr>
           <w:b/>
           <w:lang w:val="en-IN"/>
         </w:rPr>
-      </w:pPr>
-      <w:proofErr w:type="spellStart"/>
-      <w:r>
-        <w:rPr>
-          <w:b/>
-          <w:lang w:val="en-IN"/>
-        </w:rPr>
-        <w:t>TestNG</w:t>
-      </w:r>
-      <w:proofErr w:type="spellEnd"/>
-    </w:p>
-    <w:p>
-      <w:pPr>
-        <w:pStyle w:val="ListParagraph"/>
-        <w:numPr>
-          <w:ilvl w:val="2"/>
-          <w:numId w:val="1"/>
-        </w:numPr>
-        <w:rPr>
-          <w:lang w:val="en-IN"/>
-        </w:rPr>
-      </w:pPr>
-      <w:r>
-        <w:rPr>
-          <w:b/>
-          <w:lang w:val="en-IN"/>
-        </w:rPr>
-        <w:t>POM</w:t>
-      </w:r>
-    </w:p>
-    <w:p>
-      <w:pPr>
-        <w:pStyle w:val="ListParagraph"/>
-        <w:numPr>
-          <w:ilvl w:val="0"/>
-          <w:numId w:val="1"/>
-        </w:numPr>
-        <w:rPr>
-          <w:lang w:val="en-IN"/>
-        </w:rPr>
-      </w:pPr>
-      <w:r>
-        <w:rPr>
-          <w:b/>
-          <w:lang w:val="en-IN"/>
-        </w:rPr>
-        <w:t xml:space="preserve">Maven/ </w:t>
-      </w:r>
-      <w:proofErr w:type="spellStart"/>
-      <w:r>
-        <w:rPr>
-          <w:b/>
-          <w:lang w:val="en-IN"/>
-        </w:rPr>
-        <w:t>Gradle</w:t>
-      </w:r>
-      <w:proofErr w:type="spellEnd"/>
-      <w:r>
-        <w:rPr>
-          <w:b/>
-          <w:lang w:val="en-IN"/>
-        </w:rPr>
-        <w:t xml:space="preserve"> (Build Automation Tool )</w:t>
+        <w:t>Maven/ Gradle (Build Automation Tool )</w:t>
       </w:r>
     </w:p>
     <w:p>
@@ -2055,14 +1939,12 @@
           <w:lang w:val="en-IN"/>
         </w:rPr>
       </w:pPr>
-      <w:proofErr w:type="gramStart"/>
       <w:r>
         <w:rPr>
           <w:lang w:val="en-IN"/>
         </w:rPr>
         <w:t>Advantages :</w:t>
       </w:r>
-      <w:proofErr w:type="gramEnd"/>
     </w:p>
     <w:p>
       <w:pPr>
@@ -2254,16 +2136,8 @@
           <w:lang w:val="en-IN"/>
         </w:rPr>
         <w:lastRenderedPageBreak/>
-        <w:t xml:space="preserve">Distributed Version Control -&gt; GIT, Big </w:t>
-      </w:r>
-      <w:proofErr w:type="gramStart"/>
-      <w:r>
-        <w:rPr>
-          <w:lang w:val="en-IN"/>
-        </w:rPr>
-        <w:t>bucket,..</w:t>
-      </w:r>
-      <w:proofErr w:type="gramEnd"/>
+        <w:t>Distributed Version Control -&gt; GIT, Big bucket,..</w:t>
+      </w:r>
     </w:p>
     <w:p>
       <w:pPr>
@@ -2472,126 +2346,30 @@
           <w:szCs w:val="24"/>
         </w:rPr>
       </w:pPr>
-      <w:proofErr w:type="spellStart"/>
-      <w:proofErr w:type="gramStart"/>
       <w:r>
         <w:rPr>
           <w:rFonts w:ascii="Lucida Console" w:hAnsi="Lucida Console" w:cs="Lucida Console"/>
           <w:sz w:val="24"/>
           <w:szCs w:val="24"/>
         </w:rPr>
-        <w:t>git</w:t>
-      </w:r>
-      <w:proofErr w:type="spellEnd"/>
-      <w:proofErr w:type="gramEnd"/>
+        <w:t>git config --global user.name "Aravinda HB"</w:t>
+      </w:r>
+    </w:p>
+    <w:p>
+      <w:pPr>
+        <w:autoSpaceDE w:val="0"/>
+        <w:autoSpaceDN w:val="0"/>
+        <w:adjustRightInd w:val="0"/>
+        <w:spacing w:after="0" w:afterAutospacing="0"/>
+        <w:ind w:left="720" w:firstLine="720"/>
+      </w:pPr>
       <w:r>
         <w:rPr>
           <w:rFonts w:ascii="Lucida Console" w:hAnsi="Lucida Console" w:cs="Lucida Console"/>
           <w:sz w:val="24"/>
           <w:szCs w:val="24"/>
         </w:rPr>
-        <w:t xml:space="preserve"> </w:t>
-      </w:r>
-      <w:proofErr w:type="spellStart"/>
-      <w:r>
-        <w:rPr>
-          <w:rFonts w:ascii="Lucida Console" w:hAnsi="Lucida Console" w:cs="Lucida Console"/>
-          <w:sz w:val="24"/>
-          <w:szCs w:val="24"/>
-        </w:rPr>
-        <w:t>config</w:t>
-      </w:r>
-      <w:proofErr w:type="spellEnd"/>
-      <w:r>
-        <w:rPr>
-          <w:rFonts w:ascii="Lucida Console" w:hAnsi="Lucida Console" w:cs="Lucida Console"/>
-          <w:sz w:val="24"/>
-          <w:szCs w:val="24"/>
-        </w:rPr>
-        <w:t xml:space="preserve"> --global user.name "</w:t>
-      </w:r>
-      <w:proofErr w:type="spellStart"/>
-      <w:r>
-        <w:rPr>
-          <w:rFonts w:ascii="Lucida Console" w:hAnsi="Lucida Console" w:cs="Lucida Console"/>
-          <w:sz w:val="24"/>
-          <w:szCs w:val="24"/>
-        </w:rPr>
-        <w:t>Aravinda</w:t>
-      </w:r>
-      <w:proofErr w:type="spellEnd"/>
-      <w:r>
-        <w:rPr>
-          <w:rFonts w:ascii="Lucida Console" w:hAnsi="Lucida Console" w:cs="Lucida Console"/>
-          <w:sz w:val="24"/>
-          <w:szCs w:val="24"/>
-        </w:rPr>
-        <w:t xml:space="preserve"> HB"</w:t>
-      </w:r>
-    </w:p>
-    <w:p>
-      <w:pPr>
-        <w:autoSpaceDE w:val="0"/>
-        <w:autoSpaceDN w:val="0"/>
-        <w:adjustRightInd w:val="0"/>
-        <w:spacing w:after="0" w:afterAutospacing="0"/>
-        <w:ind w:left="720" w:firstLine="720"/>
-      </w:pPr>
-      <w:proofErr w:type="spellStart"/>
-      <w:proofErr w:type="gramStart"/>
-      <w:r>
-        <w:rPr>
-          <w:rFonts w:ascii="Lucida Console" w:hAnsi="Lucida Console" w:cs="Lucida Console"/>
-          <w:sz w:val="24"/>
-          <w:szCs w:val="24"/>
-        </w:rPr>
-        <w:t>git</w:t>
-      </w:r>
-      <w:proofErr w:type="spellEnd"/>
-      <w:proofErr w:type="gramEnd"/>
-      <w:r>
-        <w:rPr>
-          <w:rFonts w:ascii="Lucida Console" w:hAnsi="Lucida Console" w:cs="Lucida Console"/>
-          <w:sz w:val="24"/>
-          <w:szCs w:val="24"/>
-        </w:rPr>
-        <w:t xml:space="preserve"> </w:t>
-      </w:r>
-      <w:proofErr w:type="spellStart"/>
-      <w:r>
-        <w:rPr>
-          <w:rFonts w:ascii="Lucida Console" w:hAnsi="Lucida Console" w:cs="Lucida Console"/>
-          <w:sz w:val="24"/>
-          <w:szCs w:val="24"/>
-        </w:rPr>
-        <w:t>config</w:t>
-      </w:r>
-      <w:proofErr w:type="spellEnd"/>
-      <w:r>
-        <w:rPr>
-          <w:rFonts w:ascii="Lucida Console" w:hAnsi="Lucida Console" w:cs="Lucida Console"/>
-          <w:sz w:val="24"/>
-          <w:szCs w:val="24"/>
-        </w:rPr>
-        <w:t xml:space="preserve"> --global </w:t>
-      </w:r>
-      <w:proofErr w:type="spellStart"/>
-      <w:r>
-        <w:rPr>
-          <w:rFonts w:ascii="Lucida Console" w:hAnsi="Lucida Console" w:cs="Lucida Console"/>
-          <w:sz w:val="24"/>
-          <w:szCs w:val="24"/>
-        </w:rPr>
-        <w:t>user.email</w:t>
-      </w:r>
-      <w:proofErr w:type="spellEnd"/>
-      <w:r>
-        <w:rPr>
-          <w:rFonts w:ascii="Lucida Console" w:hAnsi="Lucida Console" w:cs="Lucida Console"/>
-          <w:sz w:val="24"/>
-          <w:szCs w:val="24"/>
-        </w:rPr>
-        <w:t xml:space="preserve"> </w:t>
+        <w:t xml:space="preserve">git config --global user.email </w:t>
       </w:r>
       <w:hyperlink r:id="rId10" w:history="1">
         <w:r>
@@ -2657,13 +2435,8 @@
         <w:adjustRightInd w:val="0"/>
         <w:spacing w:after="0" w:afterAutospacing="0"/>
       </w:pPr>
-      <w:proofErr w:type="spellStart"/>
-      <w:r>
-        <w:t>git</w:t>
-      </w:r>
-      <w:proofErr w:type="spellEnd"/>
-      <w:r>
-        <w:t xml:space="preserve"> init</w:t>
+      <w:r>
+        <w:t>git init</w:t>
       </w:r>
     </w:p>
     <w:p>
@@ -2694,13 +2467,8 @@
         <w:adjustRightInd w:val="0"/>
         <w:spacing w:after="0" w:afterAutospacing="0"/>
       </w:pPr>
-      <w:proofErr w:type="spellStart"/>
-      <w:r>
-        <w:t>git</w:t>
-      </w:r>
-      <w:proofErr w:type="spellEnd"/>
-      <w:r>
-        <w:t xml:space="preserve"> add &lt;&lt;filename&gt;&gt;</w:t>
+      <w:r>
+        <w:t>git add &lt;&lt;filename&gt;&gt;</w:t>
       </w:r>
     </w:p>
     <w:p>
@@ -2715,13 +2483,8 @@
         <w:adjustRightInd w:val="0"/>
         <w:spacing w:after="0" w:afterAutospacing="0"/>
       </w:pPr>
-      <w:proofErr w:type="spellStart"/>
-      <w:r>
-        <w:t>git</w:t>
-      </w:r>
-      <w:proofErr w:type="spellEnd"/>
-      <w:r>
-        <w:t xml:space="preserve"> commit –m “&lt;&lt;any valid message&gt;&gt;”</w:t>
+      <w:r>
+        <w:t>git commit –m “&lt;&lt;any valid message&gt;&gt;”</w:t>
       </w:r>
     </w:p>
     <w:p>
@@ -2738,28 +2501,7 @@
       </w:pPr>
       <w:r>
         <w:lastRenderedPageBreak/>
-        <w:t>Create a Remote Repository (</w:t>
-      </w:r>
-      <w:proofErr w:type="spellStart"/>
-      <w:r>
-        <w:t>gitlab</w:t>
-      </w:r>
-      <w:proofErr w:type="spellEnd"/>
-      <w:r>
-        <w:t xml:space="preserve">, </w:t>
-      </w:r>
-      <w:proofErr w:type="spellStart"/>
-      <w:r>
-        <w:t>github</w:t>
-      </w:r>
-      <w:proofErr w:type="gramStart"/>
-      <w:r>
-        <w:t>,bigbucket</w:t>
-      </w:r>
-      <w:proofErr w:type="spellEnd"/>
-      <w:proofErr w:type="gramEnd"/>
-      <w:r>
-        <w:t>……)</w:t>
+        <w:t>Create a Remote Repository (gitlab, github,bigbucket……)</w:t>
       </w:r>
     </w:p>
     <w:p>
@@ -2783,23 +2525,8 @@
         <w:spacing w:after="0" w:afterAutospacing="0"/>
         <w:ind w:left="720" w:firstLine="720"/>
       </w:pPr>
-      <w:proofErr w:type="spellStart"/>
-      <w:proofErr w:type="gramStart"/>
-      <w:r>
-        <w:t>git</w:t>
-      </w:r>
-      <w:proofErr w:type="spellEnd"/>
-      <w:proofErr w:type="gramEnd"/>
-      <w:r>
-        <w:t xml:space="preserve"> remote add origin </w:t>
-      </w:r>
-      <w:proofErr w:type="spellStart"/>
-      <w:r>
-        <w:t>git@github.com:AravindaHB</w:t>
-      </w:r>
-      <w:proofErr w:type="spellEnd"/>
-      <w:r>
-        <w:t>/ITAutomation_June_Batch.git</w:t>
+      <w:r>
+        <w:t>git remote add origin git@github.com:AravindaHB/ITAutomation_June_Batch.git</w:t>
       </w:r>
     </w:p>
     <w:p>
@@ -2810,15 +2537,8 @@
         <w:spacing w:after="0" w:afterAutospacing="0"/>
         <w:ind w:left="720" w:firstLine="720"/>
       </w:pPr>
-      <w:proofErr w:type="spellStart"/>
-      <w:proofErr w:type="gramStart"/>
-      <w:r>
-        <w:t>git</w:t>
-      </w:r>
-      <w:proofErr w:type="spellEnd"/>
-      <w:proofErr w:type="gramEnd"/>
-      <w:r>
-        <w:t xml:space="preserve"> push -u origin master</w:t>
+      <w:r>
+        <w:t>git push -u origin master</w:t>
       </w:r>
     </w:p>
     <w:p>
@@ -2883,7 +2603,6 @@
           <w:szCs w:val="24"/>
         </w:rPr>
       </w:pPr>
-      <w:proofErr w:type="gramStart"/>
       <w:r>
         <w:rPr>
           <w:rFonts w:ascii="Lucida Console" w:hAnsi="Lucida Console" w:cs="Lucida Console"/>
@@ -2892,7 +2611,6 @@
         </w:rPr>
         <w:t>java</w:t>
       </w:r>
-      <w:proofErr w:type="gramEnd"/>
     </w:p>
     <w:p>
       <w:pPr>
@@ -3082,18 +2800,8 @@
           <w:sz w:val="24"/>
           <w:szCs w:val="24"/>
         </w:rPr>
-        <w:t xml:space="preserve">Data types in </w:t>
-      </w:r>
-      <w:proofErr w:type="gramStart"/>
-      <w:r>
-        <w:rPr>
-          <w:rFonts w:ascii="Lucida Console" w:hAnsi="Lucida Console" w:cs="Lucida Console"/>
-          <w:sz w:val="24"/>
-          <w:szCs w:val="24"/>
-        </w:rPr>
-        <w:t>JAVA :</w:t>
-      </w:r>
-      <w:proofErr w:type="gramEnd"/>
+        <w:t>Data types in JAVA :</w:t>
+      </w:r>
     </w:p>
     <w:p>
       <w:pPr>
@@ -3226,25 +2934,7 @@
           <w:sz w:val="24"/>
           <w:szCs w:val="24"/>
         </w:rPr>
-        <w:t xml:space="preserve">- Local </w:t>
-      </w:r>
-      <w:proofErr w:type="gramStart"/>
-      <w:r>
-        <w:rPr>
-          <w:rFonts w:ascii="Bookman Old Style" w:hAnsi="Bookman Old Style" w:cs="Lucida Console"/>
-          <w:sz w:val="24"/>
-          <w:szCs w:val="24"/>
-        </w:rPr>
-        <w:t>Variables :</w:t>
-      </w:r>
-      <w:proofErr w:type="gramEnd"/>
-      <w:r>
-        <w:rPr>
-          <w:rFonts w:ascii="Bookman Old Style" w:hAnsi="Bookman Old Style" w:cs="Lucida Console"/>
-          <w:sz w:val="24"/>
-          <w:szCs w:val="24"/>
-        </w:rPr>
-        <w:t xml:space="preserve"> </w:t>
+        <w:t xml:space="preserve">- Local Variables : </w:t>
       </w:r>
     </w:p>
     <w:p>
@@ -3268,23 +2958,13 @@
         </w:rPr>
         <w:t xml:space="preserve">- </w:t>
       </w:r>
-      <w:proofErr w:type="gramStart"/>
-      <w:r>
-        <w:rPr>
-          <w:rFonts w:ascii="Bookman Old Style" w:hAnsi="Bookman Old Style" w:cs="Lucida Console"/>
-          <w:sz w:val="24"/>
-          <w:szCs w:val="24"/>
-        </w:rPr>
-        <w:t>any</w:t>
-      </w:r>
-      <w:proofErr w:type="gramEnd"/>
-      <w:r>
-        <w:rPr>
-          <w:rFonts w:ascii="Bookman Old Style" w:hAnsi="Bookman Old Style" w:cs="Lucida Console"/>
-          <w:sz w:val="24"/>
-          <w:szCs w:val="24"/>
-        </w:rPr>
-        <w:t xml:space="preserve"> variable which we declare inside a method is called local variable.</w:t>
+      <w:r>
+        <w:rPr>
+          <w:rFonts w:ascii="Bookman Old Style" w:hAnsi="Bookman Old Style" w:cs="Lucida Console"/>
+          <w:sz w:val="24"/>
+          <w:szCs w:val="24"/>
+        </w:rPr>
+        <w:t>any variable which we declare inside a method is called local variable.</w:t>
       </w:r>
     </w:p>
     <w:p>
@@ -3308,23 +2988,13 @@
         </w:rPr>
         <w:t xml:space="preserve">- </w:t>
       </w:r>
-      <w:proofErr w:type="gramStart"/>
-      <w:r>
-        <w:rPr>
-          <w:rFonts w:ascii="Bookman Old Style" w:hAnsi="Bookman Old Style" w:cs="Lucida Console"/>
-          <w:sz w:val="24"/>
-          <w:szCs w:val="24"/>
-        </w:rPr>
-        <w:t>scope</w:t>
-      </w:r>
-      <w:proofErr w:type="gramEnd"/>
-      <w:r>
-        <w:rPr>
-          <w:rFonts w:ascii="Bookman Old Style" w:hAnsi="Bookman Old Style" w:cs="Lucida Console"/>
-          <w:sz w:val="24"/>
-          <w:szCs w:val="24"/>
-        </w:rPr>
-        <w:t xml:space="preserve"> of the variable is only inside the method outside the method we </w:t>
+      <w:r>
+        <w:rPr>
+          <w:rFonts w:ascii="Bookman Old Style" w:hAnsi="Bookman Old Style" w:cs="Lucida Console"/>
+          <w:sz w:val="24"/>
+          <w:szCs w:val="24"/>
+        </w:rPr>
+        <w:t xml:space="preserve">scope of the variable is only inside the method outside the method we </w:t>
       </w:r>
       <w:r>
         <w:rPr>
@@ -3383,18 +3053,8 @@
           <w:sz w:val="24"/>
           <w:szCs w:val="24"/>
         </w:rPr>
-        <w:t xml:space="preserve">-Global </w:t>
-      </w:r>
-      <w:proofErr w:type="gramStart"/>
-      <w:r>
-        <w:rPr>
-          <w:rFonts w:ascii="Bookman Old Style" w:hAnsi="Bookman Old Style" w:cs="Lucida Console"/>
-          <w:sz w:val="24"/>
-          <w:szCs w:val="24"/>
-        </w:rPr>
-        <w:t>Variables :</w:t>
-      </w:r>
-      <w:proofErr w:type="gramEnd"/>
+        <w:t>-Global Variables :</w:t>
+      </w:r>
     </w:p>
     <w:p>
       <w:pPr>
@@ -3508,16 +3168,23 @@
           <w:szCs w:val="24"/>
         </w:rPr>
       </w:pPr>
-      <w:proofErr w:type="gramStart"/>
-      <w:r>
-        <w:rPr>
-          <w:rFonts w:ascii="Bookman Old Style" w:hAnsi="Bookman Old Style" w:cs="Lucida Console"/>
-          <w:sz w:val="24"/>
-          <w:szCs w:val="24"/>
-        </w:rPr>
-        <w:t>Methods :</w:t>
-      </w:r>
-      <w:proofErr w:type="gramEnd"/>
+      <w:r>
+        <w:rPr>
+          <w:rFonts w:ascii="Bookman Old Style" w:hAnsi="Bookman Old Style" w:cs="Lucida Console"/>
+          <w:b/>
+          <w:sz w:val="24"/>
+          <w:szCs w:val="24"/>
+        </w:rPr>
+        <w:t>Methods</w:t>
+      </w:r>
+      <w:r>
+        <w:rPr>
+          <w:rFonts w:ascii="Bookman Old Style" w:hAnsi="Bookman Old Style" w:cs="Lucida Console"/>
+          <w:sz w:val="24"/>
+          <w:szCs w:val="24"/>
+        </w:rPr>
+        <w:t xml:space="preserve"> :</w:t>
+      </w:r>
     </w:p>
     <w:p>
       <w:pPr>
@@ -3608,25 +3275,7 @@
           <w:szCs w:val="24"/>
         </w:rPr>
         <w:tab/>
-        <w:t xml:space="preserve"> * </w:t>
-      </w:r>
-      <w:proofErr w:type="gramStart"/>
-      <w:r>
-        <w:rPr>
-          <w:rFonts w:ascii="Bookman Old Style" w:hAnsi="Bookman Old Style" w:cs="Lucida Console"/>
-          <w:sz w:val="24"/>
-          <w:szCs w:val="24"/>
-        </w:rPr>
-        <w:t>reusable</w:t>
-      </w:r>
-      <w:proofErr w:type="gramEnd"/>
-      <w:r>
-        <w:rPr>
-          <w:rFonts w:ascii="Bookman Old Style" w:hAnsi="Bookman Old Style" w:cs="Lucida Console"/>
-          <w:sz w:val="24"/>
-          <w:szCs w:val="24"/>
-        </w:rPr>
-        <w:t xml:space="preserve"> entities - you write once and use it many times</w:t>
+        <w:t xml:space="preserve"> * reusable entities - you write once and use it many times</w:t>
       </w:r>
     </w:p>
     <w:p>
@@ -3693,7 +3342,6 @@
         <w:tab/>
         <w:t xml:space="preserve"> </w:t>
       </w:r>
-      <w:proofErr w:type="gramStart"/>
       <w:r>
         <w:rPr>
           <w:rFonts w:ascii="Bookman Old Style" w:hAnsi="Bookman Old Style" w:cs="Lucida Console"/>
@@ -3702,7 +3350,6 @@
         </w:rPr>
         <w:t>Syntax :</w:t>
       </w:r>
-      <w:proofErr w:type="gramEnd"/>
     </w:p>
     <w:p>
       <w:pPr>
@@ -3756,61 +3403,7 @@
           <w:sz w:val="24"/>
           <w:szCs w:val="24"/>
         </w:rPr>
-        <w:t xml:space="preserve">] </w:t>
-      </w:r>
-      <w:proofErr w:type="spellStart"/>
-      <w:r>
-        <w:rPr>
-          <w:rFonts w:ascii="Bookman Old Style" w:hAnsi="Bookman Old Style" w:cs="Lucida Console"/>
-          <w:sz w:val="24"/>
-          <w:szCs w:val="24"/>
-        </w:rPr>
-        <w:t>return_type</w:t>
-      </w:r>
-      <w:proofErr w:type="spellEnd"/>
-      <w:r>
-        <w:rPr>
-          <w:rFonts w:ascii="Bookman Old Style" w:hAnsi="Bookman Old Style" w:cs="Lucida Console"/>
-          <w:sz w:val="24"/>
-          <w:szCs w:val="24"/>
-        </w:rPr>
-        <w:t xml:space="preserve"> </w:t>
-      </w:r>
-      <w:proofErr w:type="spellStart"/>
-      <w:r>
-        <w:rPr>
-          <w:rFonts w:ascii="Bookman Old Style" w:hAnsi="Bookman Old Style" w:cs="Lucida Console"/>
-          <w:sz w:val="24"/>
-          <w:szCs w:val="24"/>
-        </w:rPr>
-        <w:t>name_of_</w:t>
-      </w:r>
-      <w:proofErr w:type="gramStart"/>
-      <w:r>
-        <w:rPr>
-          <w:rFonts w:ascii="Bookman Old Style" w:hAnsi="Bookman Old Style" w:cs="Lucida Console"/>
-          <w:sz w:val="24"/>
-          <w:szCs w:val="24"/>
-        </w:rPr>
-        <w:t>method</w:t>
-      </w:r>
-      <w:proofErr w:type="spellEnd"/>
-      <w:r>
-        <w:rPr>
-          <w:rFonts w:ascii="Bookman Old Style" w:hAnsi="Bookman Old Style" w:cs="Lucida Console"/>
-          <w:sz w:val="24"/>
-          <w:szCs w:val="24"/>
-        </w:rPr>
-        <w:t>(</w:t>
-      </w:r>
-      <w:proofErr w:type="gramEnd"/>
-      <w:r>
-        <w:rPr>
-          <w:rFonts w:ascii="Bookman Old Style" w:hAnsi="Bookman Old Style" w:cs="Lucida Console"/>
-          <w:sz w:val="24"/>
-          <w:szCs w:val="24"/>
-        </w:rPr>
-        <w:t>[arguments list])</w:t>
+        <w:t>] return_type name_of_method([arguments list])</w:t>
       </w:r>
     </w:p>
     <w:p>
@@ -3968,47 +3561,305 @@
         <w:tab/>
         <w:t xml:space="preserve"> </w:t>
       </w:r>
-      <w:proofErr w:type="spellStart"/>
-      <w:r>
-        <w:rPr>
-          <w:rFonts w:ascii="Bookman Old Style" w:hAnsi="Bookman Old Style" w:cs="Lucida Console"/>
-          <w:sz w:val="24"/>
-          <w:szCs w:val="24"/>
-        </w:rPr>
-        <w:t>return_type</w:t>
-      </w:r>
-      <w:proofErr w:type="spellEnd"/>
-      <w:r>
-        <w:rPr>
-          <w:rFonts w:ascii="Bookman Old Style" w:hAnsi="Bookman Old Style" w:cs="Lucida Console"/>
-          <w:sz w:val="24"/>
-          <w:szCs w:val="24"/>
-        </w:rPr>
-        <w:t xml:space="preserve"> - can be void OR any </w:t>
-      </w:r>
-      <w:proofErr w:type="spellStart"/>
-      <w:r>
-        <w:rPr>
-          <w:rFonts w:ascii="Bookman Old Style" w:hAnsi="Bookman Old Style" w:cs="Lucida Console"/>
-          <w:sz w:val="24"/>
-          <w:szCs w:val="24"/>
-        </w:rPr>
-        <w:t>data_type</w:t>
-      </w:r>
-      <w:proofErr w:type="spellEnd"/>
-    </w:p>
-    <w:p>
-      <w:pPr>
-        <w:autoSpaceDE w:val="0"/>
-        <w:autoSpaceDN w:val="0"/>
-        <w:adjustRightInd w:val="0"/>
-        <w:spacing w:after="0" w:afterAutospacing="0"/>
-        <w:rPr>
-          <w:rFonts w:ascii="Bookman Old Style" w:hAnsi="Bookman Old Style" w:cs="Lucida Console"/>
-          <w:sz w:val="24"/>
-          <w:szCs w:val="24"/>
-        </w:rPr>
-      </w:pPr>
+      <w:r>
+        <w:rPr>
+          <w:rFonts w:ascii="Bookman Old Style" w:hAnsi="Bookman Old Style" w:cs="Lucida Console"/>
+          <w:sz w:val="24"/>
+          <w:szCs w:val="24"/>
+        </w:rPr>
+        <w:t>return_type - can be void OR any data_type</w:t>
+      </w:r>
+    </w:p>
+    <w:p>
+      <w:pPr>
+        <w:autoSpaceDE w:val="0"/>
+        <w:autoSpaceDN w:val="0"/>
+        <w:adjustRightInd w:val="0"/>
+        <w:spacing w:after="0" w:afterAutospacing="0"/>
+        <w:rPr>
+          <w:rFonts w:ascii="Bookman Old Style" w:hAnsi="Bookman Old Style" w:cs="Lucida Console"/>
+          <w:sz w:val="24"/>
+          <w:szCs w:val="24"/>
+        </w:rPr>
+      </w:pPr>
+      <w:r>
+        <w:rPr>
+          <w:rFonts w:ascii="Bookman Old Style" w:hAnsi="Bookman Old Style" w:cs="Lucida Console"/>
+          <w:sz w:val="24"/>
+          <w:szCs w:val="24"/>
+        </w:rPr>
+        <w:tab/>
+        <w:t xml:space="preserve"> if the return_type is other than void - last statement in your method should be  return statement</w:t>
+      </w:r>
+    </w:p>
+    <w:p>
+      <w:pPr>
+        <w:autoSpaceDE w:val="0"/>
+        <w:autoSpaceDN w:val="0"/>
+        <w:adjustRightInd w:val="0"/>
+        <w:spacing w:after="0" w:afterAutospacing="0"/>
+        <w:rPr>
+          <w:rFonts w:ascii="Bookman Old Style" w:hAnsi="Bookman Old Style" w:cs="Lucida Console"/>
+          <w:sz w:val="24"/>
+          <w:szCs w:val="24"/>
+        </w:rPr>
+      </w:pPr>
+    </w:p>
+    <w:p>
+      <w:pPr>
+        <w:autoSpaceDE w:val="0"/>
+        <w:autoSpaceDN w:val="0"/>
+        <w:adjustRightInd w:val="0"/>
+        <w:spacing w:after="0" w:afterAutospacing="0"/>
+        <w:rPr>
+          <w:rFonts w:ascii="Bookman Old Style" w:hAnsi="Bookman Old Style" w:cs="Lucida Console"/>
+          <w:b/>
+          <w:sz w:val="24"/>
+          <w:szCs w:val="24"/>
+        </w:rPr>
+      </w:pPr>
+      <w:r>
+        <w:rPr>
+          <w:rFonts w:ascii="Bookman Old Style" w:hAnsi="Bookman Old Style" w:cs="Lucida Console"/>
+          <w:b/>
+          <w:sz w:val="24"/>
+          <w:szCs w:val="24"/>
+        </w:rPr>
+        <w:t>TYPES:</w:t>
+      </w:r>
+    </w:p>
+    <w:p>
+      <w:pPr>
+        <w:autoSpaceDE w:val="0"/>
+        <w:autoSpaceDN w:val="0"/>
+        <w:adjustRightInd w:val="0"/>
+        <w:spacing w:after="0" w:afterAutospacing="0"/>
+        <w:ind w:firstLine="720"/>
+        <w:rPr>
+          <w:rFonts w:ascii="Bookman Old Style" w:hAnsi="Bookman Old Style" w:cs="Lucida Console"/>
+          <w:sz w:val="24"/>
+          <w:szCs w:val="24"/>
+        </w:rPr>
+      </w:pPr>
+      <w:r>
+        <w:rPr>
+          <w:rFonts w:ascii="Bookman Old Style" w:hAnsi="Bookman Old Style" w:cs="Lucida Console"/>
+          <w:sz w:val="24"/>
+          <w:szCs w:val="24"/>
+        </w:rPr>
+        <w:t>1. Methods without return type and with out arguments</w:t>
+      </w:r>
+    </w:p>
+    <w:p>
+      <w:pPr>
+        <w:autoSpaceDE w:val="0"/>
+        <w:autoSpaceDN w:val="0"/>
+        <w:adjustRightInd w:val="0"/>
+        <w:spacing w:after="0" w:afterAutospacing="0"/>
+        <w:rPr>
+          <w:rFonts w:ascii="Bookman Old Style" w:hAnsi="Bookman Old Style" w:cs="Lucida Console"/>
+          <w:sz w:val="24"/>
+          <w:szCs w:val="24"/>
+        </w:rPr>
+      </w:pPr>
+      <w:r>
+        <w:rPr>
+          <w:rFonts w:ascii="Bookman Old Style" w:hAnsi="Bookman Old Style" w:cs="Lucida Console"/>
+          <w:sz w:val="24"/>
+          <w:szCs w:val="24"/>
+        </w:rPr>
+        <w:tab/>
+        <w:t>2. Methods without return type and with arguments</w:t>
+      </w:r>
+    </w:p>
+    <w:p>
+      <w:pPr>
+        <w:autoSpaceDE w:val="0"/>
+        <w:autoSpaceDN w:val="0"/>
+        <w:adjustRightInd w:val="0"/>
+        <w:spacing w:after="0" w:afterAutospacing="0"/>
+        <w:rPr>
+          <w:rFonts w:ascii="Bookman Old Style" w:hAnsi="Bookman Old Style" w:cs="Lucida Console"/>
+          <w:sz w:val="24"/>
+          <w:szCs w:val="24"/>
+        </w:rPr>
+      </w:pPr>
+      <w:r>
+        <w:rPr>
+          <w:rFonts w:ascii="Bookman Old Style" w:hAnsi="Bookman Old Style" w:cs="Lucida Console"/>
+          <w:sz w:val="24"/>
+          <w:szCs w:val="24"/>
+        </w:rPr>
+        <w:tab/>
+        <w:t>3. Methods with return type and with arguments</w:t>
+      </w:r>
+    </w:p>
+    <w:p>
+      <w:pPr>
+        <w:autoSpaceDE w:val="0"/>
+        <w:autoSpaceDN w:val="0"/>
+        <w:adjustRightInd w:val="0"/>
+        <w:spacing w:after="0" w:afterAutospacing="0"/>
+        <w:rPr>
+          <w:rFonts w:ascii="Bookman Old Style" w:hAnsi="Bookman Old Style" w:cs="Lucida Console"/>
+          <w:sz w:val="24"/>
+          <w:szCs w:val="24"/>
+        </w:rPr>
+      </w:pPr>
+    </w:p>
+    <w:p>
+      <w:pPr>
+        <w:autoSpaceDE w:val="0"/>
+        <w:autoSpaceDN w:val="0"/>
+        <w:adjustRightInd w:val="0"/>
+        <w:spacing w:after="0" w:afterAutospacing="0"/>
+        <w:rPr>
+          <w:rFonts w:ascii="Bookman Old Style" w:hAnsi="Bookman Old Style" w:cs="Lucida Console"/>
+          <w:b/>
+          <w:sz w:val="24"/>
+          <w:szCs w:val="24"/>
+        </w:rPr>
+      </w:pPr>
+      <w:r>
+        <w:rPr>
+          <w:rFonts w:ascii="Bookman Old Style" w:hAnsi="Bookman Old Style" w:cs="Lucida Console"/>
+          <w:b/>
+          <w:sz w:val="24"/>
+          <w:szCs w:val="24"/>
+        </w:rPr>
+        <w:t>Polymorphism</w:t>
+      </w:r>
+      <w:r>
+        <w:rPr>
+          <w:rFonts w:ascii="Bookman Old Style" w:hAnsi="Bookman Old Style" w:cs="Lucida Console"/>
+          <w:b/>
+          <w:sz w:val="24"/>
+          <w:szCs w:val="24"/>
+        </w:rPr>
+        <w:t xml:space="preserve"> : </w:t>
+      </w:r>
+    </w:p>
+    <w:p>
+      <w:pPr>
+        <w:pStyle w:val="ListParagraph"/>
+        <w:numPr>
+          <w:ilvl w:val="0"/>
+          <w:numId w:val="14"/>
+        </w:numPr>
+        <w:autoSpaceDE w:val="0"/>
+        <w:autoSpaceDN w:val="0"/>
+        <w:adjustRightInd w:val="0"/>
+        <w:spacing w:after="0" w:afterAutospacing="0"/>
+        <w:rPr>
+          <w:rFonts w:ascii="Bookman Old Style" w:hAnsi="Bookman Old Style" w:cs="Lucida Console"/>
+          <w:sz w:val="24"/>
+          <w:szCs w:val="24"/>
+        </w:rPr>
+      </w:pPr>
+      <w:r>
+        <w:rPr>
+          <w:rFonts w:ascii="Bookman Old Style" w:hAnsi="Bookman Old Style" w:cs="Lucida Console"/>
+          <w:sz w:val="24"/>
+          <w:szCs w:val="24"/>
+        </w:rPr>
+        <w:t>Overloading / Static polymorphism / Compile Time polymorphism</w:t>
+      </w:r>
+    </w:p>
+    <w:p>
+      <w:pPr>
+        <w:pStyle w:val="ListParagraph"/>
+        <w:numPr>
+          <w:ilvl w:val="0"/>
+          <w:numId w:val="14"/>
+        </w:numPr>
+        <w:autoSpaceDE w:val="0"/>
+        <w:autoSpaceDN w:val="0"/>
+        <w:adjustRightInd w:val="0"/>
+        <w:spacing w:after="0" w:afterAutospacing="0"/>
+        <w:rPr>
+          <w:rFonts w:ascii="Bookman Old Style" w:hAnsi="Bookman Old Style" w:cs="Lucida Console"/>
+          <w:sz w:val="24"/>
+          <w:szCs w:val="24"/>
+        </w:rPr>
+      </w:pPr>
+      <w:r>
+        <w:rPr>
+          <w:rFonts w:ascii="Bookman Old Style" w:hAnsi="Bookman Old Style" w:cs="Lucida Console"/>
+          <w:sz w:val="24"/>
+          <w:szCs w:val="24"/>
+        </w:rPr>
+        <w:t>Overriding / Dynamic polymorphism / Runtime polymorphism</w:t>
+      </w:r>
+    </w:p>
+    <w:p>
+      <w:pPr>
+        <w:autoSpaceDE w:val="0"/>
+        <w:autoSpaceDN w:val="0"/>
+        <w:adjustRightInd w:val="0"/>
+        <w:spacing w:after="0" w:afterAutospacing="0"/>
+        <w:rPr>
+          <w:rFonts w:ascii="Bookman Old Style" w:hAnsi="Bookman Old Style" w:cs="Lucida Console"/>
+          <w:sz w:val="24"/>
+          <w:szCs w:val="24"/>
+        </w:rPr>
+      </w:pPr>
+    </w:p>
+    <w:p>
+      <w:pPr>
+        <w:autoSpaceDE w:val="0"/>
+        <w:autoSpaceDN w:val="0"/>
+        <w:adjustRightInd w:val="0"/>
+        <w:spacing w:after="0" w:afterAutospacing="0"/>
+        <w:rPr>
+          <w:rFonts w:ascii="Bookman Old Style" w:hAnsi="Bookman Old Style" w:cs="Lucida Console"/>
+          <w:sz w:val="24"/>
+          <w:szCs w:val="24"/>
+        </w:rPr>
+      </w:pPr>
+    </w:p>
+    <w:p>
+      <w:pPr>
+        <w:autoSpaceDE w:val="0"/>
+        <w:autoSpaceDN w:val="0"/>
+        <w:adjustRightInd w:val="0"/>
+        <w:spacing w:after="0" w:afterAutospacing="0"/>
+        <w:rPr>
+          <w:rFonts w:ascii="Bookman Old Style" w:hAnsi="Bookman Old Style" w:cs="Lucida Console"/>
+          <w:b/>
+          <w:sz w:val="24"/>
+          <w:szCs w:val="24"/>
+        </w:rPr>
+      </w:pPr>
+      <w:r>
+        <w:rPr>
+          <w:rFonts w:ascii="Bookman Old Style" w:hAnsi="Bookman Old Style" w:cs="Lucida Console"/>
+          <w:b/>
+          <w:sz w:val="24"/>
+          <w:szCs w:val="24"/>
+        </w:rPr>
+        <w:t>NOTE</w:t>
+      </w:r>
+    </w:p>
+    <w:p>
+      <w:pPr>
+        <w:autoSpaceDE w:val="0"/>
+        <w:autoSpaceDN w:val="0"/>
+        <w:adjustRightInd w:val="0"/>
+        <w:spacing w:after="0" w:afterAutospacing="0"/>
+        <w:rPr>
+          <w:rFonts w:ascii="Bookman Old Style" w:hAnsi="Bookman Old Style" w:cs="Lucida Console"/>
+          <w:sz w:val="24"/>
+          <w:szCs w:val="24"/>
+        </w:rPr>
+      </w:pPr>
+      <w:r>
+        <w:rPr>
+          <w:rFonts w:ascii="Bookman Old Style" w:hAnsi="Bookman Old Style" w:cs="Lucida Console"/>
+          <w:sz w:val="24"/>
+          <w:szCs w:val="24"/>
+        </w:rPr>
+        <w:t>non-static means instance (Object)</w:t>
+      </w:r>
       <w:r>
         <w:rPr>
           <w:rFonts w:ascii="Bookman Old Style" w:hAnsi="Bookman Old Style" w:cs="Lucida Console"/>
@@ -4018,42 +3869,6 @@
         <w:tab/>
         <w:t xml:space="preserve"> </w:t>
       </w:r>
-      <w:proofErr w:type="gramStart"/>
-      <w:r>
-        <w:rPr>
-          <w:rFonts w:ascii="Bookman Old Style" w:hAnsi="Bookman Old Style" w:cs="Lucida Console"/>
-          <w:sz w:val="24"/>
-          <w:szCs w:val="24"/>
-        </w:rPr>
-        <w:t>if</w:t>
-      </w:r>
-      <w:proofErr w:type="gramEnd"/>
-      <w:r>
-        <w:rPr>
-          <w:rFonts w:ascii="Bookman Old Style" w:hAnsi="Bookman Old Style" w:cs="Lucida Console"/>
-          <w:sz w:val="24"/>
-          <w:szCs w:val="24"/>
-        </w:rPr>
-        <w:t xml:space="preserve"> the </w:t>
-      </w:r>
-      <w:proofErr w:type="spellStart"/>
-      <w:r>
-        <w:rPr>
-          <w:rFonts w:ascii="Bookman Old Style" w:hAnsi="Bookman Old Style" w:cs="Lucida Console"/>
-          <w:sz w:val="24"/>
-          <w:szCs w:val="24"/>
-        </w:rPr>
-        <w:t>return_type</w:t>
-      </w:r>
-      <w:proofErr w:type="spellEnd"/>
-      <w:r>
-        <w:rPr>
-          <w:rFonts w:ascii="Bookman Old Style" w:hAnsi="Bookman Old Style" w:cs="Lucida Console"/>
-          <w:sz w:val="24"/>
-          <w:szCs w:val="24"/>
-        </w:rPr>
-        <w:t xml:space="preserve"> is other than void - last statement in your method should be  return statement</w:t>
-      </w:r>
     </w:p>
     <w:p>
       <w:pPr>
@@ -4084,240 +3899,37 @@
       <w:r>
         <w:rPr>
           <w:rFonts w:ascii="Bookman Old Style" w:hAnsi="Bookman Old Style" w:cs="Lucida Console"/>
+          <w:sz w:val="24"/>
+          <w:szCs w:val="24"/>
+        </w:rPr>
+        <w:t xml:space="preserve"> </w:t>
+      </w:r>
+      <w:r>
+        <w:rPr>
+          <w:rFonts w:ascii="Bookman Old Style" w:hAnsi="Bookman Old Style" w:cs="Lucida Console"/>
           <w:b/>
           <w:sz w:val="24"/>
           <w:szCs w:val="24"/>
         </w:rPr>
-        <w:t>TYPES:</w:t>
-      </w:r>
-    </w:p>
-    <w:p>
-      <w:pPr>
-        <w:autoSpaceDE w:val="0"/>
-        <w:autoSpaceDN w:val="0"/>
-        <w:adjustRightInd w:val="0"/>
-        <w:spacing w:after="0" w:afterAutospacing="0"/>
-        <w:ind w:firstLine="720"/>
-        <w:rPr>
-          <w:rFonts w:ascii="Bookman Old Style" w:hAnsi="Bookman Old Style" w:cs="Lucida Console"/>
-          <w:sz w:val="24"/>
-          <w:szCs w:val="24"/>
-        </w:rPr>
-      </w:pPr>
-      <w:r>
-        <w:rPr>
-          <w:rFonts w:ascii="Bookman Old Style" w:hAnsi="Bookman Old Style" w:cs="Lucida Console"/>
-          <w:sz w:val="24"/>
-          <w:szCs w:val="24"/>
-        </w:rPr>
-        <w:t xml:space="preserve">1. Methods without return type and </w:t>
-      </w:r>
-      <w:proofErr w:type="spellStart"/>
-      <w:r>
-        <w:rPr>
-          <w:rFonts w:ascii="Bookman Old Style" w:hAnsi="Bookman Old Style" w:cs="Lucida Console"/>
-          <w:sz w:val="24"/>
-          <w:szCs w:val="24"/>
-        </w:rPr>
-        <w:t>with out</w:t>
-      </w:r>
-      <w:proofErr w:type="spellEnd"/>
-      <w:r>
-        <w:rPr>
-          <w:rFonts w:ascii="Bookman Old Style" w:hAnsi="Bookman Old Style" w:cs="Lucida Console"/>
-          <w:sz w:val="24"/>
-          <w:szCs w:val="24"/>
-        </w:rPr>
-        <w:t xml:space="preserve"> arguments</w:t>
-      </w:r>
-    </w:p>
-    <w:p>
-      <w:pPr>
-        <w:autoSpaceDE w:val="0"/>
-        <w:autoSpaceDN w:val="0"/>
-        <w:adjustRightInd w:val="0"/>
-        <w:spacing w:after="0" w:afterAutospacing="0"/>
-        <w:rPr>
-          <w:rFonts w:ascii="Bookman Old Style" w:hAnsi="Bookman Old Style" w:cs="Lucida Console"/>
-          <w:sz w:val="24"/>
-          <w:szCs w:val="24"/>
-        </w:rPr>
-      </w:pPr>
-      <w:r>
-        <w:rPr>
-          <w:rFonts w:ascii="Bookman Old Style" w:hAnsi="Bookman Old Style" w:cs="Lucida Console"/>
-          <w:sz w:val="24"/>
-          <w:szCs w:val="24"/>
-        </w:rPr>
-        <w:tab/>
-        <w:t>2. Methods without return type and with arguments</w:t>
-      </w:r>
-    </w:p>
-    <w:p>
-      <w:pPr>
-        <w:autoSpaceDE w:val="0"/>
-        <w:autoSpaceDN w:val="0"/>
-        <w:adjustRightInd w:val="0"/>
-        <w:spacing w:after="0" w:afterAutospacing="0"/>
-        <w:rPr>
-          <w:rFonts w:ascii="Bookman Old Style" w:hAnsi="Bookman Old Style" w:cs="Lucida Console"/>
-          <w:sz w:val="24"/>
-          <w:szCs w:val="24"/>
-        </w:rPr>
-      </w:pPr>
-      <w:r>
-        <w:rPr>
-          <w:rFonts w:ascii="Bookman Old Style" w:hAnsi="Bookman Old Style" w:cs="Lucida Console"/>
-          <w:sz w:val="24"/>
-          <w:szCs w:val="24"/>
-        </w:rPr>
-        <w:tab/>
-        <w:t>3. Methods with return type and with arguments</w:t>
-      </w:r>
-    </w:p>
-    <w:p>
-      <w:pPr>
-        <w:autoSpaceDE w:val="0"/>
-        <w:autoSpaceDN w:val="0"/>
-        <w:adjustRightInd w:val="0"/>
-        <w:spacing w:after="0" w:afterAutospacing="0"/>
-        <w:rPr>
-          <w:rFonts w:ascii="Bookman Old Style" w:hAnsi="Bookman Old Style" w:cs="Lucida Console"/>
-          <w:sz w:val="24"/>
-          <w:szCs w:val="24"/>
-        </w:rPr>
-      </w:pPr>
-    </w:p>
-    <w:p>
-      <w:pPr>
-        <w:autoSpaceDE w:val="0"/>
-        <w:autoSpaceDN w:val="0"/>
-        <w:adjustRightInd w:val="0"/>
-        <w:spacing w:after="0" w:afterAutospacing="0"/>
-        <w:rPr>
-          <w:rFonts w:ascii="Bookman Old Style" w:hAnsi="Bookman Old Style" w:cs="Lucida Console"/>
-          <w:sz w:val="24"/>
-          <w:szCs w:val="24"/>
-        </w:rPr>
-      </w:pPr>
-    </w:p>
-    <w:p>
-      <w:pPr>
-        <w:autoSpaceDE w:val="0"/>
-        <w:autoSpaceDN w:val="0"/>
-        <w:adjustRightInd w:val="0"/>
-        <w:spacing w:after="0" w:afterAutospacing="0"/>
+        <w:t>Access specifies :</w:t>
+      </w:r>
+      <w:r>
         <w:rPr>
           <w:rFonts w:ascii="Bookman Old Style" w:hAnsi="Bookman Old Style" w:cs="Lucida Console"/>
           <w:b/>
           <w:sz w:val="24"/>
           <w:szCs w:val="24"/>
         </w:rPr>
-      </w:pPr>
-      <w:r>
-        <w:rPr>
-          <w:rFonts w:ascii="Bookman Old Style" w:hAnsi="Bookman Old Style" w:cs="Lucida Console"/>
-          <w:b/>
-          <w:sz w:val="24"/>
-          <w:szCs w:val="24"/>
-        </w:rPr>
-        <w:t>NOTE</w:t>
-      </w:r>
-    </w:p>
-    <w:p>
-      <w:pPr>
-        <w:autoSpaceDE w:val="0"/>
-        <w:autoSpaceDN w:val="0"/>
-        <w:adjustRightInd w:val="0"/>
-        <w:spacing w:after="0" w:afterAutospacing="0"/>
-        <w:rPr>
-          <w:rFonts w:ascii="Bookman Old Style" w:hAnsi="Bookman Old Style" w:cs="Lucida Console"/>
-          <w:sz w:val="24"/>
-          <w:szCs w:val="24"/>
-        </w:rPr>
-      </w:pPr>
-      <w:proofErr w:type="gramStart"/>
-      <w:r>
-        <w:rPr>
-          <w:rFonts w:ascii="Bookman Old Style" w:hAnsi="Bookman Old Style" w:cs="Lucida Console"/>
-          <w:sz w:val="24"/>
-          <w:szCs w:val="24"/>
-        </w:rPr>
-        <w:t>non-static</w:t>
-      </w:r>
-      <w:proofErr w:type="gramEnd"/>
-      <w:r>
-        <w:rPr>
-          <w:rFonts w:ascii="Bookman Old Style" w:hAnsi="Bookman Old Style" w:cs="Lucida Console"/>
-          <w:sz w:val="24"/>
-          <w:szCs w:val="24"/>
-        </w:rPr>
-        <w:t xml:space="preserve"> means instance (Object)</w:t>
-      </w:r>
-      <w:r>
-        <w:rPr>
-          <w:rFonts w:ascii="Bookman Old Style" w:hAnsi="Bookman Old Style" w:cs="Lucida Console"/>
-          <w:sz w:val="24"/>
-          <w:szCs w:val="24"/>
-        </w:rPr>
-        <w:tab/>
         <w:t xml:space="preserve"> </w:t>
       </w:r>
-    </w:p>
-    <w:p>
-      <w:pPr>
-        <w:autoSpaceDE w:val="0"/>
-        <w:autoSpaceDN w:val="0"/>
-        <w:adjustRightInd w:val="0"/>
-        <w:spacing w:after="0" w:afterAutospacing="0"/>
-        <w:rPr>
-          <w:rFonts w:ascii="Bookman Old Style" w:hAnsi="Bookman Old Style" w:cs="Lucida Console"/>
-          <w:sz w:val="24"/>
-          <w:szCs w:val="24"/>
-        </w:rPr>
-      </w:pPr>
-    </w:p>
-    <w:p>
-      <w:pPr>
-        <w:autoSpaceDE w:val="0"/>
-        <w:autoSpaceDN w:val="0"/>
-        <w:adjustRightInd w:val="0"/>
-        <w:spacing w:after="0" w:afterAutospacing="0"/>
-        <w:rPr>
-          <w:rFonts w:ascii="Bookman Old Style" w:hAnsi="Bookman Old Style" w:cs="Lucida Console"/>
-          <w:b/>
-          <w:sz w:val="24"/>
-          <w:szCs w:val="24"/>
-        </w:rPr>
-      </w:pPr>
-      <w:r>
-        <w:rPr>
-          <w:rFonts w:ascii="Bookman Old Style" w:hAnsi="Bookman Old Style" w:cs="Lucida Console"/>
-          <w:sz w:val="24"/>
-          <w:szCs w:val="24"/>
-        </w:rPr>
-        <w:t xml:space="preserve"> </w:t>
-      </w:r>
-      <w:r>
-        <w:rPr>
-          <w:rFonts w:ascii="Bookman Old Style" w:hAnsi="Bookman Old Style" w:cs="Lucida Console"/>
-          <w:b/>
-          <w:sz w:val="24"/>
-          <w:szCs w:val="24"/>
-        </w:rPr>
-        <w:t xml:space="preserve">Access </w:t>
-      </w:r>
-      <w:proofErr w:type="gramStart"/>
-      <w:r>
-        <w:rPr>
-          <w:rFonts w:ascii="Bookman Old Style" w:hAnsi="Bookman Old Style" w:cs="Lucida Console"/>
-          <w:b/>
-          <w:sz w:val="24"/>
-          <w:szCs w:val="24"/>
-        </w:rPr>
-        <w:t>specifies :</w:t>
-      </w:r>
-      <w:proofErr w:type="gramEnd"/>
+      <w:r>
+        <w:rPr>
+          <w:rFonts w:ascii="Bookman Old Style" w:hAnsi="Bookman Old Style" w:cs="Lucida Console"/>
+          <w:sz w:val="24"/>
+          <w:szCs w:val="24"/>
+        </w:rPr>
+        <w:t>specifies the accessibility of a member</w:t>
+      </w:r>
     </w:p>
     <w:p>
       <w:pPr>
@@ -4410,6 +4022,831 @@
           <w:szCs w:val="24"/>
         </w:rPr>
       </w:pPr>
+      <w:r>
+        <w:rPr>
+          <w:rFonts w:ascii="Bookman Old Style" w:hAnsi="Bookman Old Style" w:cs="Lucida Console"/>
+          <w:sz w:val="24"/>
+          <w:szCs w:val="24"/>
+        </w:rPr>
+        <w:t xml:space="preserve">NOTE : </w:t>
+      </w:r>
+    </w:p>
+    <w:p>
+      <w:pPr>
+        <w:autoSpaceDE w:val="0"/>
+        <w:autoSpaceDN w:val="0"/>
+        <w:adjustRightInd w:val="0"/>
+        <w:spacing w:after="0" w:afterAutospacing="0"/>
+        <w:rPr>
+          <w:rFonts w:ascii="Bookman Old Style" w:hAnsi="Bookman Old Style" w:cs="Lucida Console"/>
+          <w:i/>
+          <w:sz w:val="20"/>
+          <w:szCs w:val="24"/>
+        </w:rPr>
+      </w:pPr>
+      <w:r>
+        <w:rPr>
+          <w:rFonts w:ascii="Bookman Old Style" w:hAnsi="Bookman Old Style" w:cs="Lucida Console"/>
+          <w:i/>
+          <w:sz w:val="20"/>
+          <w:szCs w:val="24"/>
+        </w:rPr>
+        <w:t>1. You can write as many classes as you want in a same file</w:t>
+      </w:r>
+    </w:p>
+    <w:p>
+      <w:pPr>
+        <w:autoSpaceDE w:val="0"/>
+        <w:autoSpaceDN w:val="0"/>
+        <w:adjustRightInd w:val="0"/>
+        <w:spacing w:after="0" w:afterAutospacing="0"/>
+        <w:rPr>
+          <w:rFonts w:ascii="Bookman Old Style" w:hAnsi="Bookman Old Style" w:cs="Lucida Console"/>
+          <w:i/>
+          <w:sz w:val="20"/>
+          <w:szCs w:val="24"/>
+        </w:rPr>
+      </w:pPr>
+      <w:r>
+        <w:rPr>
+          <w:rFonts w:ascii="Bookman Old Style" w:hAnsi="Bookman Old Style" w:cs="Lucida Console"/>
+          <w:i/>
+          <w:sz w:val="20"/>
+          <w:szCs w:val="24"/>
+        </w:rPr>
+        <w:t>2. You should have only one public class in one file</w:t>
+      </w:r>
+    </w:p>
+    <w:p>
+      <w:pPr>
+        <w:autoSpaceDE w:val="0"/>
+        <w:autoSpaceDN w:val="0"/>
+        <w:adjustRightInd w:val="0"/>
+        <w:spacing w:after="0" w:afterAutospacing="0"/>
+        <w:rPr>
+          <w:rFonts w:ascii="Bookman Old Style" w:hAnsi="Bookman Old Style" w:cs="Lucida Console"/>
+          <w:i/>
+          <w:sz w:val="20"/>
+          <w:szCs w:val="24"/>
+        </w:rPr>
+      </w:pPr>
+      <w:r>
+        <w:rPr>
+          <w:rFonts w:ascii="Bookman Old Style" w:hAnsi="Bookman Old Style" w:cs="Lucida Console"/>
+          <w:i/>
+          <w:sz w:val="20"/>
+          <w:szCs w:val="24"/>
+        </w:rPr>
+        <w:t>3. File name should be same as the class name which contain main method</w:t>
+      </w:r>
+    </w:p>
+    <w:p>
+      <w:pPr>
+        <w:autoSpaceDE w:val="0"/>
+        <w:autoSpaceDN w:val="0"/>
+        <w:adjustRightInd w:val="0"/>
+        <w:spacing w:after="0" w:afterAutospacing="0"/>
+        <w:rPr>
+          <w:rFonts w:ascii="Bookman Old Style" w:hAnsi="Bookman Old Style" w:cs="Lucida Console"/>
+          <w:i/>
+          <w:sz w:val="20"/>
+          <w:szCs w:val="24"/>
+        </w:rPr>
+      </w:pPr>
+      <w:r>
+        <w:rPr>
+          <w:rFonts w:ascii="Bookman Old Style" w:hAnsi="Bookman Old Style" w:cs="Lucida Console"/>
+          <w:i/>
+          <w:sz w:val="20"/>
+          <w:szCs w:val="24"/>
+        </w:rPr>
+        <w:t>4. main method should be present inside the public class only</w:t>
+      </w:r>
+    </w:p>
+    <w:p>
+      <w:pPr>
+        <w:autoSpaceDE w:val="0"/>
+        <w:autoSpaceDN w:val="0"/>
+        <w:adjustRightInd w:val="0"/>
+        <w:spacing w:after="0" w:afterAutospacing="0"/>
+        <w:rPr>
+          <w:rFonts w:ascii="Bookman Old Style" w:hAnsi="Bookman Old Style" w:cs="Lucida Console"/>
+          <w:i/>
+          <w:sz w:val="20"/>
+          <w:szCs w:val="24"/>
+        </w:rPr>
+      </w:pPr>
+      <w:r>
+        <w:rPr>
+          <w:rFonts w:ascii="Bookman Old Style" w:hAnsi="Bookman Old Style" w:cs="Lucida Console"/>
+          <w:i/>
+          <w:sz w:val="20"/>
+          <w:szCs w:val="24"/>
+        </w:rPr>
+        <w:t xml:space="preserve">5. In Java we </w:t>
+      </w:r>
+      <w:r>
+        <w:rPr>
+          <w:rFonts w:ascii="Bookman Old Style" w:hAnsi="Bookman Old Style" w:cs="Lucida Console"/>
+          <w:b/>
+          <w:i/>
+          <w:sz w:val="20"/>
+          <w:szCs w:val="24"/>
+        </w:rPr>
+        <w:t>cannot</w:t>
+      </w:r>
+      <w:r>
+        <w:rPr>
+          <w:rFonts w:ascii="Bookman Old Style" w:hAnsi="Bookman Old Style" w:cs="Lucida Console"/>
+          <w:i/>
+          <w:sz w:val="20"/>
+          <w:szCs w:val="24"/>
+        </w:rPr>
+        <w:t xml:space="preserve"> have </w:t>
+      </w:r>
+      <w:r>
+        <w:rPr>
+          <w:rFonts w:ascii="Bookman Old Style" w:hAnsi="Bookman Old Style" w:cs="Lucida Console"/>
+          <w:b/>
+          <w:i/>
+          <w:sz w:val="20"/>
+          <w:szCs w:val="24"/>
+        </w:rPr>
+        <w:t>private</w:t>
+      </w:r>
+      <w:r>
+        <w:rPr>
+          <w:rFonts w:ascii="Bookman Old Style" w:hAnsi="Bookman Old Style" w:cs="Lucida Console"/>
+          <w:i/>
+          <w:sz w:val="20"/>
+          <w:szCs w:val="24"/>
+        </w:rPr>
+        <w:t xml:space="preserve"> or </w:t>
+      </w:r>
+      <w:r>
+        <w:rPr>
+          <w:rFonts w:ascii="Bookman Old Style" w:hAnsi="Bookman Old Style" w:cs="Lucida Console"/>
+          <w:b/>
+          <w:i/>
+          <w:sz w:val="20"/>
+          <w:szCs w:val="24"/>
+        </w:rPr>
+        <w:t>protected</w:t>
+      </w:r>
+      <w:r>
+        <w:rPr>
+          <w:rFonts w:ascii="Bookman Old Style" w:hAnsi="Bookman Old Style" w:cs="Lucida Console"/>
+          <w:b/>
+          <w:i/>
+          <w:sz w:val="20"/>
+          <w:szCs w:val="24"/>
+        </w:rPr>
+        <w:t xml:space="preserve"> </w:t>
+      </w:r>
+      <w:r>
+        <w:rPr>
+          <w:rFonts w:ascii="Bookman Old Style" w:hAnsi="Bookman Old Style" w:cs="Lucida Console"/>
+          <w:i/>
+          <w:sz w:val="20"/>
+          <w:szCs w:val="24"/>
+        </w:rPr>
+        <w:t xml:space="preserve"> Class</w:t>
+      </w:r>
+    </w:p>
+    <w:p>
+      <w:pPr>
+        <w:autoSpaceDE w:val="0"/>
+        <w:autoSpaceDN w:val="0"/>
+        <w:adjustRightInd w:val="0"/>
+        <w:spacing w:after="0" w:afterAutospacing="0"/>
+        <w:rPr>
+          <w:rFonts w:ascii="Bookman Old Style" w:hAnsi="Bookman Old Style" w:cs="Lucida Console"/>
+          <w:b/>
+          <w:sz w:val="24"/>
+          <w:szCs w:val="24"/>
+        </w:rPr>
+      </w:pPr>
+    </w:p>
+    <w:p>
+      <w:pPr>
+        <w:autoSpaceDE w:val="0"/>
+        <w:autoSpaceDN w:val="0"/>
+        <w:adjustRightInd w:val="0"/>
+        <w:spacing w:after="0" w:afterAutospacing="0"/>
+        <w:rPr>
+          <w:rFonts w:ascii="Bookman Old Style" w:hAnsi="Bookman Old Style" w:cs="Lucida Console"/>
+          <w:b/>
+          <w:sz w:val="24"/>
+          <w:szCs w:val="24"/>
+        </w:rPr>
+      </w:pPr>
+      <w:r>
+        <w:rPr>
+          <w:rFonts w:ascii="Bookman Old Style" w:hAnsi="Bookman Old Style" w:cs="Lucida Console"/>
+          <w:b/>
+          <w:sz w:val="24"/>
+          <w:szCs w:val="24"/>
+        </w:rPr>
+        <w:lastRenderedPageBreak/>
+        <w:t xml:space="preserve">Access Modifiers : </w:t>
+      </w:r>
+      <w:r>
+        <w:rPr>
+          <w:rFonts w:ascii="Bookman Old Style" w:hAnsi="Bookman Old Style" w:cs="Lucida Console"/>
+          <w:sz w:val="24"/>
+          <w:szCs w:val="24"/>
+        </w:rPr>
+        <w:t xml:space="preserve">Changes the </w:t>
+      </w:r>
+      <w:r>
+        <w:rPr>
+          <w:rFonts w:ascii="Bookman Old Style" w:hAnsi="Bookman Old Style" w:cs="Lucida Console"/>
+          <w:sz w:val="24"/>
+          <w:szCs w:val="24"/>
+        </w:rPr>
+        <w:t>behavior of a member</w:t>
+      </w:r>
+      <w:r>
+        <w:rPr>
+          <w:rFonts w:ascii="Bookman Old Style" w:hAnsi="Bookman Old Style" w:cs="Lucida Console"/>
+          <w:sz w:val="24"/>
+          <w:szCs w:val="24"/>
+        </w:rPr>
+        <w:t>(variable or method)</w:t>
+      </w:r>
+    </w:p>
+    <w:p>
+      <w:pPr>
+        <w:autoSpaceDE w:val="0"/>
+        <w:autoSpaceDN w:val="0"/>
+        <w:adjustRightInd w:val="0"/>
+        <w:spacing w:after="0" w:afterAutospacing="0"/>
+        <w:rPr>
+          <w:rFonts w:ascii="Bookman Old Style" w:hAnsi="Bookman Old Style" w:cs="Lucida Console"/>
+          <w:b/>
+          <w:sz w:val="24"/>
+          <w:szCs w:val="24"/>
+        </w:rPr>
+      </w:pPr>
+    </w:p>
+    <w:p>
+      <w:pPr>
+        <w:autoSpaceDE w:val="0"/>
+        <w:autoSpaceDN w:val="0"/>
+        <w:adjustRightInd w:val="0"/>
+        <w:spacing w:after="0" w:afterAutospacing="0"/>
+        <w:rPr>
+          <w:rFonts w:ascii="Bookman Old Style" w:hAnsi="Bookman Old Style" w:cs="Lucida Console"/>
+          <w:b/>
+          <w:sz w:val="24"/>
+          <w:szCs w:val="24"/>
+        </w:rPr>
+      </w:pPr>
+      <w:r>
+        <w:rPr>
+          <w:rFonts w:ascii="Bookman Old Style" w:hAnsi="Bookman Old Style" w:cs="Lucida Console"/>
+          <w:b/>
+          <w:sz w:val="24"/>
+          <w:szCs w:val="24"/>
+        </w:rPr>
+        <w:t xml:space="preserve">static </w:t>
+      </w:r>
+      <w:r>
+        <w:rPr>
+          <w:rFonts w:ascii="Bookman Old Style" w:hAnsi="Bookman Old Style" w:cs="Lucida Console"/>
+          <w:b/>
+          <w:sz w:val="24"/>
+          <w:szCs w:val="24"/>
+        </w:rPr>
+        <w:t>–</w:t>
+      </w:r>
+    </w:p>
+    <w:p>
+      <w:pPr>
+        <w:pStyle w:val="ListParagraph"/>
+        <w:numPr>
+          <w:ilvl w:val="0"/>
+          <w:numId w:val="7"/>
+        </w:numPr>
+        <w:autoSpaceDE w:val="0"/>
+        <w:autoSpaceDN w:val="0"/>
+        <w:adjustRightInd w:val="0"/>
+        <w:spacing w:after="0" w:afterAutospacing="0"/>
+        <w:rPr>
+          <w:rFonts w:ascii="Bookman Old Style" w:hAnsi="Bookman Old Style" w:cs="Lucida Console"/>
+          <w:i/>
+          <w:sz w:val="20"/>
+          <w:szCs w:val="24"/>
+        </w:rPr>
+      </w:pPr>
+      <w:r>
+        <w:rPr>
+          <w:rFonts w:ascii="Bookman Old Style" w:hAnsi="Bookman Old Style" w:cs="Lucida Console"/>
+          <w:i/>
+          <w:sz w:val="20"/>
+          <w:szCs w:val="24"/>
+        </w:rPr>
+        <w:t>Value will be stored inside a class memory not inside a Object</w:t>
+      </w:r>
+    </w:p>
+    <w:p>
+      <w:pPr>
+        <w:pStyle w:val="ListParagraph"/>
+        <w:numPr>
+          <w:ilvl w:val="0"/>
+          <w:numId w:val="7"/>
+        </w:numPr>
+        <w:autoSpaceDE w:val="0"/>
+        <w:autoSpaceDN w:val="0"/>
+        <w:adjustRightInd w:val="0"/>
+        <w:spacing w:after="0" w:afterAutospacing="0"/>
+        <w:rPr>
+          <w:rFonts w:ascii="Bookman Old Style" w:hAnsi="Bookman Old Style" w:cs="Lucida Console"/>
+          <w:i/>
+          <w:sz w:val="20"/>
+          <w:szCs w:val="24"/>
+        </w:rPr>
+      </w:pPr>
+      <w:r>
+        <w:rPr>
+          <w:rFonts w:ascii="Bookman Old Style" w:hAnsi="Bookman Old Style" w:cs="Lucida Console"/>
+          <w:i/>
+          <w:sz w:val="20"/>
+          <w:szCs w:val="24"/>
+        </w:rPr>
+        <w:t>Same value will be copied to all Objects</w:t>
+      </w:r>
+    </w:p>
+    <w:p>
+      <w:pPr>
+        <w:pStyle w:val="ListParagraph"/>
+        <w:numPr>
+          <w:ilvl w:val="0"/>
+          <w:numId w:val="7"/>
+        </w:numPr>
+        <w:autoSpaceDE w:val="0"/>
+        <w:autoSpaceDN w:val="0"/>
+        <w:adjustRightInd w:val="0"/>
+        <w:spacing w:after="0" w:afterAutospacing="0"/>
+        <w:rPr>
+          <w:rFonts w:ascii="Bookman Old Style" w:hAnsi="Bookman Old Style" w:cs="Lucida Console"/>
+          <w:i/>
+          <w:sz w:val="20"/>
+          <w:szCs w:val="24"/>
+        </w:rPr>
+      </w:pPr>
+      <w:r>
+        <w:rPr>
+          <w:rFonts w:ascii="Bookman Old Style" w:hAnsi="Bookman Old Style" w:cs="Lucida Console"/>
+          <w:i/>
+          <w:sz w:val="20"/>
+          <w:szCs w:val="24"/>
+        </w:rPr>
+        <w:t>No need to create an Object</w:t>
+      </w:r>
+      <w:r>
+        <w:rPr>
+          <w:rFonts w:ascii="Bookman Old Style" w:hAnsi="Bookman Old Style" w:cs="Lucida Console"/>
+          <w:i/>
+          <w:sz w:val="20"/>
+          <w:szCs w:val="24"/>
+        </w:rPr>
+        <w:t xml:space="preserve"> </w:t>
+      </w:r>
+      <w:r>
+        <w:rPr>
+          <w:rFonts w:ascii="Bookman Old Style" w:hAnsi="Bookman Old Style" w:cs="Lucida Console"/>
+          <w:i/>
+          <w:sz w:val="20"/>
+          <w:szCs w:val="24"/>
+        </w:rPr>
+        <w:t>to access static member</w:t>
+      </w:r>
+    </w:p>
+    <w:p>
+      <w:pPr>
+        <w:pStyle w:val="ListParagraph"/>
+        <w:autoSpaceDE w:val="0"/>
+        <w:autoSpaceDN w:val="0"/>
+        <w:adjustRightInd w:val="0"/>
+        <w:spacing w:after="0" w:afterAutospacing="0"/>
+        <w:rPr>
+          <w:rFonts w:ascii="Bookman Old Style" w:hAnsi="Bookman Old Style" w:cs="Lucida Console"/>
+          <w:b/>
+          <w:sz w:val="24"/>
+          <w:szCs w:val="24"/>
+        </w:rPr>
+      </w:pPr>
+    </w:p>
+    <w:p>
+      <w:pPr>
+        <w:pStyle w:val="ListParagraph"/>
+        <w:autoSpaceDE w:val="0"/>
+        <w:autoSpaceDN w:val="0"/>
+        <w:adjustRightInd w:val="0"/>
+        <w:spacing w:after="0" w:afterAutospacing="0"/>
+        <w:rPr>
+          <w:rFonts w:ascii="Bookman Old Style" w:hAnsi="Bookman Old Style" w:cs="Lucida Console"/>
+          <w:b/>
+          <w:sz w:val="24"/>
+          <w:szCs w:val="24"/>
+        </w:rPr>
+      </w:pPr>
+    </w:p>
+    <w:p>
+      <w:pPr>
+        <w:autoSpaceDE w:val="0"/>
+        <w:autoSpaceDN w:val="0"/>
+        <w:adjustRightInd w:val="0"/>
+        <w:spacing w:after="0" w:afterAutospacing="0"/>
+        <w:rPr>
+          <w:rFonts w:ascii="Bookman Old Style" w:hAnsi="Bookman Old Style" w:cs="Lucida Console"/>
+          <w:b/>
+          <w:sz w:val="24"/>
+          <w:szCs w:val="24"/>
+        </w:rPr>
+      </w:pPr>
+      <w:r>
+        <w:rPr>
+          <w:rFonts w:ascii="Bookman Old Style" w:hAnsi="Bookman Old Style" w:cs="Lucida Console"/>
+          <w:b/>
+          <w:sz w:val="24"/>
+          <w:szCs w:val="24"/>
+        </w:rPr>
+        <w:t xml:space="preserve">final </w:t>
+      </w:r>
+      <w:r>
+        <w:rPr>
+          <w:rFonts w:ascii="Bookman Old Style" w:hAnsi="Bookman Old Style" w:cs="Lucida Console"/>
+          <w:b/>
+          <w:sz w:val="24"/>
+          <w:szCs w:val="24"/>
+        </w:rPr>
+        <w:t>–</w:t>
+      </w:r>
+      <w:r>
+        <w:rPr>
+          <w:rFonts w:ascii="Bookman Old Style" w:hAnsi="Bookman Old Style" w:cs="Lucida Console"/>
+          <w:b/>
+          <w:sz w:val="24"/>
+          <w:szCs w:val="24"/>
+        </w:rPr>
+        <w:t xml:space="preserve"> </w:t>
+      </w:r>
+    </w:p>
+    <w:p>
+      <w:pPr>
+        <w:pStyle w:val="ListParagraph"/>
+        <w:numPr>
+          <w:ilvl w:val="0"/>
+          <w:numId w:val="8"/>
+        </w:numPr>
+        <w:autoSpaceDE w:val="0"/>
+        <w:autoSpaceDN w:val="0"/>
+        <w:adjustRightInd w:val="0"/>
+        <w:spacing w:after="0" w:afterAutospacing="0"/>
+        <w:rPr>
+          <w:rFonts w:ascii="Bookman Old Style" w:hAnsi="Bookman Old Style" w:cs="Lucida Console"/>
+          <w:sz w:val="24"/>
+          <w:szCs w:val="24"/>
+        </w:rPr>
+      </w:pPr>
+      <w:r>
+        <w:rPr>
+          <w:rFonts w:ascii="Bookman Old Style" w:hAnsi="Bookman Old Style" w:cs="Lucida Console"/>
+          <w:sz w:val="24"/>
+          <w:szCs w:val="24"/>
+        </w:rPr>
+        <w:t xml:space="preserve">We declare variables as final -&gt; </w:t>
+      </w:r>
+      <w:r>
+        <w:rPr>
+          <w:rFonts w:ascii="Bookman Old Style" w:hAnsi="Bookman Old Style" w:cs="Lucida Console"/>
+          <w:sz w:val="24"/>
+          <w:szCs w:val="24"/>
+        </w:rPr>
+        <w:t>To make variables as constants</w:t>
+      </w:r>
+    </w:p>
+    <w:p>
+      <w:pPr>
+        <w:pStyle w:val="ListParagraph"/>
+        <w:numPr>
+          <w:ilvl w:val="0"/>
+          <w:numId w:val="8"/>
+        </w:numPr>
+        <w:autoSpaceDE w:val="0"/>
+        <w:autoSpaceDN w:val="0"/>
+        <w:adjustRightInd w:val="0"/>
+        <w:spacing w:after="0" w:afterAutospacing="0"/>
+        <w:rPr>
+          <w:rFonts w:ascii="Bookman Old Style" w:hAnsi="Bookman Old Style" w:cs="Lucida Console"/>
+          <w:sz w:val="24"/>
+          <w:szCs w:val="24"/>
+        </w:rPr>
+      </w:pPr>
+      <w:r>
+        <w:rPr>
+          <w:rFonts w:ascii="Bookman Old Style" w:hAnsi="Bookman Old Style" w:cs="Lucida Console"/>
+          <w:sz w:val="24"/>
+          <w:szCs w:val="24"/>
+        </w:rPr>
+        <w:t>We can also declare methods as final</w:t>
+      </w:r>
+      <w:r>
+        <w:rPr>
+          <w:rFonts w:ascii="Bookman Old Style" w:hAnsi="Bookman Old Style" w:cs="Lucida Console"/>
+          <w:sz w:val="24"/>
+          <w:szCs w:val="24"/>
+        </w:rPr>
+        <w:t xml:space="preserve"> -&gt; </w:t>
+      </w:r>
+      <w:r>
+        <w:rPr>
+          <w:rFonts w:ascii="Bookman Old Style" w:hAnsi="Bookman Old Style" w:cs="Lucida Console"/>
+          <w:sz w:val="24"/>
+          <w:szCs w:val="24"/>
+          <w:highlight w:val="yellow"/>
+        </w:rPr>
+        <w:t>???</w:t>
+      </w:r>
+    </w:p>
+    <w:p>
+      <w:pPr>
+        <w:pStyle w:val="ListParagraph"/>
+        <w:numPr>
+          <w:ilvl w:val="0"/>
+          <w:numId w:val="8"/>
+        </w:numPr>
+        <w:autoSpaceDE w:val="0"/>
+        <w:autoSpaceDN w:val="0"/>
+        <w:adjustRightInd w:val="0"/>
+        <w:spacing w:after="0" w:afterAutospacing="0"/>
+        <w:rPr>
+          <w:rFonts w:ascii="Bookman Old Style" w:hAnsi="Bookman Old Style" w:cs="Lucida Console"/>
+          <w:sz w:val="24"/>
+          <w:szCs w:val="24"/>
+        </w:rPr>
+      </w:pPr>
+      <w:r>
+        <w:rPr>
+          <w:rFonts w:ascii="Bookman Old Style" w:hAnsi="Bookman Old Style" w:cs="Lucida Console"/>
+          <w:sz w:val="24"/>
+          <w:szCs w:val="24"/>
+        </w:rPr>
+        <w:t>We can also declare class as final</w:t>
+      </w:r>
+      <w:r>
+        <w:rPr>
+          <w:rFonts w:ascii="Bookman Old Style" w:hAnsi="Bookman Old Style" w:cs="Lucida Console"/>
+          <w:sz w:val="24"/>
+          <w:szCs w:val="24"/>
+        </w:rPr>
+        <w:sym w:font="Wingdings" w:char="F0E0"/>
+      </w:r>
+      <w:r>
+        <w:rPr>
+          <w:rFonts w:ascii="Bookman Old Style" w:hAnsi="Bookman Old Style" w:cs="Lucida Console"/>
+          <w:sz w:val="24"/>
+          <w:szCs w:val="24"/>
+          <w:highlight w:val="yellow"/>
+        </w:rPr>
+        <w:t>???</w:t>
+      </w:r>
+    </w:p>
+    <w:p>
+      <w:pPr>
+        <w:autoSpaceDE w:val="0"/>
+        <w:autoSpaceDN w:val="0"/>
+        <w:adjustRightInd w:val="0"/>
+        <w:spacing w:after="0" w:afterAutospacing="0"/>
+        <w:rPr>
+          <w:rFonts w:ascii="Bookman Old Style" w:hAnsi="Bookman Old Style" w:cs="Lucida Console"/>
+          <w:b/>
+          <w:sz w:val="24"/>
+          <w:szCs w:val="24"/>
+        </w:rPr>
+      </w:pPr>
+    </w:p>
+    <w:p>
+      <w:pPr>
+        <w:autoSpaceDE w:val="0"/>
+        <w:autoSpaceDN w:val="0"/>
+        <w:adjustRightInd w:val="0"/>
+        <w:spacing w:after="0" w:afterAutospacing="0"/>
+        <w:rPr>
+          <w:rFonts w:ascii="Bookman Old Style" w:hAnsi="Bookman Old Style" w:cs="Lucida Console"/>
+          <w:b/>
+          <w:sz w:val="24"/>
+          <w:szCs w:val="24"/>
+        </w:rPr>
+      </w:pPr>
+      <w:r>
+        <w:rPr>
+          <w:rFonts w:ascii="Bookman Old Style" w:hAnsi="Bookman Old Style" w:cs="Lucida Console"/>
+          <w:b/>
+          <w:sz w:val="24"/>
+          <w:szCs w:val="24"/>
+        </w:rPr>
+        <w:t xml:space="preserve">abstract – </w:t>
+      </w:r>
+    </w:p>
+    <w:p>
+      <w:pPr>
+        <w:pStyle w:val="ListParagraph"/>
+        <w:numPr>
+          <w:ilvl w:val="0"/>
+          <w:numId w:val="11"/>
+        </w:numPr>
+        <w:autoSpaceDE w:val="0"/>
+        <w:autoSpaceDN w:val="0"/>
+        <w:adjustRightInd w:val="0"/>
+        <w:spacing w:after="0" w:afterAutospacing="0"/>
+        <w:rPr>
+          <w:rFonts w:ascii="Bookman Old Style" w:hAnsi="Bookman Old Style" w:cs="Lucida Console"/>
+          <w:sz w:val="24"/>
+          <w:szCs w:val="24"/>
+        </w:rPr>
+      </w:pPr>
+      <w:r>
+        <w:rPr>
+          <w:rFonts w:ascii="Bookman Old Style" w:hAnsi="Bookman Old Style" w:cs="Lucida Console"/>
+          <w:sz w:val="24"/>
+          <w:szCs w:val="24"/>
+        </w:rPr>
+        <w:t>is a KeyWord which can be given only to class or methods</w:t>
+      </w:r>
+    </w:p>
+    <w:p>
+      <w:pPr>
+        <w:pStyle w:val="ListParagraph"/>
+        <w:numPr>
+          <w:ilvl w:val="0"/>
+          <w:numId w:val="11"/>
+        </w:numPr>
+        <w:autoSpaceDE w:val="0"/>
+        <w:autoSpaceDN w:val="0"/>
+        <w:adjustRightInd w:val="0"/>
+        <w:spacing w:after="0" w:afterAutospacing="0"/>
+        <w:rPr>
+          <w:rFonts w:ascii="Bookman Old Style" w:hAnsi="Bookman Old Style" w:cs="Lucida Console"/>
+          <w:sz w:val="24"/>
+          <w:szCs w:val="24"/>
+        </w:rPr>
+      </w:pPr>
+      <w:r>
+        <w:rPr>
+          <w:rFonts w:ascii="Bookman Old Style" w:hAnsi="Bookman Old Style" w:cs="Lucida Console"/>
+          <w:sz w:val="24"/>
+          <w:szCs w:val="24"/>
+        </w:rPr>
+        <w:t>class can be declared as abstract in 2 scenarios</w:t>
+      </w:r>
+    </w:p>
+    <w:p>
+      <w:pPr>
+        <w:pStyle w:val="ListParagraph"/>
+        <w:numPr>
+          <w:ilvl w:val="1"/>
+          <w:numId w:val="11"/>
+        </w:numPr>
+        <w:autoSpaceDE w:val="0"/>
+        <w:autoSpaceDN w:val="0"/>
+        <w:adjustRightInd w:val="0"/>
+        <w:spacing w:after="0" w:afterAutospacing="0"/>
+        <w:rPr>
+          <w:rFonts w:ascii="Bookman Old Style" w:hAnsi="Bookman Old Style" w:cs="Lucida Console"/>
+          <w:sz w:val="24"/>
+          <w:szCs w:val="24"/>
+        </w:rPr>
+      </w:pPr>
+      <w:r>
+        <w:rPr>
+          <w:rFonts w:ascii="Bookman Old Style" w:hAnsi="Bookman Old Style" w:cs="Lucida Console"/>
+          <w:sz w:val="24"/>
+          <w:szCs w:val="24"/>
+        </w:rPr>
+        <w:t xml:space="preserve">if a class contain any abstract methods </w:t>
+      </w:r>
+    </w:p>
+    <w:p>
+      <w:pPr>
+        <w:pStyle w:val="ListParagraph"/>
+        <w:numPr>
+          <w:ilvl w:val="1"/>
+          <w:numId w:val="11"/>
+        </w:numPr>
+        <w:autoSpaceDE w:val="0"/>
+        <w:autoSpaceDN w:val="0"/>
+        <w:adjustRightInd w:val="0"/>
+        <w:spacing w:after="0" w:afterAutospacing="0"/>
+        <w:rPr>
+          <w:rFonts w:ascii="Bookman Old Style" w:hAnsi="Bookman Old Style" w:cs="Lucida Console"/>
+          <w:sz w:val="24"/>
+          <w:szCs w:val="24"/>
+        </w:rPr>
+      </w:pPr>
+      <w:r>
+        <w:rPr>
+          <w:rFonts w:ascii="Bookman Old Style" w:hAnsi="Bookman Old Style" w:cs="Lucida Console"/>
+          <w:sz w:val="24"/>
+          <w:szCs w:val="24"/>
+        </w:rPr>
+        <w:t>if you want to restrict creating Object to your class</w:t>
+      </w:r>
+    </w:p>
+    <w:p>
+      <w:pPr>
+        <w:autoSpaceDE w:val="0"/>
+        <w:autoSpaceDN w:val="0"/>
+        <w:adjustRightInd w:val="0"/>
+        <w:spacing w:after="0" w:afterAutospacing="0"/>
+        <w:rPr>
+          <w:rFonts w:ascii="Bookman Old Style" w:hAnsi="Bookman Old Style" w:cs="Lucida Console"/>
+          <w:b/>
+          <w:sz w:val="24"/>
+          <w:szCs w:val="24"/>
+        </w:rPr>
+      </w:pPr>
+      <w:r>
+        <w:rPr>
+          <w:rFonts w:ascii="Bookman Old Style" w:hAnsi="Bookman Old Style" w:cs="Lucida Console"/>
+          <w:b/>
+          <w:sz w:val="24"/>
+          <w:szCs w:val="24"/>
+        </w:rPr>
+        <w:t xml:space="preserve">synchronized </w:t>
+      </w:r>
+      <w:r>
+        <w:rPr>
+          <w:rFonts w:ascii="Bookman Old Style" w:hAnsi="Bookman Old Style" w:cs="Lucida Console"/>
+          <w:b/>
+          <w:sz w:val="24"/>
+          <w:szCs w:val="24"/>
+        </w:rPr>
+        <w:t>–</w:t>
+      </w:r>
+      <w:r>
+        <w:rPr>
+          <w:rFonts w:ascii="Bookman Old Style" w:hAnsi="Bookman Old Style" w:cs="Lucida Console"/>
+          <w:b/>
+          <w:sz w:val="24"/>
+          <w:szCs w:val="24"/>
+        </w:rPr>
+        <w:t xml:space="preserve"> </w:t>
+      </w:r>
+    </w:p>
+    <w:p>
+      <w:pPr>
+        <w:pStyle w:val="ListParagraph"/>
+        <w:numPr>
+          <w:ilvl w:val="0"/>
+          <w:numId w:val="13"/>
+        </w:numPr>
+        <w:autoSpaceDE w:val="0"/>
+        <w:autoSpaceDN w:val="0"/>
+        <w:adjustRightInd w:val="0"/>
+        <w:spacing w:after="0" w:afterAutospacing="0"/>
+        <w:rPr>
+          <w:rFonts w:ascii="Bookman Old Style" w:hAnsi="Bookman Old Style" w:cs="Lucida Console"/>
+          <w:sz w:val="24"/>
+          <w:szCs w:val="24"/>
+        </w:rPr>
+      </w:pPr>
+      <w:r>
+        <w:rPr>
+          <w:rFonts w:ascii="Bookman Old Style" w:hAnsi="Bookman Old Style" w:cs="Lucida Console"/>
+          <w:sz w:val="24"/>
+          <w:szCs w:val="24"/>
+        </w:rPr>
+        <w:t>Discuss when we start THREADS</w:t>
+      </w:r>
+    </w:p>
+    <w:p>
+      <w:pPr>
+        <w:autoSpaceDE w:val="0"/>
+        <w:autoSpaceDN w:val="0"/>
+        <w:adjustRightInd w:val="0"/>
+        <w:spacing w:after="0" w:afterAutospacing="0"/>
+        <w:rPr>
+          <w:rFonts w:ascii="Bookman Old Style" w:hAnsi="Bookman Old Style" w:cs="Lucida Console"/>
+          <w:sz w:val="24"/>
+          <w:szCs w:val="24"/>
+        </w:rPr>
+      </w:pPr>
+    </w:p>
+    <w:p>
+      <w:pPr>
+        <w:autoSpaceDE w:val="0"/>
+        <w:autoSpaceDN w:val="0"/>
+        <w:adjustRightInd w:val="0"/>
+        <w:spacing w:after="0" w:afterAutospacing="0"/>
+        <w:rPr>
+          <w:rFonts w:ascii="Bookman Old Style" w:hAnsi="Bookman Old Style" w:cs="Lucida Console"/>
+          <w:sz w:val="24"/>
+          <w:szCs w:val="24"/>
+        </w:rPr>
+      </w:pPr>
     </w:p>
     <w:p>
       <w:pPr>
@@ -4437,6 +4874,273 @@
 <file path=word/numbering.xml><?xml version="1.0" encoding="utf-8"?>
 <w:numbering xmlns:ve="http://schemas.openxmlformats.org/markup-compatibility/2006" xmlns:o="urn:schemas-microsoft-com:office:office" xmlns:r="http://schemas.openxmlformats.org/officeDocument/2006/relationships" xmlns:m="http://schemas.openxmlformats.org/officeDocument/2006/math" xmlns:v="urn:schemas-microsoft-com:vml" xmlns:wp="http://schemas.openxmlformats.org/drawingml/2006/wordprocessingDrawing" xmlns:w10="urn:schemas-microsoft-com:office:word" xmlns:w="http://schemas.openxmlformats.org/wordprocessingml/2006/main" xmlns:wne="http://schemas.microsoft.com/office/word/2006/wordml">
   <w:abstractNum w:abstractNumId="0">
+    <w:nsid w:val="03382A0E"/>
+    <w:multiLevelType w:val="hybridMultilevel"/>
+    <w:tmpl w:val="BE0A0CB4"/>
+    <w:lvl w:ilvl="0" w:tplc="0409000F">
+      <w:start w:val="1"/>
+      <w:numFmt w:val="decimal"/>
+      <w:lvlText w:val="%1."/>
+      <w:lvlJc w:val="left"/>
+      <w:pPr>
+        <w:ind w:left="720" w:hanging="360"/>
+      </w:pPr>
+      <w:rPr>
+        <w:rFonts w:hint="default"/>
+      </w:rPr>
+    </w:lvl>
+    <w:lvl w:ilvl="1" w:tplc="04090019" w:tentative="1">
+      <w:start w:val="1"/>
+      <w:numFmt w:val="lowerLetter"/>
+      <w:lvlText w:val="%2."/>
+      <w:lvlJc w:val="left"/>
+      <w:pPr>
+        <w:ind w:left="1440" w:hanging="360"/>
+      </w:pPr>
+    </w:lvl>
+    <w:lvl w:ilvl="2" w:tplc="0409001B" w:tentative="1">
+      <w:start w:val="1"/>
+      <w:numFmt w:val="lowerRoman"/>
+      <w:lvlText w:val="%3."/>
+      <w:lvlJc w:val="right"/>
+      <w:pPr>
+        <w:ind w:left="2160" w:hanging="180"/>
+      </w:pPr>
+    </w:lvl>
+    <w:lvl w:ilvl="3" w:tplc="0409000F" w:tentative="1">
+      <w:start w:val="1"/>
+      <w:numFmt w:val="decimal"/>
+      <w:lvlText w:val="%4."/>
+      <w:lvlJc w:val="left"/>
+      <w:pPr>
+        <w:ind w:left="2880" w:hanging="360"/>
+      </w:pPr>
+    </w:lvl>
+    <w:lvl w:ilvl="4" w:tplc="04090019" w:tentative="1">
+      <w:start w:val="1"/>
+      <w:numFmt w:val="lowerLetter"/>
+      <w:lvlText w:val="%5."/>
+      <w:lvlJc w:val="left"/>
+      <w:pPr>
+        <w:ind w:left="3600" w:hanging="360"/>
+      </w:pPr>
+    </w:lvl>
+    <w:lvl w:ilvl="5" w:tplc="0409001B" w:tentative="1">
+      <w:start w:val="1"/>
+      <w:numFmt w:val="lowerRoman"/>
+      <w:lvlText w:val="%6."/>
+      <w:lvlJc w:val="right"/>
+      <w:pPr>
+        <w:ind w:left="4320" w:hanging="180"/>
+      </w:pPr>
+    </w:lvl>
+    <w:lvl w:ilvl="6" w:tplc="0409000F" w:tentative="1">
+      <w:start w:val="1"/>
+      <w:numFmt w:val="decimal"/>
+      <w:lvlText w:val="%7."/>
+      <w:lvlJc w:val="left"/>
+      <w:pPr>
+        <w:ind w:left="5040" w:hanging="360"/>
+      </w:pPr>
+    </w:lvl>
+    <w:lvl w:ilvl="7" w:tplc="04090019" w:tentative="1">
+      <w:start w:val="1"/>
+      <w:numFmt w:val="lowerLetter"/>
+      <w:lvlText w:val="%8."/>
+      <w:lvlJc w:val="left"/>
+      <w:pPr>
+        <w:ind w:left="5760" w:hanging="360"/>
+      </w:pPr>
+    </w:lvl>
+    <w:lvl w:ilvl="8" w:tplc="0409001B" w:tentative="1">
+      <w:start w:val="1"/>
+      <w:numFmt w:val="lowerRoman"/>
+      <w:lvlText w:val="%9."/>
+      <w:lvlJc w:val="right"/>
+      <w:pPr>
+        <w:ind w:left="6480" w:hanging="180"/>
+      </w:pPr>
+    </w:lvl>
+  </w:abstractNum>
+  <w:abstractNum w:abstractNumId="1">
+    <w:nsid w:val="1D1B44EA"/>
+    <w:multiLevelType w:val="hybridMultilevel"/>
+    <w:tmpl w:val="3DE84DA8"/>
+    <w:lvl w:ilvl="0" w:tplc="F2FEC294">
+      <w:start w:val="1"/>
+      <w:numFmt w:val="decimal"/>
+      <w:lvlText w:val="%1."/>
+      <w:lvlJc w:val="left"/>
+      <w:pPr>
+        <w:ind w:left="1080" w:hanging="360"/>
+      </w:pPr>
+      <w:rPr>
+        <w:rFonts w:hint="default"/>
+      </w:rPr>
+    </w:lvl>
+    <w:lvl w:ilvl="1" w:tplc="04090019" w:tentative="1">
+      <w:start w:val="1"/>
+      <w:numFmt w:val="lowerLetter"/>
+      <w:lvlText w:val="%2."/>
+      <w:lvlJc w:val="left"/>
+      <w:pPr>
+        <w:ind w:left="1800" w:hanging="360"/>
+      </w:pPr>
+    </w:lvl>
+    <w:lvl w:ilvl="2" w:tplc="0409001B" w:tentative="1">
+      <w:start w:val="1"/>
+      <w:numFmt w:val="lowerRoman"/>
+      <w:lvlText w:val="%3."/>
+      <w:lvlJc w:val="right"/>
+      <w:pPr>
+        <w:ind w:left="2520" w:hanging="180"/>
+      </w:pPr>
+    </w:lvl>
+    <w:lvl w:ilvl="3" w:tplc="0409000F" w:tentative="1">
+      <w:start w:val="1"/>
+      <w:numFmt w:val="decimal"/>
+      <w:lvlText w:val="%4."/>
+      <w:lvlJc w:val="left"/>
+      <w:pPr>
+        <w:ind w:left="3240" w:hanging="360"/>
+      </w:pPr>
+    </w:lvl>
+    <w:lvl w:ilvl="4" w:tplc="04090019" w:tentative="1">
+      <w:start w:val="1"/>
+      <w:numFmt w:val="lowerLetter"/>
+      <w:lvlText w:val="%5."/>
+      <w:lvlJc w:val="left"/>
+      <w:pPr>
+        <w:ind w:left="3960" w:hanging="360"/>
+      </w:pPr>
+    </w:lvl>
+    <w:lvl w:ilvl="5" w:tplc="0409001B" w:tentative="1">
+      <w:start w:val="1"/>
+      <w:numFmt w:val="lowerRoman"/>
+      <w:lvlText w:val="%6."/>
+      <w:lvlJc w:val="right"/>
+      <w:pPr>
+        <w:ind w:left="4680" w:hanging="180"/>
+      </w:pPr>
+    </w:lvl>
+    <w:lvl w:ilvl="6" w:tplc="0409000F" w:tentative="1">
+      <w:start w:val="1"/>
+      <w:numFmt w:val="decimal"/>
+      <w:lvlText w:val="%7."/>
+      <w:lvlJc w:val="left"/>
+      <w:pPr>
+        <w:ind w:left="5400" w:hanging="360"/>
+      </w:pPr>
+    </w:lvl>
+    <w:lvl w:ilvl="7" w:tplc="04090019" w:tentative="1">
+      <w:start w:val="1"/>
+      <w:numFmt w:val="lowerLetter"/>
+      <w:lvlText w:val="%8."/>
+      <w:lvlJc w:val="left"/>
+      <w:pPr>
+        <w:ind w:left="6120" w:hanging="360"/>
+      </w:pPr>
+    </w:lvl>
+    <w:lvl w:ilvl="8" w:tplc="0409001B" w:tentative="1">
+      <w:start w:val="1"/>
+      <w:numFmt w:val="lowerRoman"/>
+      <w:lvlText w:val="%9."/>
+      <w:lvlJc w:val="right"/>
+      <w:pPr>
+        <w:ind w:left="6840" w:hanging="180"/>
+      </w:pPr>
+    </w:lvl>
+  </w:abstractNum>
+  <w:abstractNum w:abstractNumId="2">
+    <w:nsid w:val="252824C7"/>
+    <w:multiLevelType w:val="hybridMultilevel"/>
+    <w:tmpl w:val="CADCEA5E"/>
+    <w:lvl w:ilvl="0" w:tplc="1D0A8A58">
+      <w:start w:val="1"/>
+      <w:numFmt w:val="decimal"/>
+      <w:lvlText w:val="%1."/>
+      <w:lvlJc w:val="left"/>
+      <w:pPr>
+        <w:ind w:left="1080" w:hanging="360"/>
+      </w:pPr>
+      <w:rPr>
+        <w:rFonts w:hint="default"/>
+      </w:rPr>
+    </w:lvl>
+    <w:lvl w:ilvl="1" w:tplc="04090019" w:tentative="1">
+      <w:start w:val="1"/>
+      <w:numFmt w:val="lowerLetter"/>
+      <w:lvlText w:val="%2."/>
+      <w:lvlJc w:val="left"/>
+      <w:pPr>
+        <w:ind w:left="1800" w:hanging="360"/>
+      </w:pPr>
+    </w:lvl>
+    <w:lvl w:ilvl="2" w:tplc="0409001B" w:tentative="1">
+      <w:start w:val="1"/>
+      <w:numFmt w:val="lowerRoman"/>
+      <w:lvlText w:val="%3."/>
+      <w:lvlJc w:val="right"/>
+      <w:pPr>
+        <w:ind w:left="2520" w:hanging="180"/>
+      </w:pPr>
+    </w:lvl>
+    <w:lvl w:ilvl="3" w:tplc="0409000F" w:tentative="1">
+      <w:start w:val="1"/>
+      <w:numFmt w:val="decimal"/>
+      <w:lvlText w:val="%4."/>
+      <w:lvlJc w:val="left"/>
+      <w:pPr>
+        <w:ind w:left="3240" w:hanging="360"/>
+      </w:pPr>
+    </w:lvl>
+    <w:lvl w:ilvl="4" w:tplc="04090019" w:tentative="1">
+      <w:start w:val="1"/>
+      <w:numFmt w:val="lowerLetter"/>
+      <w:lvlText w:val="%5."/>
+      <w:lvlJc w:val="left"/>
+      <w:pPr>
+        <w:ind w:left="3960" w:hanging="360"/>
+      </w:pPr>
+    </w:lvl>
+    <w:lvl w:ilvl="5" w:tplc="0409001B" w:tentative="1">
+      <w:start w:val="1"/>
+      <w:numFmt w:val="lowerRoman"/>
+      <w:lvlText w:val="%6."/>
+      <w:lvlJc w:val="right"/>
+      <w:pPr>
+        <w:ind w:left="4680" w:hanging="180"/>
+      </w:pPr>
+    </w:lvl>
+    <w:lvl w:ilvl="6" w:tplc="0409000F" w:tentative="1">
+      <w:start w:val="1"/>
+      <w:numFmt w:val="decimal"/>
+      <w:lvlText w:val="%7."/>
+      <w:lvlJc w:val="left"/>
+      <w:pPr>
+        <w:ind w:left="5400" w:hanging="360"/>
+      </w:pPr>
+    </w:lvl>
+    <w:lvl w:ilvl="7" w:tplc="04090019" w:tentative="1">
+      <w:start w:val="1"/>
+      <w:numFmt w:val="lowerLetter"/>
+      <w:lvlText w:val="%8."/>
+      <w:lvlJc w:val="left"/>
+      <w:pPr>
+        <w:ind w:left="6120" w:hanging="360"/>
+      </w:pPr>
+    </w:lvl>
+    <w:lvl w:ilvl="8" w:tplc="0409001B" w:tentative="1">
+      <w:start w:val="1"/>
+      <w:numFmt w:val="lowerRoman"/>
+      <w:lvlText w:val="%9."/>
+      <w:lvlJc w:val="right"/>
+      <w:pPr>
+        <w:ind w:left="6840" w:hanging="180"/>
+      </w:pPr>
+    </w:lvl>
+  </w:abstractNum>
+  <w:abstractNum w:abstractNumId="3">
     <w:nsid w:val="271F13D0"/>
     <w:multiLevelType w:val="hybridMultilevel"/>
     <w:tmpl w:val="21B09FB8"/>
@@ -4525,7 +5229,275 @@
       </w:pPr>
     </w:lvl>
   </w:abstractNum>
-  <w:abstractNum w:abstractNumId="1">
+  <w:abstractNum w:abstractNumId="4">
+    <w:nsid w:val="28F507B8"/>
+    <w:multiLevelType w:val="hybridMultilevel"/>
+    <w:tmpl w:val="4E3A8454"/>
+    <w:lvl w:ilvl="0" w:tplc="0409000F">
+      <w:start w:val="1"/>
+      <w:numFmt w:val="decimal"/>
+      <w:lvlText w:val="%1."/>
+      <w:lvlJc w:val="left"/>
+      <w:pPr>
+        <w:ind w:left="720" w:hanging="360"/>
+      </w:pPr>
+      <w:rPr>
+        <w:rFonts w:hint="default"/>
+        <w:b w:val="0"/>
+      </w:rPr>
+    </w:lvl>
+    <w:lvl w:ilvl="1" w:tplc="04090019" w:tentative="1">
+      <w:start w:val="1"/>
+      <w:numFmt w:val="lowerLetter"/>
+      <w:lvlText w:val="%2."/>
+      <w:lvlJc w:val="left"/>
+      <w:pPr>
+        <w:ind w:left="1440" w:hanging="360"/>
+      </w:pPr>
+    </w:lvl>
+    <w:lvl w:ilvl="2" w:tplc="0409001B" w:tentative="1">
+      <w:start w:val="1"/>
+      <w:numFmt w:val="lowerRoman"/>
+      <w:lvlText w:val="%3."/>
+      <w:lvlJc w:val="right"/>
+      <w:pPr>
+        <w:ind w:left="2160" w:hanging="180"/>
+      </w:pPr>
+    </w:lvl>
+    <w:lvl w:ilvl="3" w:tplc="0409000F" w:tentative="1">
+      <w:start w:val="1"/>
+      <w:numFmt w:val="decimal"/>
+      <w:lvlText w:val="%4."/>
+      <w:lvlJc w:val="left"/>
+      <w:pPr>
+        <w:ind w:left="2880" w:hanging="360"/>
+      </w:pPr>
+    </w:lvl>
+    <w:lvl w:ilvl="4" w:tplc="04090019" w:tentative="1">
+      <w:start w:val="1"/>
+      <w:numFmt w:val="lowerLetter"/>
+      <w:lvlText w:val="%5."/>
+      <w:lvlJc w:val="left"/>
+      <w:pPr>
+        <w:ind w:left="3600" w:hanging="360"/>
+      </w:pPr>
+    </w:lvl>
+    <w:lvl w:ilvl="5" w:tplc="0409001B" w:tentative="1">
+      <w:start w:val="1"/>
+      <w:numFmt w:val="lowerRoman"/>
+      <w:lvlText w:val="%6."/>
+      <w:lvlJc w:val="right"/>
+      <w:pPr>
+        <w:ind w:left="4320" w:hanging="180"/>
+      </w:pPr>
+    </w:lvl>
+    <w:lvl w:ilvl="6" w:tplc="0409000F" w:tentative="1">
+      <w:start w:val="1"/>
+      <w:numFmt w:val="decimal"/>
+      <w:lvlText w:val="%7."/>
+      <w:lvlJc w:val="left"/>
+      <w:pPr>
+        <w:ind w:left="5040" w:hanging="360"/>
+      </w:pPr>
+    </w:lvl>
+    <w:lvl w:ilvl="7" w:tplc="04090019" w:tentative="1">
+      <w:start w:val="1"/>
+      <w:numFmt w:val="lowerLetter"/>
+      <w:lvlText w:val="%8."/>
+      <w:lvlJc w:val="left"/>
+      <w:pPr>
+        <w:ind w:left="5760" w:hanging="360"/>
+      </w:pPr>
+    </w:lvl>
+    <w:lvl w:ilvl="8" w:tplc="0409001B" w:tentative="1">
+      <w:start w:val="1"/>
+      <w:numFmt w:val="lowerRoman"/>
+      <w:lvlText w:val="%9."/>
+      <w:lvlJc w:val="right"/>
+      <w:pPr>
+        <w:ind w:left="6480" w:hanging="180"/>
+      </w:pPr>
+    </w:lvl>
+  </w:abstractNum>
+  <w:abstractNum w:abstractNumId="5">
+    <w:nsid w:val="40C16BAD"/>
+    <w:multiLevelType w:val="hybridMultilevel"/>
+    <w:tmpl w:val="2376CFB6"/>
+    <w:lvl w:ilvl="0" w:tplc="0409000F">
+      <w:start w:val="1"/>
+      <w:numFmt w:val="decimal"/>
+      <w:lvlText w:val="%1."/>
+      <w:lvlJc w:val="left"/>
+      <w:pPr>
+        <w:ind w:left="720" w:hanging="360"/>
+      </w:pPr>
+      <w:rPr>
+        <w:rFonts w:hint="default"/>
+      </w:rPr>
+    </w:lvl>
+    <w:lvl w:ilvl="1" w:tplc="04090019" w:tentative="1">
+      <w:start w:val="1"/>
+      <w:numFmt w:val="lowerLetter"/>
+      <w:lvlText w:val="%2."/>
+      <w:lvlJc w:val="left"/>
+      <w:pPr>
+        <w:ind w:left="1440" w:hanging="360"/>
+      </w:pPr>
+    </w:lvl>
+    <w:lvl w:ilvl="2" w:tplc="0409001B" w:tentative="1">
+      <w:start w:val="1"/>
+      <w:numFmt w:val="lowerRoman"/>
+      <w:lvlText w:val="%3."/>
+      <w:lvlJc w:val="right"/>
+      <w:pPr>
+        <w:ind w:left="2160" w:hanging="180"/>
+      </w:pPr>
+    </w:lvl>
+    <w:lvl w:ilvl="3" w:tplc="0409000F" w:tentative="1">
+      <w:start w:val="1"/>
+      <w:numFmt w:val="decimal"/>
+      <w:lvlText w:val="%4."/>
+      <w:lvlJc w:val="left"/>
+      <w:pPr>
+        <w:ind w:left="2880" w:hanging="360"/>
+      </w:pPr>
+    </w:lvl>
+    <w:lvl w:ilvl="4" w:tplc="04090019" w:tentative="1">
+      <w:start w:val="1"/>
+      <w:numFmt w:val="lowerLetter"/>
+      <w:lvlText w:val="%5."/>
+      <w:lvlJc w:val="left"/>
+      <w:pPr>
+        <w:ind w:left="3600" w:hanging="360"/>
+      </w:pPr>
+    </w:lvl>
+    <w:lvl w:ilvl="5" w:tplc="0409001B" w:tentative="1">
+      <w:start w:val="1"/>
+      <w:numFmt w:val="lowerRoman"/>
+      <w:lvlText w:val="%6."/>
+      <w:lvlJc w:val="right"/>
+      <w:pPr>
+        <w:ind w:left="4320" w:hanging="180"/>
+      </w:pPr>
+    </w:lvl>
+    <w:lvl w:ilvl="6" w:tplc="0409000F" w:tentative="1">
+      <w:start w:val="1"/>
+      <w:numFmt w:val="decimal"/>
+      <w:lvlText w:val="%7."/>
+      <w:lvlJc w:val="left"/>
+      <w:pPr>
+        <w:ind w:left="5040" w:hanging="360"/>
+      </w:pPr>
+    </w:lvl>
+    <w:lvl w:ilvl="7" w:tplc="04090019" w:tentative="1">
+      <w:start w:val="1"/>
+      <w:numFmt w:val="lowerLetter"/>
+      <w:lvlText w:val="%8."/>
+      <w:lvlJc w:val="left"/>
+      <w:pPr>
+        <w:ind w:left="5760" w:hanging="360"/>
+      </w:pPr>
+    </w:lvl>
+    <w:lvl w:ilvl="8" w:tplc="0409001B" w:tentative="1">
+      <w:start w:val="1"/>
+      <w:numFmt w:val="lowerRoman"/>
+      <w:lvlText w:val="%9."/>
+      <w:lvlJc w:val="right"/>
+      <w:pPr>
+        <w:ind w:left="6480" w:hanging="180"/>
+      </w:pPr>
+    </w:lvl>
+  </w:abstractNum>
+  <w:abstractNum w:abstractNumId="6">
+    <w:nsid w:val="439F734D"/>
+    <w:multiLevelType w:val="hybridMultilevel"/>
+    <w:tmpl w:val="567E736C"/>
+    <w:lvl w:ilvl="0" w:tplc="0409000F">
+      <w:start w:val="1"/>
+      <w:numFmt w:val="decimal"/>
+      <w:lvlText w:val="%1."/>
+      <w:lvlJc w:val="left"/>
+      <w:pPr>
+        <w:ind w:left="720" w:hanging="360"/>
+      </w:pPr>
+      <w:rPr>
+        <w:rFonts w:hint="default"/>
+      </w:rPr>
+    </w:lvl>
+    <w:lvl w:ilvl="1" w:tplc="04090019" w:tentative="1">
+      <w:start w:val="1"/>
+      <w:numFmt w:val="lowerLetter"/>
+      <w:lvlText w:val="%2."/>
+      <w:lvlJc w:val="left"/>
+      <w:pPr>
+        <w:ind w:left="1440" w:hanging="360"/>
+      </w:pPr>
+    </w:lvl>
+    <w:lvl w:ilvl="2" w:tplc="0409001B" w:tentative="1">
+      <w:start w:val="1"/>
+      <w:numFmt w:val="lowerRoman"/>
+      <w:lvlText w:val="%3."/>
+      <w:lvlJc w:val="right"/>
+      <w:pPr>
+        <w:ind w:left="2160" w:hanging="180"/>
+      </w:pPr>
+    </w:lvl>
+    <w:lvl w:ilvl="3" w:tplc="0409000F" w:tentative="1">
+      <w:start w:val="1"/>
+      <w:numFmt w:val="decimal"/>
+      <w:lvlText w:val="%4."/>
+      <w:lvlJc w:val="left"/>
+      <w:pPr>
+        <w:ind w:left="2880" w:hanging="360"/>
+      </w:pPr>
+    </w:lvl>
+    <w:lvl w:ilvl="4" w:tplc="04090019" w:tentative="1">
+      <w:start w:val="1"/>
+      <w:numFmt w:val="lowerLetter"/>
+      <w:lvlText w:val="%5."/>
+      <w:lvlJc w:val="left"/>
+      <w:pPr>
+        <w:ind w:left="3600" w:hanging="360"/>
+      </w:pPr>
+    </w:lvl>
+    <w:lvl w:ilvl="5" w:tplc="0409001B" w:tentative="1">
+      <w:start w:val="1"/>
+      <w:numFmt w:val="lowerRoman"/>
+      <w:lvlText w:val="%6."/>
+      <w:lvlJc w:val="right"/>
+      <w:pPr>
+        <w:ind w:left="4320" w:hanging="180"/>
+      </w:pPr>
+    </w:lvl>
+    <w:lvl w:ilvl="6" w:tplc="0409000F" w:tentative="1">
+      <w:start w:val="1"/>
+      <w:numFmt w:val="decimal"/>
+      <w:lvlText w:val="%7."/>
+      <w:lvlJc w:val="left"/>
+      <w:pPr>
+        <w:ind w:left="5040" w:hanging="360"/>
+      </w:pPr>
+    </w:lvl>
+    <w:lvl w:ilvl="7" w:tplc="04090019" w:tentative="1">
+      <w:start w:val="1"/>
+      <w:numFmt w:val="lowerLetter"/>
+      <w:lvlText w:val="%8."/>
+      <w:lvlJc w:val="left"/>
+      <w:pPr>
+        <w:ind w:left="5760" w:hanging="360"/>
+      </w:pPr>
+    </w:lvl>
+    <w:lvl w:ilvl="8" w:tplc="0409001B" w:tentative="1">
+      <w:start w:val="1"/>
+      <w:numFmt w:val="lowerRoman"/>
+      <w:lvlText w:val="%9."/>
+      <w:lvlJc w:val="right"/>
+      <w:pPr>
+        <w:ind w:left="6480" w:hanging="180"/>
+      </w:pPr>
+    </w:lvl>
+  </w:abstractNum>
+  <w:abstractNum w:abstractNumId="7">
     <w:nsid w:val="4404120A"/>
     <w:multiLevelType w:val="hybridMultilevel"/>
     <w:tmpl w:val="DA904500"/>
@@ -4614,7 +5586,363 @@
       </w:pPr>
     </w:lvl>
   </w:abstractNum>
-  <w:abstractNum w:abstractNumId="2">
+  <w:abstractNum w:abstractNumId="8">
+    <w:nsid w:val="47D86A7F"/>
+    <w:multiLevelType w:val="hybridMultilevel"/>
+    <w:tmpl w:val="77FEBD0E"/>
+    <w:lvl w:ilvl="0" w:tplc="0409000F">
+      <w:start w:val="1"/>
+      <w:numFmt w:val="decimal"/>
+      <w:lvlText w:val="%1."/>
+      <w:lvlJc w:val="left"/>
+      <w:pPr>
+        <w:ind w:left="720" w:hanging="360"/>
+      </w:pPr>
+      <w:rPr>
+        <w:rFonts w:hint="default"/>
+      </w:rPr>
+    </w:lvl>
+    <w:lvl w:ilvl="1" w:tplc="04090019" w:tentative="1">
+      <w:start w:val="1"/>
+      <w:numFmt w:val="lowerLetter"/>
+      <w:lvlText w:val="%2."/>
+      <w:lvlJc w:val="left"/>
+      <w:pPr>
+        <w:ind w:left="1440" w:hanging="360"/>
+      </w:pPr>
+    </w:lvl>
+    <w:lvl w:ilvl="2" w:tplc="0409001B" w:tentative="1">
+      <w:start w:val="1"/>
+      <w:numFmt w:val="lowerRoman"/>
+      <w:lvlText w:val="%3."/>
+      <w:lvlJc w:val="right"/>
+      <w:pPr>
+        <w:ind w:left="2160" w:hanging="180"/>
+      </w:pPr>
+    </w:lvl>
+    <w:lvl w:ilvl="3" w:tplc="0409000F" w:tentative="1">
+      <w:start w:val="1"/>
+      <w:numFmt w:val="decimal"/>
+      <w:lvlText w:val="%4."/>
+      <w:lvlJc w:val="left"/>
+      <w:pPr>
+        <w:ind w:left="2880" w:hanging="360"/>
+      </w:pPr>
+    </w:lvl>
+    <w:lvl w:ilvl="4" w:tplc="04090019" w:tentative="1">
+      <w:start w:val="1"/>
+      <w:numFmt w:val="lowerLetter"/>
+      <w:lvlText w:val="%5."/>
+      <w:lvlJc w:val="left"/>
+      <w:pPr>
+        <w:ind w:left="3600" w:hanging="360"/>
+      </w:pPr>
+    </w:lvl>
+    <w:lvl w:ilvl="5" w:tplc="0409001B" w:tentative="1">
+      <w:start w:val="1"/>
+      <w:numFmt w:val="lowerRoman"/>
+      <w:lvlText w:val="%6."/>
+      <w:lvlJc w:val="right"/>
+      <w:pPr>
+        <w:ind w:left="4320" w:hanging="180"/>
+      </w:pPr>
+    </w:lvl>
+    <w:lvl w:ilvl="6" w:tplc="0409000F" w:tentative="1">
+      <w:start w:val="1"/>
+      <w:numFmt w:val="decimal"/>
+      <w:lvlText w:val="%7."/>
+      <w:lvlJc w:val="left"/>
+      <w:pPr>
+        <w:ind w:left="5040" w:hanging="360"/>
+      </w:pPr>
+    </w:lvl>
+    <w:lvl w:ilvl="7" w:tplc="04090019" w:tentative="1">
+      <w:start w:val="1"/>
+      <w:numFmt w:val="lowerLetter"/>
+      <w:lvlText w:val="%8."/>
+      <w:lvlJc w:val="left"/>
+      <w:pPr>
+        <w:ind w:left="5760" w:hanging="360"/>
+      </w:pPr>
+    </w:lvl>
+    <w:lvl w:ilvl="8" w:tplc="0409001B" w:tentative="1">
+      <w:start w:val="1"/>
+      <w:numFmt w:val="lowerRoman"/>
+      <w:lvlText w:val="%9."/>
+      <w:lvlJc w:val="right"/>
+      <w:pPr>
+        <w:ind w:left="6480" w:hanging="180"/>
+      </w:pPr>
+    </w:lvl>
+  </w:abstractNum>
+  <w:abstractNum w:abstractNumId="9">
+    <w:nsid w:val="4D307B59"/>
+    <w:multiLevelType w:val="hybridMultilevel"/>
+    <w:tmpl w:val="0C48A410"/>
+    <w:lvl w:ilvl="0" w:tplc="0409000F">
+      <w:start w:val="1"/>
+      <w:numFmt w:val="decimal"/>
+      <w:lvlText w:val="%1."/>
+      <w:lvlJc w:val="left"/>
+      <w:pPr>
+        <w:ind w:left="720" w:hanging="360"/>
+      </w:pPr>
+      <w:rPr>
+        <w:rFonts w:hint="default"/>
+      </w:rPr>
+    </w:lvl>
+    <w:lvl w:ilvl="1" w:tplc="04090019">
+      <w:start w:val="1"/>
+      <w:numFmt w:val="lowerLetter"/>
+      <w:lvlText w:val="%2."/>
+      <w:lvlJc w:val="left"/>
+      <w:pPr>
+        <w:ind w:left="1440" w:hanging="360"/>
+      </w:pPr>
+    </w:lvl>
+    <w:lvl w:ilvl="2" w:tplc="0409001B" w:tentative="1">
+      <w:start w:val="1"/>
+      <w:numFmt w:val="lowerRoman"/>
+      <w:lvlText w:val="%3."/>
+      <w:lvlJc w:val="right"/>
+      <w:pPr>
+        <w:ind w:left="2160" w:hanging="180"/>
+      </w:pPr>
+    </w:lvl>
+    <w:lvl w:ilvl="3" w:tplc="0409000F" w:tentative="1">
+      <w:start w:val="1"/>
+      <w:numFmt w:val="decimal"/>
+      <w:lvlText w:val="%4."/>
+      <w:lvlJc w:val="left"/>
+      <w:pPr>
+        <w:ind w:left="2880" w:hanging="360"/>
+      </w:pPr>
+    </w:lvl>
+    <w:lvl w:ilvl="4" w:tplc="04090019" w:tentative="1">
+      <w:start w:val="1"/>
+      <w:numFmt w:val="lowerLetter"/>
+      <w:lvlText w:val="%5."/>
+      <w:lvlJc w:val="left"/>
+      <w:pPr>
+        <w:ind w:left="3600" w:hanging="360"/>
+      </w:pPr>
+    </w:lvl>
+    <w:lvl w:ilvl="5" w:tplc="0409001B" w:tentative="1">
+      <w:start w:val="1"/>
+      <w:numFmt w:val="lowerRoman"/>
+      <w:lvlText w:val="%6."/>
+      <w:lvlJc w:val="right"/>
+      <w:pPr>
+        <w:ind w:left="4320" w:hanging="180"/>
+      </w:pPr>
+    </w:lvl>
+    <w:lvl w:ilvl="6" w:tplc="0409000F" w:tentative="1">
+      <w:start w:val="1"/>
+      <w:numFmt w:val="decimal"/>
+      <w:lvlText w:val="%7."/>
+      <w:lvlJc w:val="left"/>
+      <w:pPr>
+        <w:ind w:left="5040" w:hanging="360"/>
+      </w:pPr>
+    </w:lvl>
+    <w:lvl w:ilvl="7" w:tplc="04090019" w:tentative="1">
+      <w:start w:val="1"/>
+      <w:numFmt w:val="lowerLetter"/>
+      <w:lvlText w:val="%8."/>
+      <w:lvlJc w:val="left"/>
+      <w:pPr>
+        <w:ind w:left="5760" w:hanging="360"/>
+      </w:pPr>
+    </w:lvl>
+    <w:lvl w:ilvl="8" w:tplc="0409001B" w:tentative="1">
+      <w:start w:val="1"/>
+      <w:numFmt w:val="lowerRoman"/>
+      <w:lvlText w:val="%9."/>
+      <w:lvlJc w:val="right"/>
+      <w:pPr>
+        <w:ind w:left="6480" w:hanging="180"/>
+      </w:pPr>
+    </w:lvl>
+  </w:abstractNum>
+  <w:abstractNum w:abstractNumId="10">
+    <w:nsid w:val="5E146189"/>
+    <w:multiLevelType w:val="hybridMultilevel"/>
+    <w:tmpl w:val="332A3ADE"/>
+    <w:lvl w:ilvl="0" w:tplc="0409000F">
+      <w:start w:val="1"/>
+      <w:numFmt w:val="decimal"/>
+      <w:lvlText w:val="%1."/>
+      <w:lvlJc w:val="left"/>
+      <w:pPr>
+        <w:ind w:left="720" w:hanging="360"/>
+      </w:pPr>
+      <w:rPr>
+        <w:rFonts w:hint="default"/>
+      </w:rPr>
+    </w:lvl>
+    <w:lvl w:ilvl="1" w:tplc="04090019" w:tentative="1">
+      <w:start w:val="1"/>
+      <w:numFmt w:val="lowerLetter"/>
+      <w:lvlText w:val="%2."/>
+      <w:lvlJc w:val="left"/>
+      <w:pPr>
+        <w:ind w:left="1440" w:hanging="360"/>
+      </w:pPr>
+    </w:lvl>
+    <w:lvl w:ilvl="2" w:tplc="0409001B" w:tentative="1">
+      <w:start w:val="1"/>
+      <w:numFmt w:val="lowerRoman"/>
+      <w:lvlText w:val="%3."/>
+      <w:lvlJc w:val="right"/>
+      <w:pPr>
+        <w:ind w:left="2160" w:hanging="180"/>
+      </w:pPr>
+    </w:lvl>
+    <w:lvl w:ilvl="3" w:tplc="0409000F" w:tentative="1">
+      <w:start w:val="1"/>
+      <w:numFmt w:val="decimal"/>
+      <w:lvlText w:val="%4."/>
+      <w:lvlJc w:val="left"/>
+      <w:pPr>
+        <w:ind w:left="2880" w:hanging="360"/>
+      </w:pPr>
+    </w:lvl>
+    <w:lvl w:ilvl="4" w:tplc="04090019" w:tentative="1">
+      <w:start w:val="1"/>
+      <w:numFmt w:val="lowerLetter"/>
+      <w:lvlText w:val="%5."/>
+      <w:lvlJc w:val="left"/>
+      <w:pPr>
+        <w:ind w:left="3600" w:hanging="360"/>
+      </w:pPr>
+    </w:lvl>
+    <w:lvl w:ilvl="5" w:tplc="0409001B" w:tentative="1">
+      <w:start w:val="1"/>
+      <w:numFmt w:val="lowerRoman"/>
+      <w:lvlText w:val="%6."/>
+      <w:lvlJc w:val="right"/>
+      <w:pPr>
+        <w:ind w:left="4320" w:hanging="180"/>
+      </w:pPr>
+    </w:lvl>
+    <w:lvl w:ilvl="6" w:tplc="0409000F" w:tentative="1">
+      <w:start w:val="1"/>
+      <w:numFmt w:val="decimal"/>
+      <w:lvlText w:val="%7."/>
+      <w:lvlJc w:val="left"/>
+      <w:pPr>
+        <w:ind w:left="5040" w:hanging="360"/>
+      </w:pPr>
+    </w:lvl>
+    <w:lvl w:ilvl="7" w:tplc="04090019" w:tentative="1">
+      <w:start w:val="1"/>
+      <w:numFmt w:val="lowerLetter"/>
+      <w:lvlText w:val="%8."/>
+      <w:lvlJc w:val="left"/>
+      <w:pPr>
+        <w:ind w:left="5760" w:hanging="360"/>
+      </w:pPr>
+    </w:lvl>
+    <w:lvl w:ilvl="8" w:tplc="0409001B" w:tentative="1">
+      <w:start w:val="1"/>
+      <w:numFmt w:val="lowerRoman"/>
+      <w:lvlText w:val="%9."/>
+      <w:lvlJc w:val="right"/>
+      <w:pPr>
+        <w:ind w:left="6480" w:hanging="180"/>
+      </w:pPr>
+    </w:lvl>
+  </w:abstractNum>
+  <w:abstractNum w:abstractNumId="11">
+    <w:nsid w:val="606717E6"/>
+    <w:multiLevelType w:val="hybridMultilevel"/>
+    <w:tmpl w:val="C9B84F76"/>
+    <w:lvl w:ilvl="0" w:tplc="0409000F">
+      <w:start w:val="1"/>
+      <w:numFmt w:val="decimal"/>
+      <w:lvlText w:val="%1."/>
+      <w:lvlJc w:val="left"/>
+      <w:pPr>
+        <w:ind w:left="720" w:hanging="360"/>
+      </w:pPr>
+      <w:rPr>
+        <w:rFonts w:hint="default"/>
+      </w:rPr>
+    </w:lvl>
+    <w:lvl w:ilvl="1" w:tplc="04090019" w:tentative="1">
+      <w:start w:val="1"/>
+      <w:numFmt w:val="lowerLetter"/>
+      <w:lvlText w:val="%2."/>
+      <w:lvlJc w:val="left"/>
+      <w:pPr>
+        <w:ind w:left="1440" w:hanging="360"/>
+      </w:pPr>
+    </w:lvl>
+    <w:lvl w:ilvl="2" w:tplc="0409001B" w:tentative="1">
+      <w:start w:val="1"/>
+      <w:numFmt w:val="lowerRoman"/>
+      <w:lvlText w:val="%3."/>
+      <w:lvlJc w:val="right"/>
+      <w:pPr>
+        <w:ind w:left="2160" w:hanging="180"/>
+      </w:pPr>
+    </w:lvl>
+    <w:lvl w:ilvl="3" w:tplc="0409000F" w:tentative="1">
+      <w:start w:val="1"/>
+      <w:numFmt w:val="decimal"/>
+      <w:lvlText w:val="%4."/>
+      <w:lvlJc w:val="left"/>
+      <w:pPr>
+        <w:ind w:left="2880" w:hanging="360"/>
+      </w:pPr>
+    </w:lvl>
+    <w:lvl w:ilvl="4" w:tplc="04090019" w:tentative="1">
+      <w:start w:val="1"/>
+      <w:numFmt w:val="lowerLetter"/>
+      <w:lvlText w:val="%5."/>
+      <w:lvlJc w:val="left"/>
+      <w:pPr>
+        <w:ind w:left="3600" w:hanging="360"/>
+      </w:pPr>
+    </w:lvl>
+    <w:lvl w:ilvl="5" w:tplc="0409001B" w:tentative="1">
+      <w:start w:val="1"/>
+      <w:numFmt w:val="lowerRoman"/>
+      <w:lvlText w:val="%6."/>
+      <w:lvlJc w:val="right"/>
+      <w:pPr>
+        <w:ind w:left="4320" w:hanging="180"/>
+      </w:pPr>
+    </w:lvl>
+    <w:lvl w:ilvl="6" w:tplc="0409000F" w:tentative="1">
+      <w:start w:val="1"/>
+      <w:numFmt w:val="decimal"/>
+      <w:lvlText w:val="%7."/>
+      <w:lvlJc w:val="left"/>
+      <w:pPr>
+        <w:ind w:left="5040" w:hanging="360"/>
+      </w:pPr>
+    </w:lvl>
+    <w:lvl w:ilvl="7" w:tplc="04090019" w:tentative="1">
+      <w:start w:val="1"/>
+      <w:numFmt w:val="lowerLetter"/>
+      <w:lvlText w:val="%8."/>
+      <w:lvlJc w:val="left"/>
+      <w:pPr>
+        <w:ind w:left="5760" w:hanging="360"/>
+      </w:pPr>
+    </w:lvl>
+    <w:lvl w:ilvl="8" w:tplc="0409001B" w:tentative="1">
+      <w:start w:val="1"/>
+      <w:numFmt w:val="lowerRoman"/>
+      <w:lvlText w:val="%9."/>
+      <w:lvlJc w:val="right"/>
+      <w:pPr>
+        <w:ind w:left="6480" w:hanging="180"/>
+      </w:pPr>
+    </w:lvl>
+  </w:abstractNum>
+  <w:abstractNum w:abstractNumId="12">
     <w:nsid w:val="71406F2E"/>
     <w:multiLevelType w:val="hybridMultilevel"/>
     <w:tmpl w:val="FB8CCE54"/>
@@ -4703,7 +6031,7 @@
       </w:pPr>
     </w:lvl>
   </w:abstractNum>
-  <w:abstractNum w:abstractNumId="3">
+  <w:abstractNum w:abstractNumId="13">
     <w:nsid w:val="74024BB9"/>
     <w:multiLevelType w:val="hybridMultilevel"/>
     <w:tmpl w:val="1ACC6EAE"/>
@@ -4793,16 +6121,46 @@
     </w:lvl>
   </w:abstractNum>
   <w:num w:numId="1">
+    <w:abstractNumId w:val="7"/>
+  </w:num>
+  <w:num w:numId="2">
+    <w:abstractNumId w:val="3"/>
+  </w:num>
+  <w:num w:numId="3">
+    <w:abstractNumId w:val="13"/>
+  </w:num>
+  <w:num w:numId="4">
+    <w:abstractNumId w:val="12"/>
+  </w:num>
+  <w:num w:numId="5">
+    <w:abstractNumId w:val="0"/>
+  </w:num>
+  <w:num w:numId="6">
+    <w:abstractNumId w:val="4"/>
+  </w:num>
+  <w:num w:numId="7">
+    <w:abstractNumId w:val="10"/>
+  </w:num>
+  <w:num w:numId="8">
+    <w:abstractNumId w:val="8"/>
+  </w:num>
+  <w:num w:numId="9">
+    <w:abstractNumId w:val="6"/>
+  </w:num>
+  <w:num w:numId="10">
+    <w:abstractNumId w:val="2"/>
+  </w:num>
+  <w:num w:numId="11">
+    <w:abstractNumId w:val="9"/>
+  </w:num>
+  <w:num w:numId="12">
+    <w:abstractNumId w:val="5"/>
+  </w:num>
+  <w:num w:numId="13">
     <w:abstractNumId w:val="1"/>
   </w:num>
-  <w:num w:numId="2">
-    <w:abstractNumId w:val="0"/>
-  </w:num>
-  <w:num w:numId="3">
-    <w:abstractNumId w:val="3"/>
-  </w:num>
-  <w:num w:numId="4">
-    <w:abstractNumId w:val="2"/>
+  <w:num w:numId="14">
+    <w:abstractNumId w:val="11"/>
   </w:num>
 </w:numbering>
 </file>

</xml_diff>

<commit_message>
Dropdown and fluent wait
</commit_message>
<xml_diff>
--- a/Automation_Testing.docx
+++ b/Automation_Testing.docx
@@ -19780,6 +19780,40 @@
           <w:sz w:val="24"/>
           <w:szCs w:val="24"/>
         </w:rPr>
+        <w:t xml:space="preserve">----------------------- </w:t>
+      </w:r>
+    </w:p>
+    <w:p>
+      <w:pPr>
+        <w:autoSpaceDE w:val="0"/>
+        <w:autoSpaceDN w:val="0"/>
+        <w:adjustRightInd w:val="0"/>
+        <w:spacing w:after="120" w:afterAutospacing="0"/>
+        <w:rPr>
+          <w:rFonts w:ascii="Bookman Old Style" w:hAnsi="Bookman Old Style" w:cs="Lucida Console"/>
+          <w:sz w:val="24"/>
+          <w:szCs w:val="24"/>
+        </w:rPr>
+      </w:pPr>
+    </w:p>
+    <w:p>
+      <w:pPr>
+        <w:autoSpaceDE w:val="0"/>
+        <w:autoSpaceDN w:val="0"/>
+        <w:adjustRightInd w:val="0"/>
+        <w:spacing w:after="120" w:afterAutospacing="0"/>
+        <w:rPr>
+          <w:rFonts w:ascii="Bookman Old Style" w:hAnsi="Bookman Old Style" w:cs="Lucida Console"/>
+          <w:sz w:val="24"/>
+          <w:szCs w:val="24"/>
+        </w:rPr>
+      </w:pPr>
+      <w:r>
+        <w:rPr>
+          <w:rFonts w:ascii="Bookman Old Style" w:hAnsi="Bookman Old Style" w:cs="Lucida Console"/>
+          <w:sz w:val="24"/>
+          <w:szCs w:val="24"/>
+        </w:rPr>
         <w:t xml:space="preserve">1. Crate an Object to </w:t>
       </w:r>
       <w:proofErr w:type="spellStart"/>
@@ -19800,13 +19834,21 @@
         </w:rPr>
         <w:t xml:space="preserve"> by passing the max time</w:t>
       </w:r>
-    </w:p>
-    <w:p>
-      <w:pPr>
-        <w:autoSpaceDE w:val="0"/>
-        <w:autoSpaceDN w:val="0"/>
-        <w:adjustRightInd w:val="0"/>
-        <w:spacing w:after="0" w:afterAutospacing="0"/>
+      <w:r>
+        <w:rPr>
+          <w:rFonts w:ascii="Bookman Old Style" w:hAnsi="Bookman Old Style" w:cs="Lucida Console"/>
+          <w:sz w:val="24"/>
+          <w:szCs w:val="24"/>
+        </w:rPr>
+        <w:t>out</w:t>
+      </w:r>
+    </w:p>
+    <w:p>
+      <w:pPr>
+        <w:autoSpaceDE w:val="0"/>
+        <w:autoSpaceDN w:val="0"/>
+        <w:adjustRightInd w:val="0"/>
+        <w:spacing w:after="120" w:afterAutospacing="0"/>
         <w:rPr>
           <w:rFonts w:ascii="Bookman Old Style" w:hAnsi="Bookman Old Style" w:cs="Lucida Console"/>
           <w:sz w:val="24"/>
@@ -19820,6 +19862,736 @@
           <w:szCs w:val="24"/>
         </w:rPr>
         <w:t xml:space="preserve">2. </w:t>
+      </w:r>
+      <w:proofErr w:type="gramStart"/>
+      <w:r>
+        <w:rPr>
+          <w:rFonts w:ascii="Bookman Old Style" w:hAnsi="Bookman Old Style" w:cs="Lucida Console"/>
+          <w:sz w:val="24"/>
+          <w:szCs w:val="24"/>
+        </w:rPr>
+        <w:t>inside</w:t>
+      </w:r>
+      <w:proofErr w:type="gramEnd"/>
+      <w:r>
+        <w:rPr>
+          <w:rFonts w:ascii="Bookman Old Style" w:hAnsi="Bookman Old Style" w:cs="Lucida Console"/>
+          <w:sz w:val="24"/>
+          <w:szCs w:val="24"/>
+        </w:rPr>
+        <w:t xml:space="preserve"> wait Object we have a method called until</w:t>
+      </w:r>
+    </w:p>
+    <w:p>
+      <w:pPr>
+        <w:autoSpaceDE w:val="0"/>
+        <w:autoSpaceDN w:val="0"/>
+        <w:adjustRightInd w:val="0"/>
+        <w:spacing w:after="120" w:afterAutospacing="0"/>
+        <w:rPr>
+          <w:rFonts w:ascii="Bookman Old Style" w:hAnsi="Bookman Old Style" w:cs="Lucida Console"/>
+          <w:sz w:val="24"/>
+          <w:szCs w:val="24"/>
+        </w:rPr>
+      </w:pPr>
+      <w:r>
+        <w:rPr>
+          <w:rFonts w:ascii="Bookman Old Style" w:hAnsi="Bookman Old Style" w:cs="Lucida Console"/>
+          <w:sz w:val="24"/>
+          <w:szCs w:val="24"/>
+        </w:rPr>
+        <w:t xml:space="preserve">3. </w:t>
+      </w:r>
+      <w:proofErr w:type="gramStart"/>
+      <w:r>
+        <w:rPr>
+          <w:rFonts w:ascii="Bookman Old Style" w:hAnsi="Bookman Old Style" w:cs="Lucida Console"/>
+          <w:sz w:val="24"/>
+          <w:szCs w:val="24"/>
+        </w:rPr>
+        <w:t>pass</w:t>
+      </w:r>
+      <w:proofErr w:type="gramEnd"/>
+      <w:r>
+        <w:rPr>
+          <w:rFonts w:ascii="Bookman Old Style" w:hAnsi="Bookman Old Style" w:cs="Lucida Console"/>
+          <w:sz w:val="24"/>
+          <w:szCs w:val="24"/>
+        </w:rPr>
+        <w:t xml:space="preserve"> </w:t>
+      </w:r>
+      <w:proofErr w:type="spellStart"/>
+      <w:r>
+        <w:rPr>
+          <w:rFonts w:ascii="Bookman Old Style" w:hAnsi="Bookman Old Style" w:cs="Lucida Console"/>
+          <w:sz w:val="24"/>
+          <w:szCs w:val="24"/>
+        </w:rPr>
+        <w:t>ExpectedConditions</w:t>
+      </w:r>
+      <w:proofErr w:type="spellEnd"/>
+      <w:r>
+        <w:rPr>
+          <w:rFonts w:ascii="Bookman Old Style" w:hAnsi="Bookman Old Style" w:cs="Lucida Console"/>
+          <w:sz w:val="24"/>
+          <w:szCs w:val="24"/>
+        </w:rPr>
+        <w:t xml:space="preserve"> class inside until method and call the appropriate method ( </w:t>
+      </w:r>
+      <w:proofErr w:type="spellStart"/>
+      <w:r>
+        <w:rPr>
+          <w:rFonts w:ascii="Bookman Old Style" w:hAnsi="Bookman Old Style" w:cs="Lucida Console"/>
+          <w:i/>
+          <w:sz w:val="24"/>
+          <w:szCs w:val="24"/>
+        </w:rPr>
+        <w:t>visibilityOf</w:t>
+      </w:r>
+      <w:proofErr w:type="spellEnd"/>
+      <w:r>
+        <w:rPr>
+          <w:rFonts w:ascii="Bookman Old Style" w:hAnsi="Bookman Old Style" w:cs="Lucida Console"/>
+          <w:i/>
+          <w:sz w:val="24"/>
+          <w:szCs w:val="24"/>
+        </w:rPr>
+        <w:t xml:space="preserve">, </w:t>
+      </w:r>
+      <w:proofErr w:type="spellStart"/>
+      <w:r>
+        <w:rPr>
+          <w:rFonts w:ascii="Bookman Old Style" w:hAnsi="Bookman Old Style" w:cs="Lucida Console"/>
+          <w:i/>
+          <w:sz w:val="24"/>
+          <w:szCs w:val="24"/>
+        </w:rPr>
+        <w:t>invisibilityOf</w:t>
+      </w:r>
+      <w:proofErr w:type="spellEnd"/>
+      <w:r>
+        <w:rPr>
+          <w:rFonts w:ascii="Bookman Old Style" w:hAnsi="Bookman Old Style" w:cs="Lucida Console"/>
+          <w:i/>
+          <w:sz w:val="24"/>
+          <w:szCs w:val="24"/>
+        </w:rPr>
+        <w:t xml:space="preserve">, </w:t>
+      </w:r>
+      <w:proofErr w:type="spellStart"/>
+      <w:r>
+        <w:rPr>
+          <w:rFonts w:ascii="Bookman Old Style" w:hAnsi="Bookman Old Style" w:cs="Lucida Console"/>
+          <w:i/>
+          <w:sz w:val="24"/>
+          <w:szCs w:val="24"/>
+        </w:rPr>
+        <w:t>elementTobeClickable</w:t>
+      </w:r>
+      <w:proofErr w:type="spellEnd"/>
+      <w:r>
+        <w:rPr>
+          <w:rFonts w:ascii="Bookman Old Style" w:hAnsi="Bookman Old Style" w:cs="Lucida Console"/>
+          <w:i/>
+          <w:sz w:val="24"/>
+          <w:szCs w:val="24"/>
+        </w:rPr>
+        <w:t>..</w:t>
+      </w:r>
+      <w:r>
+        <w:rPr>
+          <w:rFonts w:ascii="Bookman Old Style" w:hAnsi="Bookman Old Style" w:cs="Lucida Console"/>
+          <w:sz w:val="24"/>
+          <w:szCs w:val="24"/>
+        </w:rPr>
+        <w:t xml:space="preserve"> )</w:t>
+      </w:r>
+    </w:p>
+    <w:p>
+      <w:pPr>
+        <w:autoSpaceDE w:val="0"/>
+        <w:autoSpaceDN w:val="0"/>
+        <w:adjustRightInd w:val="0"/>
+        <w:spacing w:after="0" w:afterAutospacing="0"/>
+        <w:rPr>
+          <w:rFonts w:ascii="Bookman Old Style" w:hAnsi="Bookman Old Style" w:cs="Lucida Console"/>
+          <w:sz w:val="24"/>
+          <w:szCs w:val="24"/>
+        </w:rPr>
+      </w:pPr>
+    </w:p>
+    <w:p>
+      <w:pPr>
+        <w:autoSpaceDE w:val="0"/>
+        <w:autoSpaceDN w:val="0"/>
+        <w:adjustRightInd w:val="0"/>
+        <w:spacing w:after="0" w:afterAutospacing="0"/>
+        <w:rPr>
+          <w:rFonts w:ascii="Bookman Old Style" w:hAnsi="Bookman Old Style" w:cs="Lucida Console"/>
+          <w:sz w:val="24"/>
+          <w:szCs w:val="24"/>
+        </w:rPr>
+      </w:pPr>
+    </w:p>
+    <w:p>
+      <w:pPr>
+        <w:autoSpaceDE w:val="0"/>
+        <w:autoSpaceDN w:val="0"/>
+        <w:adjustRightInd w:val="0"/>
+        <w:spacing w:after="0" w:afterAutospacing="0"/>
+        <w:rPr>
+          <w:rFonts w:ascii="Bookman Old Style" w:hAnsi="Bookman Old Style" w:cs="Lucida Console"/>
+          <w:sz w:val="24"/>
+          <w:szCs w:val="24"/>
+        </w:rPr>
+      </w:pPr>
+    </w:p>
+    <w:p>
+      <w:pPr>
+        <w:autoSpaceDE w:val="0"/>
+        <w:autoSpaceDN w:val="0"/>
+        <w:adjustRightInd w:val="0"/>
+        <w:spacing w:after="0" w:afterAutospacing="0"/>
+        <w:rPr>
+          <w:rFonts w:ascii="Bookman Old Style" w:hAnsi="Bookman Old Style" w:cs="Lucida Console"/>
+          <w:sz w:val="24"/>
+          <w:szCs w:val="24"/>
+        </w:rPr>
+      </w:pPr>
+    </w:p>
+    <w:p>
+      <w:pPr>
+        <w:autoSpaceDE w:val="0"/>
+        <w:autoSpaceDN w:val="0"/>
+        <w:adjustRightInd w:val="0"/>
+        <w:spacing w:after="0" w:afterAutospacing="0"/>
+        <w:rPr>
+          <w:rFonts w:ascii="Bookman Old Style" w:hAnsi="Bookman Old Style" w:cs="Lucida Console"/>
+          <w:sz w:val="24"/>
+          <w:szCs w:val="24"/>
+        </w:rPr>
+      </w:pPr>
+    </w:p>
+    <w:p>
+      <w:pPr>
+        <w:autoSpaceDE w:val="0"/>
+        <w:autoSpaceDN w:val="0"/>
+        <w:adjustRightInd w:val="0"/>
+        <w:spacing w:after="0" w:afterAutospacing="0"/>
+        <w:rPr>
+          <w:rFonts w:ascii="Bookman Old Style" w:hAnsi="Bookman Old Style" w:cs="Lucida Console"/>
+          <w:sz w:val="24"/>
+          <w:szCs w:val="24"/>
+        </w:rPr>
+      </w:pPr>
+    </w:p>
+    <w:p>
+      <w:pPr>
+        <w:autoSpaceDE w:val="0"/>
+        <w:autoSpaceDN w:val="0"/>
+        <w:adjustRightInd w:val="0"/>
+        <w:spacing w:after="0" w:afterAutospacing="0"/>
+        <w:rPr>
+          <w:rFonts w:ascii="Bookman Old Style" w:hAnsi="Bookman Old Style" w:cs="Lucida Console"/>
+          <w:sz w:val="24"/>
+          <w:szCs w:val="24"/>
+        </w:rPr>
+      </w:pPr>
+    </w:p>
+    <w:p>
+      <w:pPr>
+        <w:autoSpaceDE w:val="0"/>
+        <w:autoSpaceDN w:val="0"/>
+        <w:adjustRightInd w:val="0"/>
+        <w:spacing w:after="0" w:afterAutospacing="0"/>
+        <w:rPr>
+          <w:rFonts w:ascii="Bookman Old Style" w:hAnsi="Bookman Old Style" w:cs="Lucida Console"/>
+          <w:sz w:val="24"/>
+          <w:szCs w:val="24"/>
+        </w:rPr>
+      </w:pPr>
+    </w:p>
+    <w:p>
+      <w:pPr>
+        <w:autoSpaceDE w:val="0"/>
+        <w:autoSpaceDN w:val="0"/>
+        <w:adjustRightInd w:val="0"/>
+        <w:spacing w:after="0" w:afterAutospacing="0"/>
+        <w:rPr>
+          <w:rFonts w:ascii="Bookman Old Style" w:hAnsi="Bookman Old Style" w:cs="Lucida Console"/>
+          <w:sz w:val="24"/>
+          <w:szCs w:val="24"/>
+        </w:rPr>
+      </w:pPr>
+      <w:r>
+        <w:rPr>
+          <w:rFonts w:ascii="Bookman Old Style" w:hAnsi="Bookman Old Style" w:cs="Lucida Console"/>
+          <w:sz w:val="24"/>
+          <w:szCs w:val="24"/>
+        </w:rPr>
+        <w:lastRenderedPageBreak/>
+        <w:t>FLUENT-WAIT</w:t>
+      </w:r>
+    </w:p>
+    <w:p>
+      <w:pPr>
+        <w:autoSpaceDE w:val="0"/>
+        <w:autoSpaceDN w:val="0"/>
+        <w:adjustRightInd w:val="0"/>
+        <w:spacing w:after="0" w:afterAutospacing="0"/>
+        <w:rPr>
+          <w:rFonts w:ascii="Bookman Old Style" w:hAnsi="Bookman Old Style" w:cs="Lucida Console"/>
+          <w:sz w:val="24"/>
+          <w:szCs w:val="24"/>
+        </w:rPr>
+      </w:pPr>
+      <w:r>
+        <w:rPr>
+          <w:rFonts w:ascii="Bookman Old Style" w:hAnsi="Bookman Old Style" w:cs="Lucida Console"/>
+          <w:sz w:val="24"/>
+          <w:szCs w:val="24"/>
+        </w:rPr>
+        <w:t xml:space="preserve">------------------ </w:t>
+      </w:r>
+    </w:p>
+    <w:p>
+      <w:pPr>
+        <w:pStyle w:val="ListParagraph"/>
+        <w:numPr>
+          <w:ilvl w:val="0"/>
+          <w:numId w:val="37"/>
+        </w:numPr>
+        <w:autoSpaceDE w:val="0"/>
+        <w:autoSpaceDN w:val="0"/>
+        <w:adjustRightInd w:val="0"/>
+        <w:spacing w:after="0" w:afterAutospacing="0"/>
+        <w:rPr>
+          <w:rFonts w:ascii="Bookman Old Style" w:hAnsi="Bookman Old Style" w:cs="Lucida Console"/>
+          <w:sz w:val="24"/>
+          <w:szCs w:val="24"/>
+        </w:rPr>
+      </w:pPr>
+      <w:r>
+        <w:rPr>
+          <w:rFonts w:ascii="Bookman Old Style" w:hAnsi="Bookman Old Style" w:cs="Lucida Console"/>
+          <w:sz w:val="24"/>
+          <w:szCs w:val="24"/>
+        </w:rPr>
+        <w:t>you want to change the polling time</w:t>
+      </w:r>
+    </w:p>
+    <w:p>
+      <w:pPr>
+        <w:pStyle w:val="ListParagraph"/>
+        <w:numPr>
+          <w:ilvl w:val="0"/>
+          <w:numId w:val="37"/>
+        </w:numPr>
+        <w:autoSpaceDE w:val="0"/>
+        <w:autoSpaceDN w:val="0"/>
+        <w:adjustRightInd w:val="0"/>
+        <w:spacing w:after="0" w:afterAutospacing="0"/>
+        <w:rPr>
+          <w:rFonts w:ascii="Bookman Old Style" w:hAnsi="Bookman Old Style" w:cs="Lucida Console"/>
+          <w:sz w:val="24"/>
+          <w:szCs w:val="24"/>
+        </w:rPr>
+      </w:pPr>
+      <w:r>
+        <w:rPr>
+          <w:rFonts w:ascii="Bookman Old Style" w:hAnsi="Bookman Old Style" w:cs="Lucida Console"/>
+          <w:sz w:val="24"/>
+          <w:szCs w:val="24"/>
+        </w:rPr>
+        <w:t>if you want to ignore any exception</w:t>
+      </w:r>
+    </w:p>
+    <w:p>
+      <w:pPr>
+        <w:pStyle w:val="ListParagraph"/>
+        <w:numPr>
+          <w:ilvl w:val="0"/>
+          <w:numId w:val="37"/>
+        </w:numPr>
+        <w:autoSpaceDE w:val="0"/>
+        <w:autoSpaceDN w:val="0"/>
+        <w:adjustRightInd w:val="0"/>
+        <w:spacing w:after="0" w:afterAutospacing="0"/>
+        <w:rPr>
+          <w:rFonts w:ascii="Bookman Old Style" w:hAnsi="Bookman Old Style" w:cs="Lucida Console"/>
+          <w:sz w:val="24"/>
+          <w:szCs w:val="24"/>
+        </w:rPr>
+      </w:pPr>
+      <w:r>
+        <w:rPr>
+          <w:rFonts w:ascii="Bookman Old Style" w:hAnsi="Bookman Old Style" w:cs="Lucida Console"/>
+          <w:sz w:val="24"/>
+          <w:szCs w:val="24"/>
+        </w:rPr>
+        <w:t>No wait logic present inside Webdriver, and we want write our own wait logic</w:t>
+      </w:r>
+    </w:p>
+    <w:p>
+      <w:pPr>
+        <w:autoSpaceDE w:val="0"/>
+        <w:autoSpaceDN w:val="0"/>
+        <w:adjustRightInd w:val="0"/>
+        <w:spacing w:after="0" w:afterAutospacing="0"/>
+        <w:rPr>
+          <w:rFonts w:ascii="Bookman Old Style" w:hAnsi="Bookman Old Style" w:cs="Lucida Console"/>
+          <w:sz w:val="24"/>
+          <w:szCs w:val="24"/>
+        </w:rPr>
+      </w:pPr>
+    </w:p>
+    <w:p>
+      <w:pPr>
+        <w:autoSpaceDE w:val="0"/>
+        <w:autoSpaceDN w:val="0"/>
+        <w:adjustRightInd w:val="0"/>
+        <w:spacing w:after="0" w:afterAutospacing="0"/>
+        <w:rPr>
+          <w:rFonts w:ascii="Bookman Old Style" w:hAnsi="Bookman Old Style" w:cs="Lucida Console"/>
+          <w:sz w:val="24"/>
+          <w:szCs w:val="24"/>
+        </w:rPr>
+      </w:pPr>
+      <w:r>
+        <w:rPr>
+          <w:rFonts w:ascii="Bookman Old Style" w:hAnsi="Bookman Old Style" w:cs="Lucida Console"/>
+          <w:sz w:val="24"/>
+          <w:szCs w:val="24"/>
+        </w:rPr>
+        <w:t>STEPS:</w:t>
+      </w:r>
+    </w:p>
+    <w:p>
+      <w:pPr>
+        <w:pStyle w:val="ListParagraph"/>
+        <w:numPr>
+          <w:ilvl w:val="0"/>
+          <w:numId w:val="38"/>
+        </w:numPr>
+        <w:autoSpaceDE w:val="0"/>
+        <w:autoSpaceDN w:val="0"/>
+        <w:adjustRightInd w:val="0"/>
+        <w:spacing w:after="0" w:afterAutospacing="0"/>
+        <w:rPr>
+          <w:rFonts w:ascii="Bookman Old Style" w:hAnsi="Bookman Old Style" w:cs="Lucida Console"/>
+          <w:sz w:val="24"/>
+          <w:szCs w:val="24"/>
+        </w:rPr>
+      </w:pPr>
+      <w:r>
+        <w:rPr>
+          <w:rFonts w:ascii="Bookman Old Style" w:hAnsi="Bookman Old Style" w:cs="Lucida Console"/>
+          <w:sz w:val="24"/>
+          <w:szCs w:val="24"/>
+        </w:rPr>
+        <w:t xml:space="preserve">Create a Wait object – by passing </w:t>
+      </w:r>
+      <w:r>
+        <w:rPr>
+          <w:rFonts w:ascii="Bookman Old Style" w:hAnsi="Bookman Old Style" w:cs="Lucida Console"/>
+          <w:b/>
+          <w:sz w:val="24"/>
+          <w:szCs w:val="24"/>
+        </w:rPr>
+        <w:t>input</w:t>
+      </w:r>
+      <w:r>
+        <w:rPr>
+          <w:rFonts w:ascii="Bookman Old Style" w:hAnsi="Bookman Old Style" w:cs="Lucida Console"/>
+          <w:b/>
+          <w:sz w:val="24"/>
+          <w:szCs w:val="24"/>
+        </w:rPr>
+        <w:t xml:space="preserve"> – </w:t>
+      </w:r>
+      <w:proofErr w:type="spellStart"/>
+      <w:r>
+        <w:rPr>
+          <w:rFonts w:ascii="Bookman Old Style" w:hAnsi="Bookman Old Style" w:cs="Lucida Console"/>
+          <w:sz w:val="24"/>
+          <w:szCs w:val="24"/>
+        </w:rPr>
+        <w:t>webelement</w:t>
+      </w:r>
+      <w:proofErr w:type="spellEnd"/>
+      <w:r>
+        <w:rPr>
+          <w:rFonts w:ascii="Bookman Old Style" w:hAnsi="Bookman Old Style" w:cs="Lucida Console"/>
+          <w:sz w:val="24"/>
+          <w:szCs w:val="24"/>
+        </w:rPr>
+        <w:t xml:space="preserve">, </w:t>
+      </w:r>
+      <w:proofErr w:type="spellStart"/>
+      <w:r>
+        <w:rPr>
+          <w:rFonts w:ascii="Bookman Old Style" w:hAnsi="Bookman Old Style" w:cs="Lucida Console"/>
+          <w:sz w:val="24"/>
+          <w:szCs w:val="24"/>
+        </w:rPr>
+        <w:t>maxtime</w:t>
+      </w:r>
+      <w:proofErr w:type="spellEnd"/>
+      <w:r>
+        <w:rPr>
+          <w:rFonts w:ascii="Bookman Old Style" w:hAnsi="Bookman Old Style" w:cs="Lucida Console"/>
+          <w:sz w:val="24"/>
+          <w:szCs w:val="24"/>
+        </w:rPr>
+        <w:t xml:space="preserve"> out, </w:t>
+      </w:r>
+      <w:proofErr w:type="spellStart"/>
+      <w:r>
+        <w:rPr>
+          <w:rFonts w:ascii="Bookman Old Style" w:hAnsi="Bookman Old Style" w:cs="Lucida Console"/>
+          <w:sz w:val="24"/>
+          <w:szCs w:val="24"/>
+        </w:rPr>
+        <w:t>pollingtime</w:t>
+      </w:r>
+      <w:proofErr w:type="spellEnd"/>
+      <w:r>
+        <w:rPr>
+          <w:rFonts w:ascii="Bookman Old Style" w:hAnsi="Bookman Old Style" w:cs="Lucida Console"/>
+          <w:sz w:val="24"/>
+          <w:szCs w:val="24"/>
+        </w:rPr>
+        <w:t>, any exceptions to ignore.</w:t>
+      </w:r>
+    </w:p>
+    <w:p>
+      <w:pPr>
+        <w:pStyle w:val="ListParagraph"/>
+        <w:numPr>
+          <w:ilvl w:val="0"/>
+          <w:numId w:val="38"/>
+        </w:numPr>
+        <w:autoSpaceDE w:val="0"/>
+        <w:autoSpaceDN w:val="0"/>
+        <w:adjustRightInd w:val="0"/>
+        <w:spacing w:after="0" w:afterAutospacing="0"/>
+        <w:rPr>
+          <w:rFonts w:ascii="Bookman Old Style" w:hAnsi="Bookman Old Style" w:cs="Lucida Console"/>
+          <w:sz w:val="24"/>
+          <w:szCs w:val="24"/>
+        </w:rPr>
+      </w:pPr>
+      <w:r>
+        <w:rPr>
+          <w:rFonts w:ascii="Bookman Old Style" w:hAnsi="Bookman Old Style" w:cs="Lucida Console"/>
+          <w:sz w:val="24"/>
+          <w:szCs w:val="24"/>
+        </w:rPr>
+        <w:t>Create an object to Function interface.</w:t>
+      </w:r>
+      <w:r>
+        <w:rPr>
+          <w:rFonts w:ascii="Bookman Old Style" w:hAnsi="Bookman Old Style" w:cs="Lucida Console"/>
+          <w:sz w:val="24"/>
+          <w:szCs w:val="24"/>
+        </w:rPr>
+        <w:t xml:space="preserve"> and implement the wait logic under apply method</w:t>
+      </w:r>
+    </w:p>
+    <w:p>
+      <w:pPr>
+        <w:pStyle w:val="ListParagraph"/>
+        <w:numPr>
+          <w:ilvl w:val="0"/>
+          <w:numId w:val="38"/>
+        </w:numPr>
+        <w:autoSpaceDE w:val="0"/>
+        <w:autoSpaceDN w:val="0"/>
+        <w:adjustRightInd w:val="0"/>
+        <w:spacing w:after="0" w:afterAutospacing="0"/>
+        <w:rPr>
+          <w:rFonts w:ascii="Bookman Old Style" w:hAnsi="Bookman Old Style" w:cs="Lucida Console"/>
+          <w:sz w:val="24"/>
+          <w:szCs w:val="24"/>
+        </w:rPr>
+      </w:pPr>
+      <w:r>
+        <w:rPr>
+          <w:rFonts w:ascii="Bookman Old Style" w:hAnsi="Bookman Old Style" w:cs="Lucida Console"/>
+          <w:sz w:val="24"/>
+          <w:szCs w:val="24"/>
+        </w:rPr>
+        <w:t>call until method from wait object and pass function object reference</w:t>
+      </w:r>
+    </w:p>
+    <w:p>
+      <w:pPr>
+        <w:autoSpaceDE w:val="0"/>
+        <w:autoSpaceDN w:val="0"/>
+        <w:adjustRightInd w:val="0"/>
+        <w:spacing w:after="0" w:afterAutospacing="0"/>
+        <w:rPr>
+          <w:rFonts w:ascii="Bookman Old Style" w:hAnsi="Bookman Old Style" w:cs="Lucida Console"/>
+          <w:sz w:val="24"/>
+          <w:szCs w:val="24"/>
+        </w:rPr>
+      </w:pPr>
+    </w:p>
+    <w:p>
+      <w:pPr>
+        <w:autoSpaceDE w:val="0"/>
+        <w:autoSpaceDN w:val="0"/>
+        <w:adjustRightInd w:val="0"/>
+        <w:spacing w:after="0" w:afterAutospacing="0"/>
+        <w:rPr>
+          <w:rFonts w:ascii="Bookman Old Style" w:hAnsi="Bookman Old Style" w:cs="Lucida Console"/>
+          <w:sz w:val="24"/>
+          <w:szCs w:val="24"/>
+        </w:rPr>
+      </w:pPr>
+    </w:p>
+    <w:p>
+      <w:pPr>
+        <w:autoSpaceDE w:val="0"/>
+        <w:autoSpaceDN w:val="0"/>
+        <w:adjustRightInd w:val="0"/>
+        <w:spacing w:after="0" w:afterAutospacing="0"/>
+        <w:rPr>
+          <w:rFonts w:ascii="Bookman Old Style" w:hAnsi="Bookman Old Style" w:cs="Lucida Console"/>
+          <w:sz w:val="24"/>
+          <w:szCs w:val="24"/>
+        </w:rPr>
+      </w:pPr>
+      <w:r>
+        <w:rPr>
+          <w:rFonts w:ascii="Bookman Old Style" w:hAnsi="Bookman Old Style" w:cs="Lucida Console"/>
+          <w:sz w:val="24"/>
+          <w:szCs w:val="24"/>
+        </w:rPr>
+        <w:t xml:space="preserve">Handling </w:t>
+      </w:r>
+      <w:proofErr w:type="spellStart"/>
+      <w:r>
+        <w:rPr>
+          <w:rFonts w:ascii="Bookman Old Style" w:hAnsi="Bookman Old Style" w:cs="Lucida Console"/>
+          <w:sz w:val="24"/>
+          <w:szCs w:val="24"/>
+        </w:rPr>
+        <w:t>DropDowns</w:t>
+      </w:r>
+      <w:proofErr w:type="spellEnd"/>
+      <w:r>
+        <w:rPr>
+          <w:rFonts w:ascii="Bookman Old Style" w:hAnsi="Bookman Old Style" w:cs="Lucida Console"/>
+          <w:sz w:val="24"/>
+          <w:szCs w:val="24"/>
+        </w:rPr>
+        <w:t xml:space="preserve"> in selenium:</w:t>
+      </w:r>
+    </w:p>
+    <w:p>
+      <w:pPr>
+        <w:autoSpaceDE w:val="0"/>
+        <w:autoSpaceDN w:val="0"/>
+        <w:adjustRightInd w:val="0"/>
+        <w:spacing w:after="0" w:afterAutospacing="0"/>
+        <w:rPr>
+          <w:rFonts w:ascii="Bookman Old Style" w:hAnsi="Bookman Old Style" w:cs="Lucida Console"/>
+          <w:sz w:val="24"/>
+          <w:szCs w:val="24"/>
+        </w:rPr>
+      </w:pPr>
+    </w:p>
+    <w:p>
+      <w:pPr>
+        <w:autoSpaceDE w:val="0"/>
+        <w:autoSpaceDN w:val="0"/>
+        <w:adjustRightInd w:val="0"/>
+        <w:spacing w:after="0" w:afterAutospacing="0"/>
+        <w:rPr>
+          <w:rFonts w:ascii="Bookman Old Style" w:hAnsi="Bookman Old Style" w:cs="Lucida Console"/>
+          <w:sz w:val="24"/>
+          <w:szCs w:val="24"/>
+        </w:rPr>
+      </w:pPr>
+    </w:p>
+    <w:p>
+      <w:pPr>
+        <w:autoSpaceDE w:val="0"/>
+        <w:autoSpaceDN w:val="0"/>
+        <w:adjustRightInd w:val="0"/>
+        <w:spacing w:after="0" w:afterAutospacing="0"/>
+        <w:rPr>
+          <w:rFonts w:ascii="Bookman Old Style" w:hAnsi="Bookman Old Style" w:cs="Lucida Console"/>
+          <w:sz w:val="24"/>
+          <w:szCs w:val="24"/>
+        </w:rPr>
+      </w:pPr>
+    </w:p>
+    <w:p>
+      <w:pPr>
+        <w:autoSpaceDE w:val="0"/>
+        <w:autoSpaceDN w:val="0"/>
+        <w:adjustRightInd w:val="0"/>
+        <w:spacing w:after="0" w:afterAutospacing="0"/>
+        <w:rPr>
+          <w:rFonts w:ascii="Bookman Old Style" w:hAnsi="Bookman Old Style" w:cs="Lucida Console"/>
+          <w:sz w:val="24"/>
+          <w:szCs w:val="24"/>
+        </w:rPr>
+      </w:pPr>
+      <w:r>
+        <w:rPr>
+          <w:rFonts w:ascii="Bookman Old Style" w:hAnsi="Bookman Old Style" w:cs="Lucida Console"/>
+          <w:noProof/>
+          <w:sz w:val="24"/>
+          <w:szCs w:val="24"/>
+        </w:rPr>
+        <w:drawing>
+          <wp:inline distT="0" distB="0" distL="0" distR="0">
+            <wp:extent cx="5937250" cy="2476500"/>
+            <wp:effectExtent l="19050" t="0" r="6350" b="0"/>
+            <wp:docPr id="30" name="Picture 2"/>
+            <wp:cNvGraphicFramePr>
+              <a:graphicFrameLocks xmlns:a="http://schemas.openxmlformats.org/drawingml/2006/main" noChangeAspect="1"/>
+            </wp:cNvGraphicFramePr>
+            <a:graphic xmlns:a="http://schemas.openxmlformats.org/drawingml/2006/main">
+              <a:graphicData uri="http://schemas.openxmlformats.org/drawingml/2006/picture">
+                <pic:pic xmlns:pic="http://schemas.openxmlformats.org/drawingml/2006/picture">
+                  <pic:nvPicPr>
+                    <pic:cNvPr id="0" name="Picture 2"/>
+                    <pic:cNvPicPr>
+                      <a:picLocks noChangeAspect="1" noChangeArrowheads="1"/>
+                    </pic:cNvPicPr>
+                  </pic:nvPicPr>
+                  <pic:blipFill>
+                    <a:blip r:embed="rId34"/>
+                    <a:srcRect/>
+                    <a:stretch>
+                      <a:fillRect/>
+                    </a:stretch>
+                  </pic:blipFill>
+                  <pic:spPr bwMode="auto">
+                    <a:xfrm>
+                      <a:off x="0" y="0"/>
+                      <a:ext cx="5937250" cy="2476500"/>
+                    </a:xfrm>
+                    <a:prstGeom prst="rect">
+                      <a:avLst/>
+                    </a:prstGeom>
+                    <a:noFill/>
+                    <a:ln w="9525">
+                      <a:noFill/>
+                      <a:miter lim="800000"/>
+                      <a:headEnd/>
+                      <a:tailEnd/>
+                    </a:ln>
+                  </pic:spPr>
+                </pic:pic>
+              </a:graphicData>
+            </a:graphic>
+          </wp:inline>
+        </w:drawing>
       </w:r>
     </w:p>
     <w:sectPr>
@@ -19834,7 +20606,147 @@
 
 <file path=word/numbering.xml><?xml version="1.0" encoding="utf-8"?>
 <w:numbering xmlns:ve="http://schemas.openxmlformats.org/markup-compatibility/2006" xmlns:o="urn:schemas-microsoft-com:office:office" xmlns:r="http://schemas.openxmlformats.org/officeDocument/2006/relationships" xmlns:m="http://schemas.openxmlformats.org/officeDocument/2006/math" xmlns:v="urn:schemas-microsoft-com:vml" xmlns:wp="http://schemas.openxmlformats.org/drawingml/2006/wordprocessingDrawing" xmlns:w10="urn:schemas-microsoft-com:office:word" xmlns:w="http://schemas.openxmlformats.org/wordprocessingml/2006/main" xmlns:wne="http://schemas.microsoft.com/office/word/2006/wordml">
+  <w:numPicBullet w:numPicBulletId="0">
+    <w:pict>
+      <v:shapetype id="_x0000_t75" coordsize="21600,21600" o:spt="75" o:preferrelative="t" path="m@4@5l@4@11@9@11@9@5xe" filled="f" stroked="f">
+        <v:stroke joinstyle="miter"/>
+        <v:formulas>
+          <v:f eqn="if lineDrawn pixelLineWidth 0"/>
+          <v:f eqn="sum @0 1 0"/>
+          <v:f eqn="sum 0 0 @1"/>
+          <v:f eqn="prod @2 1 2"/>
+          <v:f eqn="prod @3 21600 pixelWidth"/>
+          <v:f eqn="prod @3 21600 pixelHeight"/>
+          <v:f eqn="sum @0 0 1"/>
+          <v:f eqn="prod @6 1 2"/>
+          <v:f eqn="prod @7 21600 pixelWidth"/>
+          <v:f eqn="sum @8 21600 0"/>
+          <v:f eqn="prod @7 21600 pixelHeight"/>
+          <v:f eqn="sum @10 21600 0"/>
+        </v:formulas>
+        <v:path o:extrusionok="f" gradientshapeok="t" o:connecttype="rect"/>
+        <o:lock v:ext="edit" aspectratio="t"/>
+      </v:shapetype>
+      <v:shape id="_x0000_i1037" type="#_x0000_t75" style="width:11.5pt;height:11.5pt" o:bullet="t">
+        <v:imagedata r:id="rId1" o:title="mso8DCB"/>
+      </v:shape>
+    </w:pict>
+  </w:numPicBullet>
   <w:abstractNum w:abstractNumId="0">
+    <w:nsid w:val="009F74BE"/>
+    <w:multiLevelType w:val="hybridMultilevel"/>
+    <w:tmpl w:val="E200CC0C"/>
+    <w:lvl w:ilvl="0" w:tplc="04090007">
+      <w:start w:val="1"/>
+      <w:numFmt w:val="bullet"/>
+      <w:lvlText w:val=""/>
+      <w:lvlPicBulletId w:val="0"/>
+      <w:lvlJc w:val="left"/>
+      <w:pPr>
+        <w:ind w:left="720" w:hanging="360"/>
+      </w:pPr>
+      <w:rPr>
+        <w:rFonts w:ascii="Symbol" w:hAnsi="Symbol" w:hint="default"/>
+      </w:rPr>
+    </w:lvl>
+    <w:lvl w:ilvl="1" w:tplc="04090003" w:tentative="1">
+      <w:start w:val="1"/>
+      <w:numFmt w:val="bullet"/>
+      <w:lvlText w:val="o"/>
+      <w:lvlJc w:val="left"/>
+      <w:pPr>
+        <w:ind w:left="1440" w:hanging="360"/>
+      </w:pPr>
+      <w:rPr>
+        <w:rFonts w:ascii="Courier New" w:hAnsi="Courier New" w:cs="Courier New" w:hint="default"/>
+      </w:rPr>
+    </w:lvl>
+    <w:lvl w:ilvl="2" w:tplc="04090005" w:tentative="1">
+      <w:start w:val="1"/>
+      <w:numFmt w:val="bullet"/>
+      <w:lvlText w:val=""/>
+      <w:lvlJc w:val="left"/>
+      <w:pPr>
+        <w:ind w:left="2160" w:hanging="360"/>
+      </w:pPr>
+      <w:rPr>
+        <w:rFonts w:ascii="Wingdings" w:hAnsi="Wingdings" w:hint="default"/>
+      </w:rPr>
+    </w:lvl>
+    <w:lvl w:ilvl="3" w:tplc="04090001" w:tentative="1">
+      <w:start w:val="1"/>
+      <w:numFmt w:val="bullet"/>
+      <w:lvlText w:val=""/>
+      <w:lvlJc w:val="left"/>
+      <w:pPr>
+        <w:ind w:left="2880" w:hanging="360"/>
+      </w:pPr>
+      <w:rPr>
+        <w:rFonts w:ascii="Symbol" w:hAnsi="Symbol" w:hint="default"/>
+      </w:rPr>
+    </w:lvl>
+    <w:lvl w:ilvl="4" w:tplc="04090003" w:tentative="1">
+      <w:start w:val="1"/>
+      <w:numFmt w:val="bullet"/>
+      <w:lvlText w:val="o"/>
+      <w:lvlJc w:val="left"/>
+      <w:pPr>
+        <w:ind w:left="3600" w:hanging="360"/>
+      </w:pPr>
+      <w:rPr>
+        <w:rFonts w:ascii="Courier New" w:hAnsi="Courier New" w:cs="Courier New" w:hint="default"/>
+      </w:rPr>
+    </w:lvl>
+    <w:lvl w:ilvl="5" w:tplc="04090005" w:tentative="1">
+      <w:start w:val="1"/>
+      <w:numFmt w:val="bullet"/>
+      <w:lvlText w:val=""/>
+      <w:lvlJc w:val="left"/>
+      <w:pPr>
+        <w:ind w:left="4320" w:hanging="360"/>
+      </w:pPr>
+      <w:rPr>
+        <w:rFonts w:ascii="Wingdings" w:hAnsi="Wingdings" w:hint="default"/>
+      </w:rPr>
+    </w:lvl>
+    <w:lvl w:ilvl="6" w:tplc="04090001" w:tentative="1">
+      <w:start w:val="1"/>
+      <w:numFmt w:val="bullet"/>
+      <w:lvlText w:val=""/>
+      <w:lvlJc w:val="left"/>
+      <w:pPr>
+        <w:ind w:left="5040" w:hanging="360"/>
+      </w:pPr>
+      <w:rPr>
+        <w:rFonts w:ascii="Symbol" w:hAnsi="Symbol" w:hint="default"/>
+      </w:rPr>
+    </w:lvl>
+    <w:lvl w:ilvl="7" w:tplc="04090003" w:tentative="1">
+      <w:start w:val="1"/>
+      <w:numFmt w:val="bullet"/>
+      <w:lvlText w:val="o"/>
+      <w:lvlJc w:val="left"/>
+      <w:pPr>
+        <w:ind w:left="5760" w:hanging="360"/>
+      </w:pPr>
+      <w:rPr>
+        <w:rFonts w:ascii="Courier New" w:hAnsi="Courier New" w:cs="Courier New" w:hint="default"/>
+      </w:rPr>
+    </w:lvl>
+    <w:lvl w:ilvl="8" w:tplc="04090005" w:tentative="1">
+      <w:start w:val="1"/>
+      <w:numFmt w:val="bullet"/>
+      <w:lvlText w:val=""/>
+      <w:lvlJc w:val="left"/>
+      <w:pPr>
+        <w:ind w:left="6480" w:hanging="360"/>
+      </w:pPr>
+      <w:rPr>
+        <w:rFonts w:ascii="Wingdings" w:hAnsi="Wingdings" w:hint="default"/>
+      </w:rPr>
+    </w:lvl>
+  </w:abstractNum>
+  <w:abstractNum w:abstractNumId="1">
     <w:nsid w:val="03382A0E"/>
     <w:multiLevelType w:val="hybridMultilevel"/>
     <w:tmpl w:val="BE0A0CB4"/>
@@ -19923,7 +20835,7 @@
       </w:pPr>
     </w:lvl>
   </w:abstractNum>
-  <w:abstractNum w:abstractNumId="1">
+  <w:abstractNum w:abstractNumId="2">
     <w:nsid w:val="08D21E5D"/>
     <w:multiLevelType w:val="hybridMultilevel"/>
     <w:tmpl w:val="A434C852"/>
@@ -20012,7 +20924,7 @@
       </w:pPr>
     </w:lvl>
   </w:abstractNum>
-  <w:abstractNum w:abstractNumId="2">
+  <w:abstractNum w:abstractNumId="3">
     <w:nsid w:val="0B933495"/>
     <w:multiLevelType w:val="hybridMultilevel"/>
     <w:tmpl w:val="E8A816E6"/>
@@ -20104,7 +21016,7 @@
       </w:pPr>
     </w:lvl>
   </w:abstractNum>
-  <w:abstractNum w:abstractNumId="3">
+  <w:abstractNum w:abstractNumId="4">
     <w:nsid w:val="0E0C11CD"/>
     <w:multiLevelType w:val="hybridMultilevel"/>
     <w:tmpl w:val="4F18E484"/>
@@ -20217,7 +21129,7 @@
       </w:rPr>
     </w:lvl>
   </w:abstractNum>
-  <w:abstractNum w:abstractNumId="4">
+  <w:abstractNum w:abstractNumId="5">
     <w:nsid w:val="12AE604E"/>
     <w:multiLevelType w:val="hybridMultilevel"/>
     <w:tmpl w:val="070E0C30"/>
@@ -20306,7 +21218,7 @@
       </w:pPr>
     </w:lvl>
   </w:abstractNum>
-  <w:abstractNum w:abstractNumId="5">
+  <w:abstractNum w:abstractNumId="6">
     <w:nsid w:val="19B5773F"/>
     <w:multiLevelType w:val="hybridMultilevel"/>
     <w:tmpl w:val="DC9876A6"/>
@@ -20419,7 +21331,7 @@
       </w:rPr>
     </w:lvl>
   </w:abstractNum>
-  <w:abstractNum w:abstractNumId="6">
+  <w:abstractNum w:abstractNumId="7">
     <w:nsid w:val="1C55317A"/>
     <w:multiLevelType w:val="hybridMultilevel"/>
     <w:tmpl w:val="D6D2D06E"/>
@@ -20508,7 +21420,120 @@
       </w:pPr>
     </w:lvl>
   </w:abstractNum>
-  <w:abstractNum w:abstractNumId="7">
+  <w:abstractNum w:abstractNumId="8">
+    <w:nsid w:val="1CF35665"/>
+    <w:multiLevelType w:val="hybridMultilevel"/>
+    <w:tmpl w:val="50AE76FC"/>
+    <w:lvl w:ilvl="0" w:tplc="0409000B">
+      <w:start w:val="1"/>
+      <w:numFmt w:val="bullet"/>
+      <w:lvlText w:val=""/>
+      <w:lvlJc w:val="left"/>
+      <w:pPr>
+        <w:ind w:left="720" w:hanging="360"/>
+      </w:pPr>
+      <w:rPr>
+        <w:rFonts w:ascii="Wingdings" w:hAnsi="Wingdings" w:hint="default"/>
+      </w:rPr>
+    </w:lvl>
+    <w:lvl w:ilvl="1" w:tplc="04090003" w:tentative="1">
+      <w:start w:val="1"/>
+      <w:numFmt w:val="bullet"/>
+      <w:lvlText w:val="o"/>
+      <w:lvlJc w:val="left"/>
+      <w:pPr>
+        <w:ind w:left="1440" w:hanging="360"/>
+      </w:pPr>
+      <w:rPr>
+        <w:rFonts w:ascii="Courier New" w:hAnsi="Courier New" w:cs="Courier New" w:hint="default"/>
+      </w:rPr>
+    </w:lvl>
+    <w:lvl w:ilvl="2" w:tplc="04090005" w:tentative="1">
+      <w:start w:val="1"/>
+      <w:numFmt w:val="bullet"/>
+      <w:lvlText w:val=""/>
+      <w:lvlJc w:val="left"/>
+      <w:pPr>
+        <w:ind w:left="2160" w:hanging="360"/>
+      </w:pPr>
+      <w:rPr>
+        <w:rFonts w:ascii="Wingdings" w:hAnsi="Wingdings" w:hint="default"/>
+      </w:rPr>
+    </w:lvl>
+    <w:lvl w:ilvl="3" w:tplc="04090001" w:tentative="1">
+      <w:start w:val="1"/>
+      <w:numFmt w:val="bullet"/>
+      <w:lvlText w:val=""/>
+      <w:lvlJc w:val="left"/>
+      <w:pPr>
+        <w:ind w:left="2880" w:hanging="360"/>
+      </w:pPr>
+      <w:rPr>
+        <w:rFonts w:ascii="Symbol" w:hAnsi="Symbol" w:hint="default"/>
+      </w:rPr>
+    </w:lvl>
+    <w:lvl w:ilvl="4" w:tplc="04090003" w:tentative="1">
+      <w:start w:val="1"/>
+      <w:numFmt w:val="bullet"/>
+      <w:lvlText w:val="o"/>
+      <w:lvlJc w:val="left"/>
+      <w:pPr>
+        <w:ind w:left="3600" w:hanging="360"/>
+      </w:pPr>
+      <w:rPr>
+        <w:rFonts w:ascii="Courier New" w:hAnsi="Courier New" w:cs="Courier New" w:hint="default"/>
+      </w:rPr>
+    </w:lvl>
+    <w:lvl w:ilvl="5" w:tplc="04090005" w:tentative="1">
+      <w:start w:val="1"/>
+      <w:numFmt w:val="bullet"/>
+      <w:lvlText w:val=""/>
+      <w:lvlJc w:val="left"/>
+      <w:pPr>
+        <w:ind w:left="4320" w:hanging="360"/>
+      </w:pPr>
+      <w:rPr>
+        <w:rFonts w:ascii="Wingdings" w:hAnsi="Wingdings" w:hint="default"/>
+      </w:rPr>
+    </w:lvl>
+    <w:lvl w:ilvl="6" w:tplc="04090001" w:tentative="1">
+      <w:start w:val="1"/>
+      <w:numFmt w:val="bullet"/>
+      <w:lvlText w:val=""/>
+      <w:lvlJc w:val="left"/>
+      <w:pPr>
+        <w:ind w:left="5040" w:hanging="360"/>
+      </w:pPr>
+      <w:rPr>
+        <w:rFonts w:ascii="Symbol" w:hAnsi="Symbol" w:hint="default"/>
+      </w:rPr>
+    </w:lvl>
+    <w:lvl w:ilvl="7" w:tplc="04090003" w:tentative="1">
+      <w:start w:val="1"/>
+      <w:numFmt w:val="bullet"/>
+      <w:lvlText w:val="o"/>
+      <w:lvlJc w:val="left"/>
+      <w:pPr>
+        <w:ind w:left="5760" w:hanging="360"/>
+      </w:pPr>
+      <w:rPr>
+        <w:rFonts w:ascii="Courier New" w:hAnsi="Courier New" w:cs="Courier New" w:hint="default"/>
+      </w:rPr>
+    </w:lvl>
+    <w:lvl w:ilvl="8" w:tplc="04090005" w:tentative="1">
+      <w:start w:val="1"/>
+      <w:numFmt w:val="bullet"/>
+      <w:lvlText w:val=""/>
+      <w:lvlJc w:val="left"/>
+      <w:pPr>
+        <w:ind w:left="6480" w:hanging="360"/>
+      </w:pPr>
+      <w:rPr>
+        <w:rFonts w:ascii="Wingdings" w:hAnsi="Wingdings" w:hint="default"/>
+      </w:rPr>
+    </w:lvl>
+  </w:abstractNum>
+  <w:abstractNum w:abstractNumId="9">
     <w:nsid w:val="1D1B44EA"/>
     <w:multiLevelType w:val="hybridMultilevel"/>
     <w:tmpl w:val="3DE84DA8"/>
@@ -20597,7 +21622,7 @@
       </w:pPr>
     </w:lvl>
   </w:abstractNum>
-  <w:abstractNum w:abstractNumId="8">
+  <w:abstractNum w:abstractNumId="10">
     <w:nsid w:val="1D6E2993"/>
     <w:multiLevelType w:val="hybridMultilevel"/>
     <w:tmpl w:val="09DC84A4"/>
@@ -20686,7 +21711,7 @@
       </w:pPr>
     </w:lvl>
   </w:abstractNum>
-  <w:abstractNum w:abstractNumId="9">
+  <w:abstractNum w:abstractNumId="11">
     <w:nsid w:val="252824C7"/>
     <w:multiLevelType w:val="hybridMultilevel"/>
     <w:tmpl w:val="CADCEA5E"/>
@@ -20775,7 +21800,7 @@
       </w:pPr>
     </w:lvl>
   </w:abstractNum>
-  <w:abstractNum w:abstractNumId="10">
+  <w:abstractNum w:abstractNumId="12">
     <w:nsid w:val="261409E1"/>
     <w:multiLevelType w:val="hybridMultilevel"/>
     <w:tmpl w:val="515C9AA2"/>
@@ -20888,7 +21913,7 @@
       </w:rPr>
     </w:lvl>
   </w:abstractNum>
-  <w:abstractNum w:abstractNumId="11">
+  <w:abstractNum w:abstractNumId="13">
     <w:nsid w:val="271F13D0"/>
     <w:multiLevelType w:val="hybridMultilevel"/>
     <w:tmpl w:val="21B09FB8"/>
@@ -20977,7 +22002,7 @@
       </w:pPr>
     </w:lvl>
   </w:abstractNum>
-  <w:abstractNum w:abstractNumId="12">
+  <w:abstractNum w:abstractNumId="14">
     <w:nsid w:val="28F507B8"/>
     <w:multiLevelType w:val="hybridMultilevel"/>
     <w:tmpl w:val="4E3A8454"/>
@@ -21067,7 +22092,7 @@
       </w:pPr>
     </w:lvl>
   </w:abstractNum>
-  <w:abstractNum w:abstractNumId="13">
+  <w:abstractNum w:abstractNumId="15">
     <w:nsid w:val="2DBA684E"/>
     <w:multiLevelType w:val="hybridMultilevel"/>
     <w:tmpl w:val="9BD25BF8"/>
@@ -21156,7 +22181,7 @@
       </w:pPr>
     </w:lvl>
   </w:abstractNum>
-  <w:abstractNum w:abstractNumId="14">
+  <w:abstractNum w:abstractNumId="16">
     <w:nsid w:val="2EFD6078"/>
     <w:multiLevelType w:val="hybridMultilevel"/>
     <w:tmpl w:val="EBA6FAD8"/>
@@ -21245,7 +22270,7 @@
       </w:pPr>
     </w:lvl>
   </w:abstractNum>
-  <w:abstractNum w:abstractNumId="15">
+  <w:abstractNum w:abstractNumId="17">
     <w:nsid w:val="34E27448"/>
     <w:multiLevelType w:val="hybridMultilevel"/>
     <w:tmpl w:val="A9025AD8"/>
@@ -21334,7 +22359,7 @@
       </w:pPr>
     </w:lvl>
   </w:abstractNum>
-  <w:abstractNum w:abstractNumId="16">
+  <w:abstractNum w:abstractNumId="18">
     <w:nsid w:val="356E0997"/>
     <w:multiLevelType w:val="hybridMultilevel"/>
     <w:tmpl w:val="56F428F6"/>
@@ -21423,7 +22448,7 @@
       </w:pPr>
     </w:lvl>
   </w:abstractNum>
-  <w:abstractNum w:abstractNumId="17">
+  <w:abstractNum w:abstractNumId="19">
     <w:nsid w:val="37114CF7"/>
     <w:multiLevelType w:val="hybridMultilevel"/>
     <w:tmpl w:val="0D6E86E6"/>
@@ -21512,7 +22537,7 @@
       </w:pPr>
     </w:lvl>
   </w:abstractNum>
-  <w:abstractNum w:abstractNumId="18">
+  <w:abstractNum w:abstractNumId="20">
     <w:nsid w:val="40C16BAD"/>
     <w:multiLevelType w:val="hybridMultilevel"/>
     <w:tmpl w:val="2376CFB6"/>
@@ -21601,7 +22626,7 @@
       </w:pPr>
     </w:lvl>
   </w:abstractNum>
-  <w:abstractNum w:abstractNumId="19">
+  <w:abstractNum w:abstractNumId="21">
     <w:nsid w:val="439F734D"/>
     <w:multiLevelType w:val="hybridMultilevel"/>
     <w:tmpl w:val="567E736C"/>
@@ -21690,7 +22715,7 @@
       </w:pPr>
     </w:lvl>
   </w:abstractNum>
-  <w:abstractNum w:abstractNumId="20">
+  <w:abstractNum w:abstractNumId="22">
     <w:nsid w:val="4404120A"/>
     <w:multiLevelType w:val="hybridMultilevel"/>
     <w:tmpl w:val="DA904500"/>
@@ -21779,7 +22804,7 @@
       </w:pPr>
     </w:lvl>
   </w:abstractNum>
-  <w:abstractNum w:abstractNumId="21">
+  <w:abstractNum w:abstractNumId="23">
     <w:nsid w:val="47D86A7F"/>
     <w:multiLevelType w:val="hybridMultilevel"/>
     <w:tmpl w:val="77FEBD0E"/>
@@ -21868,7 +22893,7 @@
       </w:pPr>
     </w:lvl>
   </w:abstractNum>
-  <w:abstractNum w:abstractNumId="22">
+  <w:abstractNum w:abstractNumId="24">
     <w:nsid w:val="4D307B59"/>
     <w:multiLevelType w:val="hybridMultilevel"/>
     <w:tmpl w:val="0C48A410"/>
@@ -21957,7 +22982,7 @@
       </w:pPr>
     </w:lvl>
   </w:abstractNum>
-  <w:abstractNum w:abstractNumId="23">
+  <w:abstractNum w:abstractNumId="25">
     <w:nsid w:val="537E5F12"/>
     <w:multiLevelType w:val="hybridMultilevel"/>
     <w:tmpl w:val="5756F400"/>
@@ -22047,7 +23072,7 @@
       </w:pPr>
     </w:lvl>
   </w:abstractNum>
-  <w:abstractNum w:abstractNumId="24">
+  <w:abstractNum w:abstractNumId="26">
     <w:nsid w:val="5BDE2AC3"/>
     <w:multiLevelType w:val="hybridMultilevel"/>
     <w:tmpl w:val="B5446E58"/>
@@ -22136,7 +23161,7 @@
       </w:pPr>
     </w:lvl>
   </w:abstractNum>
-  <w:abstractNum w:abstractNumId="25">
+  <w:abstractNum w:abstractNumId="27">
     <w:nsid w:val="5D5A2017"/>
     <w:multiLevelType w:val="hybridMultilevel"/>
     <w:tmpl w:val="29865892"/>
@@ -22225,7 +23250,7 @@
       </w:pPr>
     </w:lvl>
   </w:abstractNum>
-  <w:abstractNum w:abstractNumId="26">
+  <w:abstractNum w:abstractNumId="28">
     <w:nsid w:val="5E146189"/>
     <w:multiLevelType w:val="hybridMultilevel"/>
     <w:tmpl w:val="332A3ADE"/>
@@ -22314,7 +23339,7 @@
       </w:pPr>
     </w:lvl>
   </w:abstractNum>
-  <w:abstractNum w:abstractNumId="27">
+  <w:abstractNum w:abstractNumId="29">
     <w:nsid w:val="606717E6"/>
     <w:multiLevelType w:val="hybridMultilevel"/>
     <w:tmpl w:val="95F2120A"/>
@@ -22406,7 +23431,7 @@
       </w:pPr>
     </w:lvl>
   </w:abstractNum>
-  <w:abstractNum w:abstractNumId="28">
+  <w:abstractNum w:abstractNumId="30">
     <w:nsid w:val="651774C3"/>
     <w:multiLevelType w:val="hybridMultilevel"/>
     <w:tmpl w:val="A16C2D72"/>
@@ -22495,7 +23520,7 @@
       </w:pPr>
     </w:lvl>
   </w:abstractNum>
-  <w:abstractNum w:abstractNumId="29">
+  <w:abstractNum w:abstractNumId="31">
     <w:nsid w:val="6CE72501"/>
     <w:multiLevelType w:val="hybridMultilevel"/>
     <w:tmpl w:val="D94CB18E"/>
@@ -22584,7 +23609,7 @@
       </w:pPr>
     </w:lvl>
   </w:abstractNum>
-  <w:abstractNum w:abstractNumId="30">
+  <w:abstractNum w:abstractNumId="32">
     <w:nsid w:val="6F5133AA"/>
     <w:multiLevelType w:val="hybridMultilevel"/>
     <w:tmpl w:val="9408666E"/>
@@ -22697,7 +23722,7 @@
       </w:rPr>
     </w:lvl>
   </w:abstractNum>
-  <w:abstractNum w:abstractNumId="31">
+  <w:abstractNum w:abstractNumId="33">
     <w:nsid w:val="71406F2E"/>
     <w:multiLevelType w:val="hybridMultilevel"/>
     <w:tmpl w:val="FB8CCE54"/>
@@ -22786,7 +23811,7 @@
       </w:pPr>
     </w:lvl>
   </w:abstractNum>
-  <w:abstractNum w:abstractNumId="32">
+  <w:abstractNum w:abstractNumId="34">
     <w:nsid w:val="74024BB9"/>
     <w:multiLevelType w:val="hybridMultilevel"/>
     <w:tmpl w:val="1ACC6EAE"/>
@@ -22875,7 +23900,7 @@
       </w:pPr>
     </w:lvl>
   </w:abstractNum>
-  <w:abstractNum w:abstractNumId="33">
+  <w:abstractNum w:abstractNumId="35">
     <w:nsid w:val="76852610"/>
     <w:multiLevelType w:val="hybridMultilevel"/>
     <w:tmpl w:val="674AFC46"/>
@@ -22964,7 +23989,7 @@
       </w:pPr>
     </w:lvl>
   </w:abstractNum>
-  <w:abstractNum w:abstractNumId="34">
+  <w:abstractNum w:abstractNumId="36">
     <w:nsid w:val="79297B26"/>
     <w:multiLevelType w:val="hybridMultilevel"/>
     <w:tmpl w:val="94CA76BE"/>
@@ -23053,7 +24078,7 @@
       </w:pPr>
     </w:lvl>
   </w:abstractNum>
-  <w:abstractNum w:abstractNumId="35">
+  <w:abstractNum w:abstractNumId="37">
     <w:nsid w:val="7A4503E5"/>
     <w:multiLevelType w:val="hybridMultilevel"/>
     <w:tmpl w:val="4D227A6A"/>
@@ -23143,112 +24168,118 @@
     </w:lvl>
   </w:abstractNum>
   <w:num w:numId="1">
+    <w:abstractNumId w:val="22"/>
+  </w:num>
+  <w:num w:numId="2">
+    <w:abstractNumId w:val="13"/>
+  </w:num>
+  <w:num w:numId="3">
+    <w:abstractNumId w:val="34"/>
+  </w:num>
+  <w:num w:numId="4">
+    <w:abstractNumId w:val="33"/>
+  </w:num>
+  <w:num w:numId="5">
+    <w:abstractNumId w:val="1"/>
+  </w:num>
+  <w:num w:numId="6">
+    <w:abstractNumId w:val="14"/>
+  </w:num>
+  <w:num w:numId="7">
+    <w:abstractNumId w:val="28"/>
+  </w:num>
+  <w:num w:numId="8">
+    <w:abstractNumId w:val="23"/>
+  </w:num>
+  <w:num w:numId="9">
+    <w:abstractNumId w:val="21"/>
+  </w:num>
+  <w:num w:numId="10">
+    <w:abstractNumId w:val="11"/>
+  </w:num>
+  <w:num w:numId="11">
+    <w:abstractNumId w:val="24"/>
+  </w:num>
+  <w:num w:numId="12">
     <w:abstractNumId w:val="20"/>
   </w:num>
-  <w:num w:numId="2">
-    <w:abstractNumId w:val="11"/>
+  <w:num w:numId="13">
+    <w:abstractNumId w:val="9"/>
   </w:num>
-  <w:num w:numId="3">
+  <w:num w:numId="14">
+    <w:abstractNumId w:val="29"/>
+  </w:num>
+  <w:num w:numId="15">
+    <w:abstractNumId w:val="16"/>
+  </w:num>
+  <w:num w:numId="16">
+    <w:abstractNumId w:val="3"/>
+  </w:num>
+  <w:num w:numId="17">
+    <w:abstractNumId w:val="4"/>
+  </w:num>
+  <w:num w:numId="18">
     <w:abstractNumId w:val="32"/>
   </w:num>
-  <w:num w:numId="4">
+  <w:num w:numId="19">
+    <w:abstractNumId w:val="18"/>
+  </w:num>
+  <w:num w:numId="20">
+    <w:abstractNumId w:val="12"/>
+  </w:num>
+  <w:num w:numId="21">
+    <w:abstractNumId w:val="10"/>
+  </w:num>
+  <w:num w:numId="22">
+    <w:abstractNumId w:val="17"/>
+  </w:num>
+  <w:num w:numId="23">
+    <w:abstractNumId w:val="36"/>
+  </w:num>
+  <w:num w:numId="24">
+    <w:abstractNumId w:val="27"/>
+  </w:num>
+  <w:num w:numId="25">
+    <w:abstractNumId w:val="5"/>
+  </w:num>
+  <w:num w:numId="26">
+    <w:abstractNumId w:val="19"/>
+  </w:num>
+  <w:num w:numId="27">
+    <w:abstractNumId w:val="7"/>
+  </w:num>
+  <w:num w:numId="28">
+    <w:abstractNumId w:val="15"/>
+  </w:num>
+  <w:num w:numId="29">
+    <w:abstractNumId w:val="2"/>
+  </w:num>
+  <w:num w:numId="30">
+    <w:abstractNumId w:val="30"/>
+  </w:num>
+  <w:num w:numId="31">
+    <w:abstractNumId w:val="35"/>
+  </w:num>
+  <w:num w:numId="32">
     <w:abstractNumId w:val="31"/>
   </w:num>
-  <w:num w:numId="5">
+  <w:num w:numId="33">
+    <w:abstractNumId w:val="37"/>
+  </w:num>
+  <w:num w:numId="34">
+    <w:abstractNumId w:val="26"/>
+  </w:num>
+  <w:num w:numId="35">
+    <w:abstractNumId w:val="25"/>
+  </w:num>
+  <w:num w:numId="36">
+    <w:abstractNumId w:val="6"/>
+  </w:num>
+  <w:num w:numId="37">
     <w:abstractNumId w:val="0"/>
   </w:num>
-  <w:num w:numId="6">
-    <w:abstractNumId w:val="12"/>
-  </w:num>
-  <w:num w:numId="7">
-    <w:abstractNumId w:val="26"/>
-  </w:num>
-  <w:num w:numId="8">
-    <w:abstractNumId w:val="21"/>
-  </w:num>
-  <w:num w:numId="9">
-    <w:abstractNumId w:val="19"/>
-  </w:num>
-  <w:num w:numId="10">
-    <w:abstractNumId w:val="9"/>
-  </w:num>
-  <w:num w:numId="11">
-    <w:abstractNumId w:val="22"/>
-  </w:num>
-  <w:num w:numId="12">
-    <w:abstractNumId w:val="18"/>
-  </w:num>
-  <w:num w:numId="13">
-    <w:abstractNumId w:val="7"/>
-  </w:num>
-  <w:num w:numId="14">
-    <w:abstractNumId w:val="27"/>
-  </w:num>
-  <w:num w:numId="15">
-    <w:abstractNumId w:val="14"/>
-  </w:num>
-  <w:num w:numId="16">
-    <w:abstractNumId w:val="2"/>
-  </w:num>
-  <w:num w:numId="17">
-    <w:abstractNumId w:val="3"/>
-  </w:num>
-  <w:num w:numId="18">
-    <w:abstractNumId w:val="30"/>
-  </w:num>
-  <w:num w:numId="19">
-    <w:abstractNumId w:val="16"/>
-  </w:num>
-  <w:num w:numId="20">
-    <w:abstractNumId w:val="10"/>
-  </w:num>
-  <w:num w:numId="21">
+  <w:num w:numId="38">
     <w:abstractNumId w:val="8"/>
-  </w:num>
-  <w:num w:numId="22">
-    <w:abstractNumId w:val="15"/>
-  </w:num>
-  <w:num w:numId="23">
-    <w:abstractNumId w:val="34"/>
-  </w:num>
-  <w:num w:numId="24">
-    <w:abstractNumId w:val="25"/>
-  </w:num>
-  <w:num w:numId="25">
-    <w:abstractNumId w:val="4"/>
-  </w:num>
-  <w:num w:numId="26">
-    <w:abstractNumId w:val="17"/>
-  </w:num>
-  <w:num w:numId="27">
-    <w:abstractNumId w:val="6"/>
-  </w:num>
-  <w:num w:numId="28">
-    <w:abstractNumId w:val="13"/>
-  </w:num>
-  <w:num w:numId="29">
-    <w:abstractNumId w:val="1"/>
-  </w:num>
-  <w:num w:numId="30">
-    <w:abstractNumId w:val="28"/>
-  </w:num>
-  <w:num w:numId="31">
-    <w:abstractNumId w:val="33"/>
-  </w:num>
-  <w:num w:numId="32">
-    <w:abstractNumId w:val="29"/>
-  </w:num>
-  <w:num w:numId="33">
-    <w:abstractNumId w:val="35"/>
-  </w:num>
-  <w:num w:numId="34">
-    <w:abstractNumId w:val="24"/>
-  </w:num>
-  <w:num w:numId="35">
-    <w:abstractNumId w:val="23"/>
-  </w:num>
-  <w:num w:numId="36">
-    <w:abstractNumId w:val="5"/>
   </w:num>
 </w:numbering>
 </file>
@@ -23417,6 +24448,7 @@
   <w:style w:type="character" w:default="1" w:styleId="DefaultParagraphFont">
     <w:name w:val="Default Paragraph Font"/>
     <w:uiPriority w:val="1"/>
+    <w:semiHidden/>
     <w:unhideWhenUsed/>
   </w:style>
   <w:style w:type="table" w:default="1" w:styleId="TableNormal">

</xml_diff>

<commit_message>
datadriven and TestNG Begining
</commit_message>
<xml_diff>
--- a/Automation_Testing.docx
+++ b/Automation_Testing.docx
@@ -17799,7 +17799,6 @@
           <w:sz w:val="24"/>
           <w:szCs w:val="24"/>
         </w:rPr>
-        <w:lastRenderedPageBreak/>
         <w:t>following</w:t>
       </w:r>
       <w:r>
@@ -17844,6 +17843,7 @@
           <w:sz w:val="24"/>
           <w:szCs w:val="24"/>
         </w:rPr>
+        <w:lastRenderedPageBreak/>
         <w:t>//</w:t>
       </w:r>
       <w:proofErr w:type="spellStart"/>
@@ -20129,7 +20129,6 @@
           <w:sz w:val="24"/>
           <w:szCs w:val="24"/>
         </w:rPr>
-        <w:lastRenderedPageBreak/>
         <w:t>FLUENT-WAIT</w:t>
       </w:r>
     </w:p>
@@ -20177,6 +20176,7 @@
           <w:sz w:val="24"/>
           <w:szCs w:val="24"/>
         </w:rPr>
+        <w:lastRenderedPageBreak/>
         <w:t>you want to change the polling time</w:t>
       </w:r>
     </w:p>
@@ -21055,7 +21055,6 @@
           <w:sz w:val="24"/>
           <w:szCs w:val="24"/>
         </w:rPr>
-        <w:lastRenderedPageBreak/>
         <w:t>Actions in Selenium</w:t>
       </w:r>
       <w:r>
@@ -21111,6 +21110,7 @@
           <w:sz w:val="24"/>
           <w:szCs w:val="24"/>
         </w:rPr>
+        <w:lastRenderedPageBreak/>
         <w:t>KeyBoard</w:t>
       </w:r>
       <w:proofErr w:type="spellEnd"/>
@@ -22446,6 +22446,1876 @@
         </w:rPr>
       </w:pPr>
     </w:p>
+    <w:p>
+      <w:pPr>
+        <w:autoSpaceDE w:val="0"/>
+        <w:autoSpaceDN w:val="0"/>
+        <w:adjustRightInd w:val="0"/>
+        <w:spacing w:after="0" w:afterAutospacing="0"/>
+        <w:rPr>
+          <w:rFonts w:ascii="Bookman Old Style" w:hAnsi="Bookman Old Style" w:cs="Lucida Console"/>
+          <w:sz w:val="24"/>
+          <w:szCs w:val="24"/>
+        </w:rPr>
+      </w:pPr>
+    </w:p>
+    <w:p>
+      <w:pPr>
+        <w:pBdr>
+          <w:bottom w:val="single" w:sz="6" w:space="1" w:color="auto"/>
+        </w:pBdr>
+        <w:autoSpaceDE w:val="0"/>
+        <w:autoSpaceDN w:val="0"/>
+        <w:adjustRightInd w:val="0"/>
+        <w:spacing w:after="0" w:afterAutospacing="0"/>
+        <w:rPr>
+          <w:rFonts w:ascii="Bookman Old Style" w:hAnsi="Bookman Old Style" w:cs="Lucida Console"/>
+          <w:sz w:val="24"/>
+          <w:szCs w:val="24"/>
+        </w:rPr>
+      </w:pPr>
+      <w:r>
+        <w:rPr>
+          <w:rFonts w:ascii="Bookman Old Style" w:hAnsi="Bookman Old Style" w:cs="Lucida Console"/>
+          <w:sz w:val="24"/>
+          <w:szCs w:val="24"/>
+        </w:rPr>
+        <w:t xml:space="preserve">How to execute Test On Different </w:t>
+      </w:r>
+      <w:proofErr w:type="gramStart"/>
+      <w:r>
+        <w:rPr>
+          <w:rFonts w:ascii="Bookman Old Style" w:hAnsi="Bookman Old Style" w:cs="Lucida Console"/>
+          <w:sz w:val="24"/>
+          <w:szCs w:val="24"/>
+        </w:rPr>
+        <w:t>Browser :</w:t>
+      </w:r>
+      <w:proofErr w:type="gramEnd"/>
+    </w:p>
+    <w:p>
+      <w:pPr>
+        <w:autoSpaceDE w:val="0"/>
+        <w:autoSpaceDN w:val="0"/>
+        <w:adjustRightInd w:val="0"/>
+        <w:spacing w:after="0" w:afterAutospacing="0"/>
+        <w:rPr>
+          <w:rFonts w:ascii="Bookman Old Style" w:hAnsi="Bookman Old Style" w:cs="Lucida Console"/>
+          <w:sz w:val="24"/>
+          <w:szCs w:val="24"/>
+        </w:rPr>
+      </w:pPr>
+    </w:p>
+    <w:p>
+      <w:pPr>
+        <w:autoSpaceDE w:val="0"/>
+        <w:autoSpaceDN w:val="0"/>
+        <w:adjustRightInd w:val="0"/>
+        <w:spacing w:after="0" w:afterAutospacing="0"/>
+        <w:rPr>
+          <w:rFonts w:ascii="Bookman Old Style" w:hAnsi="Bookman Old Style" w:cs="Lucida Console"/>
+          <w:sz w:val="24"/>
+          <w:szCs w:val="24"/>
+        </w:rPr>
+      </w:pPr>
+      <w:r>
+        <w:rPr>
+          <w:rFonts w:ascii="Bookman Old Style" w:hAnsi="Bookman Old Style" w:cs="Lucida Console"/>
+          <w:sz w:val="24"/>
+          <w:szCs w:val="24"/>
+        </w:rPr>
+        <w:t>1. Download driver executable</w:t>
+      </w:r>
+    </w:p>
+    <w:p>
+      <w:pPr>
+        <w:autoSpaceDE w:val="0"/>
+        <w:autoSpaceDN w:val="0"/>
+        <w:adjustRightInd w:val="0"/>
+        <w:spacing w:after="0" w:afterAutospacing="0"/>
+        <w:rPr>
+          <w:rFonts w:ascii="Bookman Old Style" w:hAnsi="Bookman Old Style" w:cs="Lucida Console"/>
+          <w:sz w:val="24"/>
+          <w:szCs w:val="24"/>
+        </w:rPr>
+      </w:pPr>
+      <w:r>
+        <w:rPr>
+          <w:rFonts w:ascii="Bookman Old Style" w:hAnsi="Bookman Old Style" w:cs="Lucida Console"/>
+          <w:sz w:val="24"/>
+          <w:szCs w:val="24"/>
+        </w:rPr>
+        <w:lastRenderedPageBreak/>
+        <w:t xml:space="preserve">2. </w:t>
+      </w:r>
+      <w:proofErr w:type="gramStart"/>
+      <w:r>
+        <w:rPr>
+          <w:rFonts w:ascii="Bookman Old Style" w:hAnsi="Bookman Old Style" w:cs="Lucida Console"/>
+          <w:sz w:val="24"/>
+          <w:szCs w:val="24"/>
+        </w:rPr>
+        <w:t>set</w:t>
+      </w:r>
+      <w:proofErr w:type="gramEnd"/>
+      <w:r>
+        <w:rPr>
+          <w:rFonts w:ascii="Bookman Old Style" w:hAnsi="Bookman Old Style" w:cs="Lucida Console"/>
+          <w:sz w:val="24"/>
+          <w:szCs w:val="24"/>
+        </w:rPr>
+        <w:t xml:space="preserve"> the executable location path (</w:t>
+      </w:r>
+      <w:proofErr w:type="spellStart"/>
+      <w:r>
+        <w:rPr>
+          <w:rFonts w:ascii="Bookman Old Style" w:hAnsi="Bookman Old Style" w:cs="Lucida Console"/>
+          <w:sz w:val="24"/>
+          <w:szCs w:val="24"/>
+        </w:rPr>
+        <w:t>System.setproperty</w:t>
+      </w:r>
+      <w:proofErr w:type="spellEnd"/>
+      <w:r>
+        <w:rPr>
+          <w:rFonts w:ascii="Bookman Old Style" w:hAnsi="Bookman Old Style" w:cs="Lucida Console"/>
+          <w:sz w:val="24"/>
+          <w:szCs w:val="24"/>
+        </w:rPr>
+        <w:t>)</w:t>
+      </w:r>
+    </w:p>
+    <w:p>
+      <w:pPr>
+        <w:autoSpaceDE w:val="0"/>
+        <w:autoSpaceDN w:val="0"/>
+        <w:adjustRightInd w:val="0"/>
+        <w:spacing w:after="0" w:afterAutospacing="0"/>
+        <w:rPr>
+          <w:rFonts w:ascii="Bookman Old Style" w:hAnsi="Bookman Old Style" w:cs="Lucida Console"/>
+          <w:sz w:val="24"/>
+          <w:szCs w:val="24"/>
+        </w:rPr>
+      </w:pPr>
+      <w:r>
+        <w:rPr>
+          <w:rFonts w:ascii="Bookman Old Style" w:hAnsi="Bookman Old Style" w:cs="Lucida Console"/>
+          <w:sz w:val="24"/>
+          <w:szCs w:val="24"/>
+        </w:rPr>
+        <w:t xml:space="preserve">3. </w:t>
+      </w:r>
+      <w:proofErr w:type="gramStart"/>
+      <w:r>
+        <w:rPr>
+          <w:rFonts w:ascii="Bookman Old Style" w:hAnsi="Bookman Old Style" w:cs="Lucida Console"/>
+          <w:sz w:val="24"/>
+          <w:szCs w:val="24"/>
+        </w:rPr>
+        <w:t>create</w:t>
+      </w:r>
+      <w:proofErr w:type="gramEnd"/>
+      <w:r>
+        <w:rPr>
+          <w:rFonts w:ascii="Bookman Old Style" w:hAnsi="Bookman Old Style" w:cs="Lucida Console"/>
+          <w:sz w:val="24"/>
+          <w:szCs w:val="24"/>
+        </w:rPr>
+        <w:t xml:space="preserve"> an object to the Driver</w:t>
+      </w:r>
+    </w:p>
+    <w:p>
+      <w:pPr>
+        <w:autoSpaceDE w:val="0"/>
+        <w:autoSpaceDN w:val="0"/>
+        <w:adjustRightInd w:val="0"/>
+        <w:spacing w:after="0" w:afterAutospacing="0"/>
+        <w:rPr>
+          <w:rFonts w:ascii="Bookman Old Style" w:hAnsi="Bookman Old Style" w:cs="Lucida Console"/>
+          <w:sz w:val="24"/>
+          <w:szCs w:val="24"/>
+        </w:rPr>
+      </w:pPr>
+    </w:p>
+    <w:p>
+      <w:pPr>
+        <w:autoSpaceDE w:val="0"/>
+        <w:autoSpaceDN w:val="0"/>
+        <w:adjustRightInd w:val="0"/>
+        <w:spacing w:after="0" w:afterAutospacing="0"/>
+        <w:rPr>
+          <w:rFonts w:ascii="Bookman Old Style" w:hAnsi="Bookman Old Style" w:cs="Lucida Console"/>
+          <w:sz w:val="24"/>
+          <w:szCs w:val="24"/>
+        </w:rPr>
+      </w:pPr>
+      <w:r>
+        <w:rPr>
+          <w:rFonts w:ascii="Bookman Old Style" w:hAnsi="Bookman Old Style" w:cs="Lucida Console"/>
+          <w:sz w:val="24"/>
+          <w:szCs w:val="24"/>
+        </w:rPr>
+        <w:t xml:space="preserve"> </w:t>
+      </w:r>
+    </w:p>
+    <w:p>
+      <w:pPr>
+        <w:autoSpaceDE w:val="0"/>
+        <w:autoSpaceDN w:val="0"/>
+        <w:adjustRightInd w:val="0"/>
+        <w:spacing w:after="0" w:afterAutospacing="0"/>
+        <w:rPr>
+          <w:rFonts w:ascii="Bookman Old Style" w:hAnsi="Bookman Old Style" w:cs="Lucida Console"/>
+          <w:sz w:val="24"/>
+          <w:szCs w:val="24"/>
+        </w:rPr>
+      </w:pPr>
+    </w:p>
+    <w:p>
+      <w:pPr>
+        <w:autoSpaceDE w:val="0"/>
+        <w:autoSpaceDN w:val="0"/>
+        <w:adjustRightInd w:val="0"/>
+        <w:spacing w:after="0" w:afterAutospacing="0"/>
+        <w:rPr>
+          <w:rFonts w:ascii="Bookman Old Style" w:hAnsi="Bookman Old Style" w:cs="Lucida Console"/>
+          <w:b/>
+          <w:sz w:val="24"/>
+          <w:szCs w:val="24"/>
+        </w:rPr>
+      </w:pPr>
+      <w:r>
+        <w:rPr>
+          <w:rFonts w:ascii="Bookman Old Style" w:hAnsi="Bookman Old Style" w:cs="Lucida Console"/>
+          <w:b/>
+          <w:sz w:val="24"/>
+          <w:szCs w:val="24"/>
+        </w:rPr>
+        <w:t xml:space="preserve">Handling </w:t>
+      </w:r>
+      <w:proofErr w:type="spellStart"/>
+      <w:proofErr w:type="gramStart"/>
+      <w:r>
+        <w:rPr>
+          <w:rFonts w:ascii="Bookman Old Style" w:hAnsi="Bookman Old Style" w:cs="Lucida Console"/>
+          <w:b/>
+          <w:sz w:val="24"/>
+          <w:szCs w:val="24"/>
+        </w:rPr>
+        <w:t>PopUp</w:t>
+      </w:r>
+      <w:proofErr w:type="spellEnd"/>
+      <w:r>
+        <w:rPr>
+          <w:rFonts w:ascii="Bookman Old Style" w:hAnsi="Bookman Old Style" w:cs="Lucida Console"/>
+          <w:b/>
+          <w:sz w:val="24"/>
+          <w:szCs w:val="24"/>
+        </w:rPr>
+        <w:t xml:space="preserve"> :</w:t>
+      </w:r>
+      <w:proofErr w:type="gramEnd"/>
+    </w:p>
+    <w:p>
+      <w:pPr>
+        <w:autoSpaceDE w:val="0"/>
+        <w:autoSpaceDN w:val="0"/>
+        <w:adjustRightInd w:val="0"/>
+        <w:spacing w:after="0" w:afterAutospacing="0"/>
+        <w:rPr>
+          <w:rFonts w:ascii="Bookman Old Style" w:hAnsi="Bookman Old Style" w:cs="Lucida Console"/>
+          <w:sz w:val="24"/>
+          <w:szCs w:val="24"/>
+        </w:rPr>
+      </w:pPr>
+      <w:r>
+        <w:rPr>
+          <w:rFonts w:ascii="Bookman Old Style" w:hAnsi="Bookman Old Style" w:cs="Lucida Console"/>
+          <w:sz w:val="24"/>
+          <w:szCs w:val="24"/>
+        </w:rPr>
+        <w:t xml:space="preserve">=============== </w:t>
+      </w:r>
+    </w:p>
+    <w:p>
+      <w:pPr>
+        <w:pStyle w:val="ListParagraph"/>
+        <w:numPr>
+          <w:ilvl w:val="0"/>
+          <w:numId w:val="43"/>
+        </w:numPr>
+        <w:autoSpaceDE w:val="0"/>
+        <w:autoSpaceDN w:val="0"/>
+        <w:adjustRightInd w:val="0"/>
+        <w:spacing w:after="0" w:afterAutospacing="0"/>
+        <w:rPr>
+          <w:rFonts w:ascii="Bookman Old Style" w:hAnsi="Bookman Old Style" w:cs="Lucida Console"/>
+          <w:i/>
+          <w:sz w:val="24"/>
+          <w:szCs w:val="24"/>
+          <w:highlight w:val="yellow"/>
+        </w:rPr>
+      </w:pPr>
+      <w:r>
+        <w:rPr>
+          <w:rFonts w:ascii="Bookman Old Style" w:hAnsi="Bookman Old Style" w:cs="Lucida Console"/>
+          <w:i/>
+          <w:sz w:val="24"/>
+          <w:szCs w:val="24"/>
+          <w:highlight w:val="yellow"/>
+        </w:rPr>
+        <w:t>alerts</w:t>
+      </w:r>
+    </w:p>
+    <w:p>
+      <w:pPr>
+        <w:pStyle w:val="ListParagraph"/>
+        <w:numPr>
+          <w:ilvl w:val="0"/>
+          <w:numId w:val="43"/>
+        </w:numPr>
+        <w:autoSpaceDE w:val="0"/>
+        <w:autoSpaceDN w:val="0"/>
+        <w:adjustRightInd w:val="0"/>
+        <w:spacing w:after="0" w:afterAutospacing="0"/>
+        <w:rPr>
+          <w:rFonts w:ascii="Bookman Old Style" w:hAnsi="Bookman Old Style" w:cs="Lucida Console"/>
+          <w:sz w:val="24"/>
+          <w:szCs w:val="24"/>
+          <w:highlight w:val="yellow"/>
+        </w:rPr>
+      </w:pPr>
+      <w:r>
+        <w:rPr>
+          <w:rFonts w:ascii="Bookman Old Style" w:hAnsi="Bookman Old Style" w:cs="Lucida Console"/>
+          <w:sz w:val="24"/>
+          <w:szCs w:val="24"/>
+          <w:highlight w:val="yellow"/>
+        </w:rPr>
+        <w:t>confirmation popup</w:t>
+      </w:r>
+      <w:r>
+        <w:rPr>
+          <w:rFonts w:ascii="Bookman Old Style" w:hAnsi="Bookman Old Style" w:cs="Lucida Console"/>
+          <w:sz w:val="24"/>
+          <w:szCs w:val="24"/>
+          <w:highlight w:val="yellow"/>
+        </w:rPr>
+        <w:t xml:space="preserve"> – </w:t>
+      </w:r>
+      <w:proofErr w:type="spellStart"/>
+      <w:r>
+        <w:rPr>
+          <w:rFonts w:ascii="Bookman Old Style" w:hAnsi="Bookman Old Style" w:cs="Lucida Console"/>
+          <w:sz w:val="24"/>
+          <w:szCs w:val="24"/>
+          <w:highlight w:val="yellow"/>
+        </w:rPr>
+        <w:t>driver.switchto</w:t>
+      </w:r>
+      <w:proofErr w:type="spellEnd"/>
+      <w:r>
+        <w:rPr>
+          <w:rFonts w:ascii="Bookman Old Style" w:hAnsi="Bookman Old Style" w:cs="Lucida Console"/>
+          <w:sz w:val="24"/>
+          <w:szCs w:val="24"/>
+          <w:highlight w:val="yellow"/>
+        </w:rPr>
+        <w:t>().alert()</w:t>
+      </w:r>
+    </w:p>
+    <w:p>
+      <w:pPr>
+        <w:pStyle w:val="ListParagraph"/>
+        <w:numPr>
+          <w:ilvl w:val="0"/>
+          <w:numId w:val="43"/>
+        </w:numPr>
+        <w:autoSpaceDE w:val="0"/>
+        <w:autoSpaceDN w:val="0"/>
+        <w:adjustRightInd w:val="0"/>
+        <w:spacing w:after="0" w:afterAutospacing="0"/>
+        <w:rPr>
+          <w:rFonts w:ascii="Bookman Old Style" w:hAnsi="Bookman Old Style" w:cs="Lucida Console"/>
+          <w:sz w:val="24"/>
+          <w:szCs w:val="24"/>
+          <w:highlight w:val="cyan"/>
+        </w:rPr>
+      </w:pPr>
+      <w:r>
+        <w:rPr>
+          <w:rFonts w:ascii="Bookman Old Style" w:hAnsi="Bookman Old Style" w:cs="Lucida Console"/>
+          <w:sz w:val="24"/>
+          <w:szCs w:val="24"/>
+          <w:highlight w:val="cyan"/>
+        </w:rPr>
+        <w:t>hidden division popup</w:t>
+      </w:r>
+      <w:r>
+        <w:rPr>
+          <w:rFonts w:ascii="Bookman Old Style" w:hAnsi="Bookman Old Style" w:cs="Lucida Console"/>
+          <w:sz w:val="24"/>
+          <w:szCs w:val="24"/>
+          <w:highlight w:val="cyan"/>
+        </w:rPr>
+        <w:t xml:space="preserve"> – normal selenium code</w:t>
+      </w:r>
+    </w:p>
+    <w:p>
+      <w:pPr>
+        <w:pStyle w:val="ListParagraph"/>
+        <w:autoSpaceDE w:val="0"/>
+        <w:autoSpaceDN w:val="0"/>
+        <w:adjustRightInd w:val="0"/>
+        <w:spacing w:after="0" w:afterAutospacing="0"/>
+        <w:rPr>
+          <w:rFonts w:ascii="Bookman Old Style" w:hAnsi="Bookman Old Style" w:cs="Lucida Console"/>
+          <w:sz w:val="24"/>
+          <w:szCs w:val="24"/>
+        </w:rPr>
+      </w:pPr>
+    </w:p>
+    <w:p>
+      <w:pPr>
+        <w:pStyle w:val="ListParagraph"/>
+        <w:autoSpaceDE w:val="0"/>
+        <w:autoSpaceDN w:val="0"/>
+        <w:adjustRightInd w:val="0"/>
+        <w:spacing w:after="0" w:afterAutospacing="0"/>
+        <w:rPr>
+          <w:rFonts w:ascii="Bookman Old Style" w:hAnsi="Bookman Old Style" w:cs="Lucida Console"/>
+          <w:sz w:val="24"/>
+          <w:szCs w:val="24"/>
+        </w:rPr>
+      </w:pPr>
+      <w:r>
+        <w:rPr>
+          <w:rFonts w:ascii="Bookman Old Style" w:hAnsi="Bookman Old Style" w:cs="Lucida Console"/>
+          <w:sz w:val="24"/>
+          <w:szCs w:val="24"/>
+        </w:rPr>
+        <w:t xml:space="preserve">AUTOIT / </w:t>
+      </w:r>
+      <w:proofErr w:type="gramStart"/>
+      <w:r>
+        <w:rPr>
+          <w:rFonts w:ascii="Bookman Old Style" w:hAnsi="Bookman Old Style" w:cs="Lucida Console"/>
+          <w:sz w:val="24"/>
+          <w:szCs w:val="24"/>
+        </w:rPr>
+        <w:t>SIKULI :</w:t>
+      </w:r>
+      <w:proofErr w:type="gramEnd"/>
+    </w:p>
+    <w:p>
+      <w:pPr>
+        <w:pStyle w:val="ListParagraph"/>
+        <w:numPr>
+          <w:ilvl w:val="0"/>
+          <w:numId w:val="43"/>
+        </w:numPr>
+        <w:autoSpaceDE w:val="0"/>
+        <w:autoSpaceDN w:val="0"/>
+        <w:adjustRightInd w:val="0"/>
+        <w:spacing w:after="0" w:afterAutospacing="0"/>
+        <w:rPr>
+          <w:rFonts w:ascii="Bookman Old Style" w:hAnsi="Bookman Old Style" w:cs="Lucida Console"/>
+          <w:sz w:val="24"/>
+          <w:szCs w:val="24"/>
+        </w:rPr>
+      </w:pPr>
+      <w:r>
+        <w:rPr>
+          <w:rFonts w:ascii="Bookman Old Style" w:hAnsi="Bookman Old Style" w:cs="Lucida Console"/>
+          <w:sz w:val="24"/>
+          <w:szCs w:val="24"/>
+        </w:rPr>
+        <w:t>authentication popup</w:t>
+      </w:r>
+      <w:r>
+        <w:rPr>
+          <w:rFonts w:ascii="Bookman Old Style" w:hAnsi="Bookman Old Style" w:cs="Lucida Console"/>
+          <w:sz w:val="24"/>
+          <w:szCs w:val="24"/>
+        </w:rPr>
+        <w:t xml:space="preserve"> – Window OS</w:t>
+      </w:r>
+    </w:p>
+    <w:p>
+      <w:pPr>
+        <w:pStyle w:val="ListParagraph"/>
+        <w:numPr>
+          <w:ilvl w:val="0"/>
+          <w:numId w:val="43"/>
+        </w:numPr>
+        <w:autoSpaceDE w:val="0"/>
+        <w:autoSpaceDN w:val="0"/>
+        <w:adjustRightInd w:val="0"/>
+        <w:spacing w:after="0" w:afterAutospacing="0"/>
+        <w:rPr>
+          <w:rFonts w:ascii="Bookman Old Style" w:hAnsi="Bookman Old Style" w:cs="Lucida Console"/>
+          <w:sz w:val="24"/>
+          <w:szCs w:val="24"/>
+        </w:rPr>
+      </w:pPr>
+      <w:r>
+        <w:rPr>
+          <w:rFonts w:ascii="Bookman Old Style" w:hAnsi="Bookman Old Style" w:cs="Lucida Console"/>
+          <w:sz w:val="24"/>
+          <w:szCs w:val="24"/>
+        </w:rPr>
+        <w:t>file download popup</w:t>
+      </w:r>
+      <w:r>
+        <w:rPr>
+          <w:rFonts w:ascii="Bookman Old Style" w:hAnsi="Bookman Old Style" w:cs="Lucida Console"/>
+          <w:sz w:val="24"/>
+          <w:szCs w:val="24"/>
+        </w:rPr>
+        <w:t xml:space="preserve"> - Window OS</w:t>
+      </w:r>
+    </w:p>
+    <w:p>
+      <w:pPr>
+        <w:pStyle w:val="ListParagraph"/>
+        <w:numPr>
+          <w:ilvl w:val="0"/>
+          <w:numId w:val="43"/>
+        </w:numPr>
+        <w:autoSpaceDE w:val="0"/>
+        <w:autoSpaceDN w:val="0"/>
+        <w:adjustRightInd w:val="0"/>
+        <w:spacing w:after="0" w:afterAutospacing="0"/>
+        <w:rPr>
+          <w:rFonts w:ascii="Bookman Old Style" w:hAnsi="Bookman Old Style" w:cs="Lucida Console"/>
+          <w:sz w:val="24"/>
+          <w:szCs w:val="24"/>
+        </w:rPr>
+      </w:pPr>
+      <w:r>
+        <w:rPr>
+          <w:rFonts w:ascii="Bookman Old Style" w:hAnsi="Bookman Old Style" w:cs="Lucida Console"/>
+          <w:sz w:val="24"/>
+          <w:szCs w:val="24"/>
+        </w:rPr>
+        <w:t>file upload popup</w:t>
+      </w:r>
+      <w:r>
+        <w:rPr>
+          <w:rFonts w:ascii="Bookman Old Style" w:hAnsi="Bookman Old Style" w:cs="Lucida Console"/>
+          <w:sz w:val="24"/>
+          <w:szCs w:val="24"/>
+        </w:rPr>
+        <w:t xml:space="preserve"> - Window OS</w:t>
+      </w:r>
+    </w:p>
+    <w:p>
+      <w:pPr>
+        <w:autoSpaceDE w:val="0"/>
+        <w:autoSpaceDN w:val="0"/>
+        <w:adjustRightInd w:val="0"/>
+        <w:spacing w:after="0" w:afterAutospacing="0"/>
+        <w:rPr>
+          <w:rFonts w:ascii="Bookman Old Style" w:hAnsi="Bookman Old Style" w:cs="Lucida Console"/>
+          <w:sz w:val="24"/>
+          <w:szCs w:val="24"/>
+        </w:rPr>
+      </w:pPr>
+    </w:p>
+    <w:p>
+      <w:pPr>
+        <w:pBdr>
+          <w:bottom w:val="single" w:sz="6" w:space="1" w:color="auto"/>
+        </w:pBdr>
+        <w:autoSpaceDE w:val="0"/>
+        <w:autoSpaceDN w:val="0"/>
+        <w:adjustRightInd w:val="0"/>
+        <w:spacing w:after="0" w:afterAutospacing="0"/>
+        <w:rPr>
+          <w:rFonts w:ascii="Bookman Old Style" w:hAnsi="Bookman Old Style" w:cs="Lucida Console"/>
+          <w:sz w:val="24"/>
+          <w:szCs w:val="24"/>
+        </w:rPr>
+      </w:pPr>
+      <w:r>
+        <w:rPr>
+          <w:rFonts w:ascii="Bookman Old Style" w:hAnsi="Bookman Old Style" w:cs="Lucida Console"/>
+          <w:sz w:val="24"/>
+          <w:szCs w:val="24"/>
+        </w:rPr>
+        <w:t>Data driven Testing in selenium</w:t>
+      </w:r>
+    </w:p>
+    <w:p>
+      <w:pPr>
+        <w:autoSpaceDE w:val="0"/>
+        <w:autoSpaceDN w:val="0"/>
+        <w:adjustRightInd w:val="0"/>
+        <w:spacing w:after="0" w:afterAutospacing="0"/>
+        <w:rPr>
+          <w:rFonts w:ascii="Bookman Old Style" w:hAnsi="Bookman Old Style" w:cs="Lucida Console"/>
+          <w:sz w:val="24"/>
+          <w:szCs w:val="24"/>
+        </w:rPr>
+      </w:pPr>
+      <w:r>
+        <w:rPr>
+          <w:rFonts w:ascii="Bookman Old Style" w:hAnsi="Bookman Old Style" w:cs="Lucida Console"/>
+          <w:noProof/>
+          <w:sz w:val="24"/>
+          <w:szCs w:val="24"/>
+        </w:rPr>
+        <w:drawing>
+          <wp:inline distT="0" distB="0" distL="0" distR="0">
+            <wp:extent cx="5943600" cy="3416300"/>
+            <wp:effectExtent l="19050" t="0" r="0" b="0"/>
+            <wp:docPr id="33" name="Picture 2"/>
+            <wp:cNvGraphicFramePr>
+              <a:graphicFrameLocks xmlns:a="http://schemas.openxmlformats.org/drawingml/2006/main" noChangeAspect="1"/>
+            </wp:cNvGraphicFramePr>
+            <a:graphic xmlns:a="http://schemas.openxmlformats.org/drawingml/2006/main">
+              <a:graphicData uri="http://schemas.openxmlformats.org/drawingml/2006/picture">
+                <pic:pic xmlns:pic="http://schemas.openxmlformats.org/drawingml/2006/picture">
+                  <pic:nvPicPr>
+                    <pic:cNvPr id="0" name="Picture 2"/>
+                    <pic:cNvPicPr>
+                      <a:picLocks noChangeAspect="1" noChangeArrowheads="1"/>
+                    </pic:cNvPicPr>
+                  </pic:nvPicPr>
+                  <pic:blipFill>
+                    <a:blip r:embed="rId38"/>
+                    <a:srcRect/>
+                    <a:stretch>
+                      <a:fillRect/>
+                    </a:stretch>
+                  </pic:blipFill>
+                  <pic:spPr bwMode="auto">
+                    <a:xfrm>
+                      <a:off x="0" y="0"/>
+                      <a:ext cx="5943600" cy="3416300"/>
+                    </a:xfrm>
+                    <a:prstGeom prst="rect">
+                      <a:avLst/>
+                    </a:prstGeom>
+                    <a:noFill/>
+                    <a:ln w="9525">
+                      <a:noFill/>
+                      <a:miter lim="800000"/>
+                      <a:headEnd/>
+                      <a:tailEnd/>
+                    </a:ln>
+                  </pic:spPr>
+                </pic:pic>
+              </a:graphicData>
+            </a:graphic>
+          </wp:inline>
+        </w:drawing>
+      </w:r>
+    </w:p>
+    <w:p>
+      <w:pPr>
+        <w:autoSpaceDE w:val="0"/>
+        <w:autoSpaceDN w:val="0"/>
+        <w:adjustRightInd w:val="0"/>
+        <w:spacing w:after="0" w:afterAutospacing="0"/>
+        <w:rPr>
+          <w:rFonts w:ascii="Bookman Old Style" w:hAnsi="Bookman Old Style" w:cs="Lucida Console"/>
+          <w:sz w:val="24"/>
+          <w:szCs w:val="24"/>
+        </w:rPr>
+      </w:pPr>
+    </w:p>
+    <w:p>
+      <w:pPr>
+        <w:autoSpaceDE w:val="0"/>
+        <w:autoSpaceDN w:val="0"/>
+        <w:adjustRightInd w:val="0"/>
+        <w:spacing w:after="0" w:afterAutospacing="0"/>
+        <w:rPr>
+          <w:rFonts w:ascii="Bookman Old Style" w:hAnsi="Bookman Old Style" w:cs="Lucida Console"/>
+          <w:sz w:val="24"/>
+          <w:szCs w:val="24"/>
+        </w:rPr>
+      </w:pPr>
+      <w:r>
+        <w:rPr>
+          <w:rFonts w:ascii="Bookman Old Style" w:hAnsi="Bookman Old Style" w:cs="Lucida Console"/>
+          <w:noProof/>
+          <w:sz w:val="24"/>
+          <w:szCs w:val="24"/>
+        </w:rPr>
+        <w:lastRenderedPageBreak/>
+        <w:drawing>
+          <wp:inline distT="0" distB="0" distL="0" distR="0">
+            <wp:extent cx="5943600" cy="2755900"/>
+            <wp:effectExtent l="19050" t="0" r="0" b="0"/>
+            <wp:docPr id="34" name="Picture 4"/>
+            <wp:cNvGraphicFramePr>
+              <a:graphicFrameLocks xmlns:a="http://schemas.openxmlformats.org/drawingml/2006/main" noChangeAspect="1"/>
+            </wp:cNvGraphicFramePr>
+            <a:graphic xmlns:a="http://schemas.openxmlformats.org/drawingml/2006/main">
+              <a:graphicData uri="http://schemas.openxmlformats.org/drawingml/2006/picture">
+                <pic:pic xmlns:pic="http://schemas.openxmlformats.org/drawingml/2006/picture">
+                  <pic:nvPicPr>
+                    <pic:cNvPr id="0" name="Picture 4"/>
+                    <pic:cNvPicPr>
+                      <a:picLocks noChangeAspect="1" noChangeArrowheads="1"/>
+                    </pic:cNvPicPr>
+                  </pic:nvPicPr>
+                  <pic:blipFill>
+                    <a:blip r:embed="rId39"/>
+                    <a:srcRect/>
+                    <a:stretch>
+                      <a:fillRect/>
+                    </a:stretch>
+                  </pic:blipFill>
+                  <pic:spPr bwMode="auto">
+                    <a:xfrm>
+                      <a:off x="0" y="0"/>
+                      <a:ext cx="5943600" cy="2755900"/>
+                    </a:xfrm>
+                    <a:prstGeom prst="rect">
+                      <a:avLst/>
+                    </a:prstGeom>
+                    <a:noFill/>
+                    <a:ln w="9525">
+                      <a:noFill/>
+                      <a:miter lim="800000"/>
+                      <a:headEnd/>
+                      <a:tailEnd/>
+                    </a:ln>
+                  </pic:spPr>
+                </pic:pic>
+              </a:graphicData>
+            </a:graphic>
+          </wp:inline>
+        </w:drawing>
+      </w:r>
+    </w:p>
+    <w:p>
+      <w:pPr>
+        <w:autoSpaceDE w:val="0"/>
+        <w:autoSpaceDN w:val="0"/>
+        <w:adjustRightInd w:val="0"/>
+        <w:spacing w:after="0" w:afterAutospacing="0"/>
+        <w:rPr>
+          <w:rFonts w:ascii="Bookman Old Style" w:hAnsi="Bookman Old Style" w:cs="Lucida Console"/>
+          <w:sz w:val="24"/>
+          <w:szCs w:val="24"/>
+        </w:rPr>
+      </w:pPr>
+    </w:p>
+    <w:p>
+      <w:pPr>
+        <w:autoSpaceDE w:val="0"/>
+        <w:autoSpaceDN w:val="0"/>
+        <w:adjustRightInd w:val="0"/>
+        <w:spacing w:after="0" w:afterAutospacing="0"/>
+        <w:rPr>
+          <w:rFonts w:ascii="Bookman Old Style" w:hAnsi="Bookman Old Style" w:cs="Lucida Console"/>
+          <w:sz w:val="24"/>
+          <w:szCs w:val="24"/>
+        </w:rPr>
+      </w:pPr>
+      <w:r>
+        <w:rPr>
+          <w:rFonts w:ascii="Bookman Old Style" w:hAnsi="Bookman Old Style" w:cs="Lucida Console"/>
+          <w:sz w:val="24"/>
+          <w:szCs w:val="24"/>
+        </w:rPr>
+        <w:t>Drawback –</w:t>
+      </w:r>
+    </w:p>
+    <w:p>
+      <w:pPr>
+        <w:pStyle w:val="ListParagraph"/>
+        <w:numPr>
+          <w:ilvl w:val="3"/>
+          <w:numId w:val="44"/>
+        </w:numPr>
+        <w:autoSpaceDE w:val="0"/>
+        <w:autoSpaceDN w:val="0"/>
+        <w:adjustRightInd w:val="0"/>
+        <w:spacing w:after="0" w:afterAutospacing="0"/>
+        <w:rPr>
+          <w:rFonts w:ascii="Bookman Old Style" w:hAnsi="Bookman Old Style" w:cs="Lucida Console"/>
+          <w:sz w:val="24"/>
+          <w:szCs w:val="24"/>
+        </w:rPr>
+      </w:pPr>
+      <w:r>
+        <w:rPr>
+          <w:rFonts w:ascii="Bookman Old Style" w:hAnsi="Bookman Old Style" w:cs="Lucida Console"/>
+          <w:sz w:val="24"/>
+          <w:szCs w:val="24"/>
+        </w:rPr>
+        <w:t>Executing tests one after the another</w:t>
+      </w:r>
+      <w:r>
+        <w:rPr>
+          <w:rFonts w:ascii="Bookman Old Style" w:hAnsi="Bookman Old Style" w:cs="Lucida Console"/>
+          <w:sz w:val="24"/>
+          <w:szCs w:val="24"/>
+        </w:rPr>
+        <w:t xml:space="preserve"> automatically</w:t>
+      </w:r>
+    </w:p>
+    <w:p>
+      <w:pPr>
+        <w:pStyle w:val="ListParagraph"/>
+        <w:numPr>
+          <w:ilvl w:val="3"/>
+          <w:numId w:val="44"/>
+        </w:numPr>
+        <w:autoSpaceDE w:val="0"/>
+        <w:autoSpaceDN w:val="0"/>
+        <w:adjustRightInd w:val="0"/>
+        <w:spacing w:after="0" w:afterAutospacing="0"/>
+        <w:rPr>
+          <w:rFonts w:ascii="Bookman Old Style" w:hAnsi="Bookman Old Style" w:cs="Lucida Console"/>
+          <w:sz w:val="24"/>
+          <w:szCs w:val="24"/>
+        </w:rPr>
+      </w:pPr>
+      <w:r>
+        <w:rPr>
+          <w:rFonts w:ascii="Bookman Old Style" w:hAnsi="Bookman Old Style" w:cs="Lucida Console"/>
+          <w:sz w:val="24"/>
+          <w:szCs w:val="24"/>
+        </w:rPr>
+        <w:t>Customized Reports are not present</w:t>
+      </w:r>
+    </w:p>
+    <w:p>
+      <w:pPr>
+        <w:pStyle w:val="ListParagraph"/>
+        <w:numPr>
+          <w:ilvl w:val="3"/>
+          <w:numId w:val="44"/>
+        </w:numPr>
+        <w:autoSpaceDE w:val="0"/>
+        <w:autoSpaceDN w:val="0"/>
+        <w:adjustRightInd w:val="0"/>
+        <w:spacing w:after="0" w:afterAutospacing="0"/>
+        <w:rPr>
+          <w:rFonts w:ascii="Bookman Old Style" w:hAnsi="Bookman Old Style" w:cs="Lucida Console"/>
+          <w:sz w:val="24"/>
+          <w:szCs w:val="24"/>
+        </w:rPr>
+      </w:pPr>
+      <w:r>
+        <w:rPr>
+          <w:rFonts w:ascii="Bookman Old Style" w:hAnsi="Bookman Old Style" w:cs="Lucida Console"/>
+          <w:sz w:val="24"/>
+          <w:szCs w:val="24"/>
+        </w:rPr>
+        <w:t>If the test is failed and I want re-execute automatically</w:t>
+      </w:r>
+    </w:p>
+    <w:p>
+      <w:pPr>
+        <w:pStyle w:val="ListParagraph"/>
+        <w:numPr>
+          <w:ilvl w:val="3"/>
+          <w:numId w:val="44"/>
+        </w:numPr>
+        <w:autoSpaceDE w:val="0"/>
+        <w:autoSpaceDN w:val="0"/>
+        <w:adjustRightInd w:val="0"/>
+        <w:spacing w:after="0" w:afterAutospacing="0"/>
+        <w:rPr>
+          <w:rFonts w:ascii="Bookman Old Style" w:hAnsi="Bookman Old Style" w:cs="Lucida Console"/>
+          <w:sz w:val="24"/>
+          <w:szCs w:val="24"/>
+        </w:rPr>
+      </w:pPr>
+      <w:r>
+        <w:rPr>
+          <w:rFonts w:ascii="Bookman Old Style" w:hAnsi="Bookman Old Style" w:cs="Lucida Console"/>
+          <w:sz w:val="24"/>
+          <w:szCs w:val="24"/>
+        </w:rPr>
+        <w:t>if we want to send a mail about execution status</w:t>
+      </w:r>
+    </w:p>
+    <w:p>
+      <w:pPr>
+        <w:autoSpaceDE w:val="0"/>
+        <w:autoSpaceDN w:val="0"/>
+        <w:adjustRightInd w:val="0"/>
+        <w:spacing w:after="0" w:afterAutospacing="0"/>
+        <w:ind w:left="426"/>
+        <w:rPr>
+          <w:rFonts w:ascii="Bookman Old Style" w:hAnsi="Bookman Old Style" w:cs="Lucida Console"/>
+          <w:sz w:val="24"/>
+          <w:szCs w:val="24"/>
+        </w:rPr>
+      </w:pPr>
+    </w:p>
+    <w:p>
+      <w:pPr>
+        <w:pBdr>
+          <w:bottom w:val="single" w:sz="6" w:space="1" w:color="auto"/>
+        </w:pBdr>
+        <w:autoSpaceDE w:val="0"/>
+        <w:autoSpaceDN w:val="0"/>
+        <w:adjustRightInd w:val="0"/>
+        <w:spacing w:after="0" w:afterAutospacing="0"/>
+        <w:rPr>
+          <w:rFonts w:ascii="Bookman Old Style" w:hAnsi="Bookman Old Style" w:cs="Lucida Console"/>
+          <w:sz w:val="24"/>
+          <w:szCs w:val="24"/>
+        </w:rPr>
+      </w:pPr>
+      <w:proofErr w:type="gramStart"/>
+      <w:r>
+        <w:rPr>
+          <w:rFonts w:ascii="Bookman Old Style" w:hAnsi="Bookman Old Style" w:cs="Lucida Console"/>
+          <w:sz w:val="24"/>
+          <w:szCs w:val="24"/>
+        </w:rPr>
+        <w:t>Frameworks :</w:t>
+      </w:r>
+      <w:proofErr w:type="gramEnd"/>
+    </w:p>
+    <w:p>
+      <w:pPr>
+        <w:autoSpaceDE w:val="0"/>
+        <w:autoSpaceDN w:val="0"/>
+        <w:adjustRightInd w:val="0"/>
+        <w:spacing w:after="0" w:afterAutospacing="0"/>
+        <w:ind w:left="426"/>
+        <w:rPr>
+          <w:rFonts w:ascii="Bookman Old Style" w:hAnsi="Bookman Old Style" w:cs="Lucida Console"/>
+          <w:strike/>
+          <w:sz w:val="24"/>
+          <w:szCs w:val="24"/>
+        </w:rPr>
+      </w:pPr>
+      <w:r>
+        <w:rPr>
+          <w:rFonts w:ascii="Bookman Old Style" w:hAnsi="Bookman Old Style" w:cs="Lucida Console"/>
+          <w:strike/>
+          <w:sz w:val="24"/>
+          <w:szCs w:val="24"/>
+        </w:rPr>
+        <w:t>1. Function driven Automation Framework</w:t>
+      </w:r>
+    </w:p>
+    <w:p>
+      <w:pPr>
+        <w:autoSpaceDE w:val="0"/>
+        <w:autoSpaceDN w:val="0"/>
+        <w:adjustRightInd w:val="0"/>
+        <w:spacing w:after="0" w:afterAutospacing="0"/>
+        <w:ind w:left="426"/>
+        <w:rPr>
+          <w:rFonts w:ascii="Bookman Old Style" w:hAnsi="Bookman Old Style" w:cs="Lucida Console"/>
+          <w:strike/>
+          <w:sz w:val="24"/>
+          <w:szCs w:val="24"/>
+        </w:rPr>
+      </w:pPr>
+      <w:r>
+        <w:rPr>
+          <w:rFonts w:ascii="Bookman Old Style" w:hAnsi="Bookman Old Style" w:cs="Lucida Console"/>
+          <w:strike/>
+          <w:sz w:val="24"/>
+          <w:szCs w:val="24"/>
+        </w:rPr>
+        <w:t>2. Data driven Automation Framework</w:t>
+      </w:r>
+    </w:p>
+    <w:p>
+      <w:pPr>
+        <w:autoSpaceDE w:val="0"/>
+        <w:autoSpaceDN w:val="0"/>
+        <w:adjustRightInd w:val="0"/>
+        <w:spacing w:after="0" w:afterAutospacing="0"/>
+        <w:ind w:left="426"/>
+        <w:rPr>
+          <w:rFonts w:ascii="Bookman Old Style" w:hAnsi="Bookman Old Style" w:cs="Lucida Console"/>
+          <w:strike/>
+          <w:sz w:val="24"/>
+          <w:szCs w:val="24"/>
+        </w:rPr>
+      </w:pPr>
+      <w:r>
+        <w:rPr>
+          <w:rFonts w:ascii="Bookman Old Style" w:hAnsi="Bookman Old Style" w:cs="Lucida Console"/>
+          <w:strike/>
+          <w:sz w:val="24"/>
+          <w:szCs w:val="24"/>
+        </w:rPr>
+        <w:t>3. Keyword driven Automation Framework</w:t>
+      </w:r>
+    </w:p>
+    <w:p>
+      <w:pPr>
+        <w:autoSpaceDE w:val="0"/>
+        <w:autoSpaceDN w:val="0"/>
+        <w:adjustRightInd w:val="0"/>
+        <w:spacing w:after="0" w:afterAutospacing="0"/>
+        <w:ind w:left="426"/>
+        <w:rPr>
+          <w:rFonts w:ascii="Bookman Old Style" w:hAnsi="Bookman Old Style" w:cs="Lucida Console"/>
+          <w:strike/>
+          <w:sz w:val="24"/>
+          <w:szCs w:val="24"/>
+        </w:rPr>
+      </w:pPr>
+      <w:r>
+        <w:rPr>
+          <w:rFonts w:ascii="Bookman Old Style" w:hAnsi="Bookman Old Style" w:cs="Lucida Console"/>
+          <w:strike/>
+          <w:sz w:val="24"/>
+          <w:szCs w:val="24"/>
+        </w:rPr>
+        <w:t>4. Hybrid driven Automation Framework</w:t>
+      </w:r>
+    </w:p>
+    <w:p>
+      <w:pPr>
+        <w:autoSpaceDE w:val="0"/>
+        <w:autoSpaceDN w:val="0"/>
+        <w:adjustRightInd w:val="0"/>
+        <w:spacing w:after="0" w:afterAutospacing="0"/>
+        <w:ind w:left="426"/>
+        <w:rPr>
+          <w:rFonts w:ascii="Bookman Old Style" w:hAnsi="Bookman Old Style" w:cs="Lucida Console"/>
+          <w:strike/>
+          <w:sz w:val="24"/>
+          <w:szCs w:val="24"/>
+        </w:rPr>
+      </w:pPr>
+    </w:p>
+    <w:p>
+      <w:pPr>
+        <w:autoSpaceDE w:val="0"/>
+        <w:autoSpaceDN w:val="0"/>
+        <w:adjustRightInd w:val="0"/>
+        <w:spacing w:after="0" w:afterAutospacing="0"/>
+        <w:ind w:left="426"/>
+        <w:rPr>
+          <w:rFonts w:ascii="Bookman Old Style" w:hAnsi="Bookman Old Style" w:cs="Lucida Console"/>
+          <w:sz w:val="24"/>
+          <w:szCs w:val="24"/>
+        </w:rPr>
+      </w:pPr>
+      <w:r>
+        <w:rPr>
+          <w:rFonts w:ascii="Bookman Old Style" w:hAnsi="Bookman Old Style" w:cs="Lucida Console"/>
+          <w:sz w:val="24"/>
+          <w:szCs w:val="24"/>
+        </w:rPr>
+        <w:t xml:space="preserve">5. </w:t>
+      </w:r>
+      <w:proofErr w:type="spellStart"/>
+      <w:r>
+        <w:rPr>
+          <w:rFonts w:ascii="Bookman Old Style" w:hAnsi="Bookman Old Style" w:cs="Lucida Console"/>
+          <w:sz w:val="24"/>
+          <w:szCs w:val="24"/>
+        </w:rPr>
+        <w:t>TestNG</w:t>
+      </w:r>
+      <w:proofErr w:type="spellEnd"/>
+    </w:p>
+    <w:p>
+      <w:pPr>
+        <w:autoSpaceDE w:val="0"/>
+        <w:autoSpaceDN w:val="0"/>
+        <w:adjustRightInd w:val="0"/>
+        <w:spacing w:after="0" w:afterAutospacing="0"/>
+        <w:ind w:left="426"/>
+        <w:rPr>
+          <w:rFonts w:ascii="Bookman Old Style" w:hAnsi="Bookman Old Style" w:cs="Lucida Console"/>
+          <w:sz w:val="24"/>
+          <w:szCs w:val="24"/>
+        </w:rPr>
+      </w:pPr>
+      <w:r>
+        <w:rPr>
+          <w:rFonts w:ascii="Bookman Old Style" w:hAnsi="Bookman Old Style" w:cs="Lucida Console"/>
+          <w:sz w:val="24"/>
+          <w:szCs w:val="24"/>
+        </w:rPr>
+        <w:t>6. POM</w:t>
+      </w:r>
+    </w:p>
+    <w:p>
+      <w:pPr>
+        <w:autoSpaceDE w:val="0"/>
+        <w:autoSpaceDN w:val="0"/>
+        <w:adjustRightInd w:val="0"/>
+        <w:spacing w:after="0" w:afterAutospacing="0"/>
+        <w:ind w:left="426"/>
+        <w:rPr>
+          <w:rFonts w:ascii="Bookman Old Style" w:hAnsi="Bookman Old Style" w:cs="Lucida Console"/>
+          <w:sz w:val="24"/>
+          <w:szCs w:val="24"/>
+        </w:rPr>
+      </w:pPr>
+    </w:p>
+    <w:p>
+      <w:pPr>
+        <w:autoSpaceDE w:val="0"/>
+        <w:autoSpaceDN w:val="0"/>
+        <w:adjustRightInd w:val="0"/>
+        <w:spacing w:after="0" w:afterAutospacing="0"/>
+        <w:rPr>
+          <w:rFonts w:ascii="Bookman Old Style" w:hAnsi="Bookman Old Style" w:cs="Lucida Console"/>
+          <w:sz w:val="24"/>
+          <w:szCs w:val="24"/>
+        </w:rPr>
+      </w:pPr>
+    </w:p>
+    <w:p>
+      <w:pPr>
+        <w:pBdr>
+          <w:bottom w:val="double" w:sz="6" w:space="1" w:color="auto"/>
+        </w:pBdr>
+        <w:autoSpaceDE w:val="0"/>
+        <w:autoSpaceDN w:val="0"/>
+        <w:adjustRightInd w:val="0"/>
+        <w:spacing w:after="0" w:afterAutospacing="0"/>
+        <w:rPr>
+          <w:rFonts w:ascii="Bookman Old Style" w:hAnsi="Bookman Old Style" w:cs="Lucida Console"/>
+          <w:sz w:val="24"/>
+          <w:szCs w:val="24"/>
+        </w:rPr>
+      </w:pPr>
+      <w:r>
+        <w:rPr>
+          <w:rFonts w:ascii="Bookman Old Style" w:hAnsi="Bookman Old Style" w:cs="Lucida Console"/>
+          <w:sz w:val="24"/>
+          <w:szCs w:val="24"/>
+        </w:rPr>
+        <w:t>TESTNG –</w:t>
+      </w:r>
+    </w:p>
+    <w:p>
+      <w:pPr>
+        <w:autoSpaceDE w:val="0"/>
+        <w:autoSpaceDN w:val="0"/>
+        <w:adjustRightInd w:val="0"/>
+        <w:spacing w:after="0" w:afterAutospacing="0"/>
+        <w:rPr>
+          <w:rFonts w:ascii="Bookman Old Style" w:hAnsi="Bookman Old Style" w:cs="Lucida Console"/>
+          <w:sz w:val="24"/>
+          <w:szCs w:val="24"/>
+        </w:rPr>
+      </w:pPr>
+      <w:hyperlink r:id="rId40" w:history="1">
+        <w:r>
+          <w:rPr>
+            <w:rStyle w:val="Hyperlink"/>
+            <w:rFonts w:ascii="Bookman Old Style" w:hAnsi="Bookman Old Style" w:cs="Lucida Console"/>
+            <w:sz w:val="24"/>
+            <w:szCs w:val="24"/>
+          </w:rPr>
+          <w:t>http://testng.org</w:t>
+        </w:r>
+      </w:hyperlink>
+    </w:p>
+    <w:p>
+      <w:pPr>
+        <w:autoSpaceDE w:val="0"/>
+        <w:autoSpaceDN w:val="0"/>
+        <w:adjustRightInd w:val="0"/>
+        <w:spacing w:after="0" w:afterAutospacing="0"/>
+        <w:rPr>
+          <w:rFonts w:ascii="Bookman Old Style" w:hAnsi="Bookman Old Style" w:cs="Lucida Console"/>
+          <w:sz w:val="24"/>
+          <w:szCs w:val="24"/>
+        </w:rPr>
+      </w:pPr>
+      <w:r>
+        <w:rPr>
+          <w:rFonts w:ascii="Bookman Old Style" w:hAnsi="Bookman Old Style" w:cs="Lucida Console"/>
+          <w:sz w:val="24"/>
+          <w:szCs w:val="24"/>
+        </w:rPr>
+        <w:t xml:space="preserve">1. Install </w:t>
+      </w:r>
+      <w:proofErr w:type="spellStart"/>
+      <w:r>
+        <w:rPr>
+          <w:rFonts w:ascii="Bookman Old Style" w:hAnsi="Bookman Old Style" w:cs="Lucida Console"/>
+          <w:sz w:val="24"/>
+          <w:szCs w:val="24"/>
+        </w:rPr>
+        <w:t>TestNG</w:t>
+      </w:r>
+      <w:proofErr w:type="spellEnd"/>
+      <w:r>
+        <w:rPr>
+          <w:rFonts w:ascii="Bookman Old Style" w:hAnsi="Bookman Old Style" w:cs="Lucida Console"/>
+          <w:sz w:val="24"/>
+          <w:szCs w:val="24"/>
+        </w:rPr>
+        <w:t xml:space="preserve"> </w:t>
+      </w:r>
+      <w:proofErr w:type="spellStart"/>
+      <w:r>
+        <w:rPr>
+          <w:rFonts w:ascii="Bookman Old Style" w:hAnsi="Bookman Old Style" w:cs="Lucida Console"/>
+          <w:sz w:val="24"/>
+          <w:szCs w:val="24"/>
+        </w:rPr>
+        <w:t>Plugin</w:t>
+      </w:r>
+      <w:proofErr w:type="spellEnd"/>
+      <w:r>
+        <w:rPr>
+          <w:rFonts w:ascii="Bookman Old Style" w:hAnsi="Bookman Old Style" w:cs="Lucida Console"/>
+          <w:sz w:val="24"/>
+          <w:szCs w:val="24"/>
+        </w:rPr>
+        <w:t xml:space="preserve"> for Eclipse</w:t>
+      </w:r>
+    </w:p>
+    <w:p>
+      <w:pPr>
+        <w:autoSpaceDE w:val="0"/>
+        <w:autoSpaceDN w:val="0"/>
+        <w:adjustRightInd w:val="0"/>
+        <w:spacing w:after="0" w:afterAutospacing="0"/>
+        <w:rPr>
+          <w:rFonts w:ascii="Bookman Old Style" w:hAnsi="Bookman Old Style" w:cs="Lucida Console"/>
+          <w:sz w:val="24"/>
+          <w:szCs w:val="24"/>
+        </w:rPr>
+      </w:pPr>
+      <w:r>
+        <w:rPr>
+          <w:rFonts w:ascii="Bookman Old Style" w:hAnsi="Bookman Old Style" w:cs="Lucida Console"/>
+          <w:sz w:val="24"/>
+          <w:szCs w:val="24"/>
+        </w:rPr>
+        <w:t xml:space="preserve">2. </w:t>
+      </w:r>
+      <w:r>
+        <w:rPr>
+          <w:rFonts w:ascii="Bookman Old Style" w:hAnsi="Bookman Old Style" w:cs="Lucida Console"/>
+          <w:sz w:val="24"/>
+          <w:szCs w:val="24"/>
+        </w:rPr>
+        <w:t xml:space="preserve">Download the </w:t>
+      </w:r>
+      <w:proofErr w:type="spellStart"/>
+      <w:r>
+        <w:rPr>
+          <w:rFonts w:ascii="Bookman Old Style" w:hAnsi="Bookman Old Style" w:cs="Lucida Console"/>
+          <w:sz w:val="24"/>
+          <w:szCs w:val="24"/>
+        </w:rPr>
+        <w:t>TestNG</w:t>
+      </w:r>
+      <w:proofErr w:type="spellEnd"/>
+      <w:r>
+        <w:rPr>
+          <w:rFonts w:ascii="Bookman Old Style" w:hAnsi="Bookman Old Style" w:cs="Lucida Console"/>
+          <w:sz w:val="24"/>
+          <w:szCs w:val="24"/>
+        </w:rPr>
+        <w:t xml:space="preserve"> Jar Files</w:t>
+      </w:r>
+    </w:p>
+    <w:p>
+      <w:pPr>
+        <w:autoSpaceDE w:val="0"/>
+        <w:autoSpaceDN w:val="0"/>
+        <w:adjustRightInd w:val="0"/>
+        <w:spacing w:after="0" w:afterAutospacing="0"/>
+        <w:rPr>
+          <w:rFonts w:ascii="Bookman Old Style" w:hAnsi="Bookman Old Style" w:cs="Lucida Console"/>
+          <w:sz w:val="24"/>
+          <w:szCs w:val="24"/>
+        </w:rPr>
+      </w:pPr>
+    </w:p>
+    <w:p>
+      <w:pPr>
+        <w:autoSpaceDE w:val="0"/>
+        <w:autoSpaceDN w:val="0"/>
+        <w:adjustRightInd w:val="0"/>
+        <w:spacing w:after="0" w:afterAutospacing="0"/>
+        <w:rPr>
+          <w:rFonts w:ascii="Bookman Old Style" w:hAnsi="Bookman Old Style" w:cs="Lucida Console"/>
+          <w:sz w:val="24"/>
+          <w:szCs w:val="24"/>
+        </w:rPr>
+      </w:pPr>
+      <w:proofErr w:type="spellStart"/>
+      <w:r>
+        <w:rPr>
+          <w:rFonts w:ascii="Bookman Old Style" w:hAnsi="Bookman Old Style" w:cs="Lucida Console"/>
+          <w:sz w:val="24"/>
+          <w:szCs w:val="24"/>
+        </w:rPr>
+        <w:t>TestNG</w:t>
+      </w:r>
+      <w:proofErr w:type="spellEnd"/>
+      <w:r>
+        <w:rPr>
+          <w:rFonts w:ascii="Bookman Old Style" w:hAnsi="Bookman Old Style" w:cs="Lucida Console"/>
+          <w:sz w:val="24"/>
+          <w:szCs w:val="24"/>
+        </w:rPr>
+        <w:t xml:space="preserve"> – uses </w:t>
+      </w:r>
+      <w:proofErr w:type="spellStart"/>
+      <w:r>
+        <w:rPr>
+          <w:rFonts w:ascii="Bookman Old Style" w:hAnsi="Bookman Old Style" w:cs="Lucida Console"/>
+          <w:sz w:val="24"/>
+          <w:szCs w:val="24"/>
+        </w:rPr>
+        <w:t>TestNG</w:t>
+      </w:r>
+      <w:proofErr w:type="spellEnd"/>
+      <w:r>
+        <w:rPr>
+          <w:rFonts w:ascii="Bookman Old Style" w:hAnsi="Bookman Old Style" w:cs="Lucida Console"/>
+          <w:sz w:val="24"/>
+          <w:szCs w:val="24"/>
+        </w:rPr>
+        <w:t xml:space="preserve"> Runtime environment, identify methods to be executed based on Annotations.</w:t>
+      </w:r>
+    </w:p>
+    <w:p>
+      <w:pPr>
+        <w:autoSpaceDE w:val="0"/>
+        <w:autoSpaceDN w:val="0"/>
+        <w:adjustRightInd w:val="0"/>
+        <w:spacing w:after="0" w:afterAutospacing="0"/>
+        <w:rPr>
+          <w:rFonts w:ascii="Bookman Old Style" w:hAnsi="Bookman Old Style" w:cs="Lucida Console"/>
+          <w:sz w:val="24"/>
+          <w:szCs w:val="24"/>
+        </w:rPr>
+      </w:pPr>
+    </w:p>
+    <w:p>
+      <w:pPr>
+        <w:autoSpaceDE w:val="0"/>
+        <w:autoSpaceDN w:val="0"/>
+        <w:adjustRightInd w:val="0"/>
+        <w:spacing w:after="0" w:afterAutospacing="0"/>
+        <w:rPr>
+          <w:rFonts w:ascii="Bookman Old Style" w:hAnsi="Bookman Old Style" w:cs="Lucida Console"/>
+          <w:sz w:val="24"/>
+          <w:szCs w:val="24"/>
+        </w:rPr>
+      </w:pPr>
+      <w:proofErr w:type="gramStart"/>
+      <w:r>
+        <w:rPr>
+          <w:rFonts w:ascii="Bookman Old Style" w:hAnsi="Bookman Old Style" w:cs="Lucida Console"/>
+          <w:sz w:val="24"/>
+          <w:szCs w:val="24"/>
+        </w:rPr>
+        <w:t>Annotations :</w:t>
+      </w:r>
+      <w:proofErr w:type="gramEnd"/>
+      <w:r>
+        <w:rPr>
+          <w:rFonts w:ascii="Bookman Old Style" w:hAnsi="Bookman Old Style" w:cs="Lucida Console"/>
+          <w:sz w:val="24"/>
+          <w:szCs w:val="24"/>
+        </w:rPr>
+        <w:t>-</w:t>
+      </w:r>
+    </w:p>
+    <w:p>
+      <w:pPr>
+        <w:autoSpaceDE w:val="0"/>
+        <w:autoSpaceDN w:val="0"/>
+        <w:adjustRightInd w:val="0"/>
+        <w:spacing w:after="0" w:afterAutospacing="0"/>
+        <w:rPr>
+          <w:rFonts w:ascii="Consolas" w:hAnsi="Consolas" w:cs="Consolas"/>
+          <w:color w:val="646464"/>
+          <w:sz w:val="28"/>
+          <w:szCs w:val="28"/>
+          <w:shd w:val="clear" w:color="auto" w:fill="E8F2FE"/>
+        </w:rPr>
+      </w:pPr>
+      <w:r>
+        <w:rPr>
+          <w:rFonts w:ascii="Bookman Old Style" w:hAnsi="Bookman Old Style" w:cs="Lucida Console"/>
+          <w:sz w:val="24"/>
+          <w:szCs w:val="24"/>
+        </w:rPr>
+        <w:t xml:space="preserve">1. </w:t>
+      </w:r>
+      <w:r>
+        <w:rPr>
+          <w:rFonts w:ascii="Consolas" w:hAnsi="Consolas" w:cs="Consolas"/>
+          <w:color w:val="646464"/>
+          <w:sz w:val="28"/>
+          <w:szCs w:val="28"/>
+          <w:shd w:val="clear" w:color="auto" w:fill="E8F2FE"/>
+        </w:rPr>
+        <w:t>@Test - &gt; Represents one automated test case</w:t>
+      </w:r>
+    </w:p>
+    <w:p>
+      <w:pPr>
+        <w:autoSpaceDE w:val="0"/>
+        <w:autoSpaceDN w:val="0"/>
+        <w:adjustRightInd w:val="0"/>
+        <w:spacing w:after="0" w:afterAutospacing="0"/>
+        <w:rPr>
+          <w:rFonts w:ascii="Consolas" w:hAnsi="Consolas" w:cs="Consolas"/>
+          <w:color w:val="646464"/>
+          <w:sz w:val="28"/>
+          <w:szCs w:val="28"/>
+          <w:shd w:val="clear" w:color="auto" w:fill="E8F2FE"/>
+        </w:rPr>
+      </w:pPr>
+    </w:p>
+    <w:p>
+      <w:pPr>
+        <w:autoSpaceDE w:val="0"/>
+        <w:autoSpaceDN w:val="0"/>
+        <w:adjustRightInd w:val="0"/>
+        <w:spacing w:after="0" w:afterAutospacing="0"/>
+        <w:rPr>
+          <w:rFonts w:ascii="Consolas" w:hAnsi="Consolas" w:cs="Consolas"/>
+          <w:color w:val="646464"/>
+          <w:sz w:val="28"/>
+          <w:szCs w:val="28"/>
+          <w:shd w:val="clear" w:color="auto" w:fill="E8F2FE"/>
+        </w:rPr>
+      </w:pPr>
+    </w:p>
+    <w:p>
+      <w:pPr>
+        <w:pBdr>
+          <w:bottom w:val="double" w:sz="6" w:space="1" w:color="auto"/>
+        </w:pBdr>
+        <w:autoSpaceDE w:val="0"/>
+        <w:autoSpaceDN w:val="0"/>
+        <w:adjustRightInd w:val="0"/>
+        <w:spacing w:after="0" w:afterAutospacing="0"/>
+        <w:rPr>
+          <w:rFonts w:ascii="Bookman Old Style" w:hAnsi="Bookman Old Style" w:cs="Lucida Console"/>
+          <w:sz w:val="24"/>
+          <w:szCs w:val="24"/>
+        </w:rPr>
+      </w:pPr>
+      <w:r>
+        <w:rPr>
+          <w:rFonts w:ascii="Bookman Old Style" w:hAnsi="Bookman Old Style" w:cs="Lucida Console"/>
+          <w:sz w:val="24"/>
+          <w:szCs w:val="24"/>
+        </w:rPr>
+        <w:lastRenderedPageBreak/>
+        <w:t xml:space="preserve">Order of Execution in </w:t>
+      </w:r>
+      <w:proofErr w:type="spellStart"/>
+      <w:r>
+        <w:rPr>
+          <w:rFonts w:ascii="Bookman Old Style" w:hAnsi="Bookman Old Style" w:cs="Lucida Console"/>
+          <w:sz w:val="24"/>
+          <w:szCs w:val="24"/>
+        </w:rPr>
+        <w:t>TestNG</w:t>
+      </w:r>
+      <w:proofErr w:type="spellEnd"/>
+      <w:r>
+        <w:rPr>
+          <w:rFonts w:ascii="Bookman Old Style" w:hAnsi="Bookman Old Style" w:cs="Lucida Console"/>
+          <w:sz w:val="24"/>
+          <w:szCs w:val="24"/>
+        </w:rPr>
+        <w:t xml:space="preserve"> –</w:t>
+      </w:r>
+    </w:p>
+    <w:p>
+      <w:pPr>
+        <w:autoSpaceDE w:val="0"/>
+        <w:autoSpaceDN w:val="0"/>
+        <w:adjustRightInd w:val="0"/>
+        <w:spacing w:after="0" w:afterAutospacing="0"/>
+        <w:rPr>
+          <w:rFonts w:ascii="Bookman Old Style" w:hAnsi="Bookman Old Style" w:cs="Consolas"/>
+          <w:color w:val="646464"/>
+          <w:sz w:val="28"/>
+          <w:szCs w:val="28"/>
+          <w:shd w:val="clear" w:color="auto" w:fill="E8F2FE"/>
+        </w:rPr>
+      </w:pPr>
+      <w:r>
+        <w:rPr>
+          <w:rFonts w:ascii="Bookman Old Style" w:hAnsi="Bookman Old Style" w:cs="Consolas"/>
+          <w:color w:val="646464"/>
+          <w:sz w:val="28"/>
+          <w:szCs w:val="28"/>
+          <w:shd w:val="clear" w:color="auto" w:fill="E8F2FE"/>
+        </w:rPr>
+        <w:t xml:space="preserve">By passing parameter to </w:t>
+      </w:r>
+      <w:proofErr w:type="spellStart"/>
+      <w:r>
+        <w:rPr>
+          <w:rFonts w:ascii="Bookman Old Style" w:hAnsi="Bookman Old Style" w:cs="Consolas"/>
+          <w:color w:val="646464"/>
+          <w:sz w:val="28"/>
+          <w:szCs w:val="28"/>
+          <w:shd w:val="clear" w:color="auto" w:fill="E8F2FE"/>
+        </w:rPr>
+        <w:t>testAnnotation</w:t>
+      </w:r>
+      <w:proofErr w:type="spellEnd"/>
+    </w:p>
+    <w:p>
+      <w:pPr>
+        <w:autoSpaceDE w:val="0"/>
+        <w:autoSpaceDN w:val="0"/>
+        <w:adjustRightInd w:val="0"/>
+        <w:spacing w:after="0" w:afterAutospacing="0"/>
+        <w:rPr>
+          <w:rFonts w:ascii="Bookman Old Style" w:hAnsi="Bookman Old Style" w:cs="Consolas"/>
+          <w:color w:val="646464"/>
+          <w:sz w:val="28"/>
+          <w:szCs w:val="28"/>
+          <w:shd w:val="clear" w:color="auto" w:fill="E8F2FE"/>
+        </w:rPr>
+      </w:pPr>
+      <w:r>
+        <w:rPr>
+          <w:rFonts w:ascii="Bookman Old Style" w:hAnsi="Bookman Old Style" w:cs="Consolas"/>
+          <w:color w:val="646464"/>
+          <w:sz w:val="28"/>
+          <w:szCs w:val="28"/>
+          <w:shd w:val="clear" w:color="auto" w:fill="E8F2FE"/>
+        </w:rPr>
+        <w:t xml:space="preserve">1. </w:t>
+      </w:r>
+      <w:proofErr w:type="spellStart"/>
+      <w:proofErr w:type="gramStart"/>
+      <w:r>
+        <w:rPr>
+          <w:rFonts w:ascii="Bookman Old Style" w:hAnsi="Bookman Old Style" w:cs="Consolas"/>
+          <w:color w:val="646464"/>
+          <w:sz w:val="28"/>
+          <w:szCs w:val="28"/>
+          <w:shd w:val="clear" w:color="auto" w:fill="E8F2FE"/>
+        </w:rPr>
+        <w:t>dependsOnMethods</w:t>
+      </w:r>
+      <w:proofErr w:type="spellEnd"/>
+      <w:proofErr w:type="gramEnd"/>
+    </w:p>
+    <w:p>
+      <w:pPr>
+        <w:autoSpaceDE w:val="0"/>
+        <w:autoSpaceDN w:val="0"/>
+        <w:adjustRightInd w:val="0"/>
+        <w:spacing w:after="0" w:afterAutospacing="0"/>
+        <w:rPr>
+          <w:rFonts w:ascii="Bookman Old Style" w:hAnsi="Bookman Old Style" w:cs="Consolas"/>
+          <w:color w:val="646464"/>
+          <w:sz w:val="28"/>
+          <w:szCs w:val="28"/>
+          <w:shd w:val="clear" w:color="auto" w:fill="E8F2FE"/>
+        </w:rPr>
+      </w:pPr>
+      <w:r>
+        <w:rPr>
+          <w:rFonts w:ascii="Bookman Old Style" w:hAnsi="Bookman Old Style" w:cs="Consolas"/>
+          <w:color w:val="646464"/>
+          <w:sz w:val="28"/>
+          <w:szCs w:val="28"/>
+          <w:shd w:val="clear" w:color="auto" w:fill="E8F2FE"/>
+        </w:rPr>
+        <w:t xml:space="preserve">2. </w:t>
+      </w:r>
+      <w:proofErr w:type="gramStart"/>
+      <w:r>
+        <w:rPr>
+          <w:rFonts w:ascii="Bookman Old Style" w:hAnsi="Bookman Old Style" w:cs="Consolas"/>
+          <w:color w:val="646464"/>
+          <w:sz w:val="28"/>
+          <w:szCs w:val="28"/>
+          <w:shd w:val="clear" w:color="auto" w:fill="E8F2FE"/>
+        </w:rPr>
+        <w:t>priority</w:t>
+      </w:r>
+      <w:proofErr w:type="gramEnd"/>
+    </w:p>
+    <w:p>
+      <w:pPr>
+        <w:autoSpaceDE w:val="0"/>
+        <w:autoSpaceDN w:val="0"/>
+        <w:adjustRightInd w:val="0"/>
+        <w:spacing w:after="0" w:afterAutospacing="0"/>
+        <w:rPr>
+          <w:rFonts w:ascii="Bookman Old Style" w:hAnsi="Bookman Old Style" w:cs="Consolas"/>
+          <w:color w:val="646464"/>
+          <w:sz w:val="28"/>
+          <w:szCs w:val="28"/>
+          <w:shd w:val="clear" w:color="auto" w:fill="E8F2FE"/>
+        </w:rPr>
+      </w:pPr>
+    </w:p>
+    <w:p>
+      <w:pPr>
+        <w:autoSpaceDE w:val="0"/>
+        <w:autoSpaceDN w:val="0"/>
+        <w:adjustRightInd w:val="0"/>
+        <w:spacing w:after="0" w:afterAutospacing="0"/>
+        <w:rPr>
+          <w:rFonts w:ascii="Bookman Old Style" w:hAnsi="Bookman Old Style" w:cs="Consolas"/>
+          <w:color w:val="646464"/>
+          <w:sz w:val="28"/>
+          <w:szCs w:val="28"/>
+          <w:shd w:val="clear" w:color="auto" w:fill="E8F2FE"/>
+        </w:rPr>
+      </w:pPr>
+      <w:r>
+        <w:rPr>
+          <w:rFonts w:ascii="Bookman Old Style" w:hAnsi="Bookman Old Style" w:cs="Consolas"/>
+          <w:color w:val="646464"/>
+          <w:sz w:val="28"/>
+          <w:szCs w:val="28"/>
+          <w:shd w:val="clear" w:color="auto" w:fill="E8F2FE"/>
+        </w:rPr>
+        <w:t>TEstNG.xml File</w:t>
+      </w:r>
+    </w:p>
+    <w:p>
+      <w:pPr>
+        <w:autoSpaceDE w:val="0"/>
+        <w:autoSpaceDN w:val="0"/>
+        <w:adjustRightInd w:val="0"/>
+        <w:spacing w:after="0" w:afterAutospacing="0"/>
+        <w:rPr>
+          <w:rFonts w:ascii="Bookman Old Style" w:hAnsi="Bookman Old Style" w:cs="Consolas"/>
+          <w:color w:val="646464"/>
+          <w:sz w:val="28"/>
+          <w:szCs w:val="28"/>
+          <w:shd w:val="clear" w:color="auto" w:fill="E8F2FE"/>
+        </w:rPr>
+      </w:pPr>
+      <w:r>
+        <w:rPr>
+          <w:rFonts w:ascii="Bookman Old Style" w:hAnsi="Bookman Old Style" w:cs="Consolas"/>
+          <w:noProof/>
+          <w:color w:val="646464"/>
+          <w:sz w:val="28"/>
+          <w:szCs w:val="28"/>
+          <w:shd w:val="clear" w:color="auto" w:fill="E8F2FE"/>
+        </w:rPr>
+        <w:drawing>
+          <wp:inline distT="0" distB="0" distL="0" distR="0">
+            <wp:extent cx="5943600" cy="2171700"/>
+            <wp:effectExtent l="19050" t="0" r="0" b="0"/>
+            <wp:docPr id="35" name="Picture 3"/>
+            <wp:cNvGraphicFramePr>
+              <a:graphicFrameLocks xmlns:a="http://schemas.openxmlformats.org/drawingml/2006/main" noChangeAspect="1"/>
+            </wp:cNvGraphicFramePr>
+            <a:graphic xmlns:a="http://schemas.openxmlformats.org/drawingml/2006/main">
+              <a:graphicData uri="http://schemas.openxmlformats.org/drawingml/2006/picture">
+                <pic:pic xmlns:pic="http://schemas.openxmlformats.org/drawingml/2006/picture">
+                  <pic:nvPicPr>
+                    <pic:cNvPr id="0" name="Picture 3"/>
+                    <pic:cNvPicPr>
+                      <a:picLocks noChangeAspect="1" noChangeArrowheads="1"/>
+                    </pic:cNvPicPr>
+                  </pic:nvPicPr>
+                  <pic:blipFill>
+                    <a:blip r:embed="rId41"/>
+                    <a:srcRect/>
+                    <a:stretch>
+                      <a:fillRect/>
+                    </a:stretch>
+                  </pic:blipFill>
+                  <pic:spPr bwMode="auto">
+                    <a:xfrm>
+                      <a:off x="0" y="0"/>
+                      <a:ext cx="5943600" cy="2171700"/>
+                    </a:xfrm>
+                    <a:prstGeom prst="rect">
+                      <a:avLst/>
+                    </a:prstGeom>
+                    <a:noFill/>
+                    <a:ln w="9525">
+                      <a:noFill/>
+                      <a:miter lim="800000"/>
+                      <a:headEnd/>
+                      <a:tailEnd/>
+                    </a:ln>
+                  </pic:spPr>
+                </pic:pic>
+              </a:graphicData>
+            </a:graphic>
+          </wp:inline>
+        </w:drawing>
+      </w:r>
+    </w:p>
+    <w:p>
+      <w:pPr>
+        <w:autoSpaceDE w:val="0"/>
+        <w:autoSpaceDN w:val="0"/>
+        <w:adjustRightInd w:val="0"/>
+        <w:spacing w:after="0" w:afterAutospacing="0"/>
+        <w:rPr>
+          <w:rFonts w:ascii="Bookman Old Style" w:hAnsi="Bookman Old Style" w:cs="Consolas"/>
+          <w:color w:val="646464"/>
+          <w:sz w:val="28"/>
+          <w:szCs w:val="28"/>
+          <w:shd w:val="clear" w:color="auto" w:fill="E8F2FE"/>
+        </w:rPr>
+      </w:pPr>
+    </w:p>
+    <w:p>
+      <w:pPr>
+        <w:autoSpaceDE w:val="0"/>
+        <w:autoSpaceDN w:val="0"/>
+        <w:adjustRightInd w:val="0"/>
+        <w:spacing w:after="0" w:afterAutospacing="0"/>
+        <w:rPr>
+          <w:rFonts w:ascii="Bookman Old Style" w:hAnsi="Bookman Old Style" w:cs="Lucida Console"/>
+          <w:sz w:val="24"/>
+          <w:szCs w:val="24"/>
+        </w:rPr>
+      </w:pPr>
+    </w:p>
+    <w:p>
+      <w:pPr>
+        <w:pStyle w:val="ListParagraph"/>
+        <w:autoSpaceDE w:val="0"/>
+        <w:autoSpaceDN w:val="0"/>
+        <w:adjustRightInd w:val="0"/>
+        <w:spacing w:after="0" w:afterAutospacing="0"/>
+        <w:rPr>
+          <w:rFonts w:ascii="Bookman Old Style" w:hAnsi="Bookman Old Style" w:cs="Lucida Console"/>
+          <w:sz w:val="24"/>
+          <w:szCs w:val="24"/>
+        </w:rPr>
+      </w:pPr>
+    </w:p>
+    <w:p>
+      <w:pPr>
+        <w:autoSpaceDE w:val="0"/>
+        <w:autoSpaceDN w:val="0"/>
+        <w:adjustRightInd w:val="0"/>
+        <w:spacing w:after="0" w:afterAutospacing="0"/>
+        <w:rPr>
+          <w:rFonts w:ascii="Bookman Old Style" w:hAnsi="Bookman Old Style" w:cs="Lucida Console"/>
+          <w:sz w:val="24"/>
+          <w:szCs w:val="24"/>
+        </w:rPr>
+      </w:pPr>
+    </w:p>
+    <w:p>
+      <w:pPr>
+        <w:autoSpaceDE w:val="0"/>
+        <w:autoSpaceDN w:val="0"/>
+        <w:adjustRightInd w:val="0"/>
+        <w:spacing w:after="0" w:afterAutospacing="0"/>
+        <w:rPr>
+          <w:rFonts w:ascii="Bookman Old Style" w:hAnsi="Bookman Old Style" w:cs="Lucida Console"/>
+          <w:sz w:val="24"/>
+          <w:szCs w:val="24"/>
+        </w:rPr>
+      </w:pPr>
+    </w:p>
+    <w:p>
+      <w:pPr>
+        <w:autoSpaceDE w:val="0"/>
+        <w:autoSpaceDN w:val="0"/>
+        <w:adjustRightInd w:val="0"/>
+        <w:spacing w:after="0" w:afterAutospacing="0"/>
+        <w:rPr>
+          <w:rFonts w:ascii="Bookman Old Style" w:hAnsi="Bookman Old Style" w:cs="Lucida Console"/>
+          <w:sz w:val="24"/>
+          <w:szCs w:val="24"/>
+        </w:rPr>
+      </w:pPr>
+    </w:p>
+    <w:p>
+      <w:pPr>
+        <w:autoSpaceDE w:val="0"/>
+        <w:autoSpaceDN w:val="0"/>
+        <w:adjustRightInd w:val="0"/>
+        <w:spacing w:after="0" w:afterAutospacing="0"/>
+        <w:rPr>
+          <w:rFonts w:ascii="Bookman Old Style" w:hAnsi="Bookman Old Style" w:cs="Lucida Console"/>
+          <w:sz w:val="24"/>
+          <w:szCs w:val="24"/>
+        </w:rPr>
+      </w:pPr>
+    </w:p>
+    <w:p>
+      <w:pPr>
+        <w:autoSpaceDE w:val="0"/>
+        <w:autoSpaceDN w:val="0"/>
+        <w:adjustRightInd w:val="0"/>
+        <w:spacing w:after="0" w:afterAutospacing="0"/>
+        <w:rPr>
+          <w:rFonts w:ascii="Bookman Old Style" w:hAnsi="Bookman Old Style" w:cs="Lucida Console"/>
+          <w:sz w:val="24"/>
+          <w:szCs w:val="24"/>
+        </w:rPr>
+      </w:pPr>
+    </w:p>
+    <w:p>
+      <w:pPr>
+        <w:autoSpaceDE w:val="0"/>
+        <w:autoSpaceDN w:val="0"/>
+        <w:adjustRightInd w:val="0"/>
+        <w:spacing w:after="0" w:afterAutospacing="0"/>
+        <w:rPr>
+          <w:rFonts w:ascii="Bookman Old Style" w:hAnsi="Bookman Old Style" w:cs="Lucida Console"/>
+          <w:sz w:val="24"/>
+          <w:szCs w:val="24"/>
+        </w:rPr>
+      </w:pPr>
+    </w:p>
+    <w:p>
+      <w:pPr>
+        <w:autoSpaceDE w:val="0"/>
+        <w:autoSpaceDN w:val="0"/>
+        <w:adjustRightInd w:val="0"/>
+        <w:spacing w:after="0" w:afterAutospacing="0"/>
+        <w:rPr>
+          <w:rFonts w:ascii="Bookman Old Style" w:hAnsi="Bookman Old Style" w:cs="Lucida Console"/>
+          <w:sz w:val="24"/>
+          <w:szCs w:val="24"/>
+        </w:rPr>
+      </w:pPr>
+    </w:p>
+    <w:p>
+      <w:pPr>
+        <w:autoSpaceDE w:val="0"/>
+        <w:autoSpaceDN w:val="0"/>
+        <w:adjustRightInd w:val="0"/>
+        <w:spacing w:after="0" w:afterAutospacing="0"/>
+        <w:rPr>
+          <w:rFonts w:ascii="Bookman Old Style" w:hAnsi="Bookman Old Style" w:cs="Lucida Console"/>
+          <w:sz w:val="24"/>
+          <w:szCs w:val="24"/>
+        </w:rPr>
+      </w:pPr>
+    </w:p>
+    <w:p>
+      <w:pPr>
+        <w:autoSpaceDE w:val="0"/>
+        <w:autoSpaceDN w:val="0"/>
+        <w:adjustRightInd w:val="0"/>
+        <w:spacing w:after="0" w:afterAutospacing="0"/>
+        <w:rPr>
+          <w:rFonts w:ascii="Bookman Old Style" w:hAnsi="Bookman Old Style" w:cs="Lucida Console"/>
+          <w:sz w:val="24"/>
+          <w:szCs w:val="24"/>
+        </w:rPr>
+      </w:pPr>
+    </w:p>
     <w:sectPr>
       <w:pgSz w:w="12240" w:h="15840"/>
       <w:pgMar w:top="1440" w:right="1440" w:bottom="1440" w:left="1440" w:header="708" w:footer="708" w:gutter="0"/>
@@ -22479,7 +24349,7 @@
         <v:path o:extrusionok="f" gradientshapeok="t" o:connecttype="rect"/>
         <o:lock v:ext="edit" aspectratio="t"/>
       </v:shapetype>
-      <v:shape id="_x0000_i1033" type="#_x0000_t75" style="width:11.5pt;height:11.5pt" o:bullet="t">
+      <v:shape id="_x0000_i1051" type="#_x0000_t75" style="width:11.5pt;height:11.5pt" o:bullet="t">
         <v:imagedata r:id="rId1" o:title="mso8DCB"/>
       </v:shape>
     </w:pict>
@@ -24950,17 +26820,16 @@
   <w:abstractNum w:abstractNumId="26">
     <w:nsid w:val="537E5F12"/>
     <w:multiLevelType w:val="hybridMultilevel"/>
-    <w:tmpl w:val="5756F400"/>
-    <w:lvl w:ilvl="0" w:tplc="385447C6">
-      <w:start w:val="1"/>
-      <w:numFmt w:val="lowerLetter"/>
+    <w:tmpl w:val="C81A329E"/>
+    <w:lvl w:ilvl="0" w:tplc="0409000F">
+      <w:start w:val="1"/>
+      <w:numFmt w:val="decimal"/>
       <w:lvlText w:val="%1."/>
       <w:lvlJc w:val="left"/>
       <w:pPr>
-        <w:ind w:left="3960" w:hanging="360"/>
+        <w:ind w:left="786" w:hanging="360"/>
       </w:pPr>
       <w:rPr>
-        <w:rFonts w:ascii="Bookman Old Style" w:eastAsiaTheme="minorHAnsi" w:hAnsi="Bookman Old Style" w:cs="Lucida Console"/>
         <w:b w:val="0"/>
       </w:rPr>
     </w:lvl>
@@ -25686,6 +27555,119 @@
     </w:lvl>
   </w:abstractNum>
   <w:abstractNum w:abstractNumId="34">
+    <w:nsid w:val="68F71B20"/>
+    <w:multiLevelType w:val="hybridMultilevel"/>
+    <w:tmpl w:val="E2628C78"/>
+    <w:lvl w:ilvl="0" w:tplc="0409000B">
+      <w:start w:val="1"/>
+      <w:numFmt w:val="bullet"/>
+      <w:lvlText w:val=""/>
+      <w:lvlJc w:val="left"/>
+      <w:pPr>
+        <w:ind w:left="720" w:hanging="360"/>
+      </w:pPr>
+      <w:rPr>
+        <w:rFonts w:ascii="Wingdings" w:hAnsi="Wingdings" w:hint="default"/>
+      </w:rPr>
+    </w:lvl>
+    <w:lvl w:ilvl="1" w:tplc="04090003" w:tentative="1">
+      <w:start w:val="1"/>
+      <w:numFmt w:val="bullet"/>
+      <w:lvlText w:val="o"/>
+      <w:lvlJc w:val="left"/>
+      <w:pPr>
+        <w:ind w:left="1440" w:hanging="360"/>
+      </w:pPr>
+      <w:rPr>
+        <w:rFonts w:ascii="Courier New" w:hAnsi="Courier New" w:cs="Courier New" w:hint="default"/>
+      </w:rPr>
+    </w:lvl>
+    <w:lvl w:ilvl="2" w:tplc="04090005" w:tentative="1">
+      <w:start w:val="1"/>
+      <w:numFmt w:val="bullet"/>
+      <w:lvlText w:val=""/>
+      <w:lvlJc w:val="left"/>
+      <w:pPr>
+        <w:ind w:left="2160" w:hanging="360"/>
+      </w:pPr>
+      <w:rPr>
+        <w:rFonts w:ascii="Wingdings" w:hAnsi="Wingdings" w:hint="default"/>
+      </w:rPr>
+    </w:lvl>
+    <w:lvl w:ilvl="3" w:tplc="0409000B">
+      <w:start w:val="1"/>
+      <w:numFmt w:val="bullet"/>
+      <w:lvlText w:val=""/>
+      <w:lvlJc w:val="left"/>
+      <w:pPr>
+        <w:ind w:left="786" w:hanging="360"/>
+      </w:pPr>
+      <w:rPr>
+        <w:rFonts w:ascii="Wingdings" w:hAnsi="Wingdings" w:hint="default"/>
+      </w:rPr>
+    </w:lvl>
+    <w:lvl w:ilvl="4" w:tplc="04090003" w:tentative="1">
+      <w:start w:val="1"/>
+      <w:numFmt w:val="bullet"/>
+      <w:lvlText w:val="o"/>
+      <w:lvlJc w:val="left"/>
+      <w:pPr>
+        <w:ind w:left="3600" w:hanging="360"/>
+      </w:pPr>
+      <w:rPr>
+        <w:rFonts w:ascii="Courier New" w:hAnsi="Courier New" w:cs="Courier New" w:hint="default"/>
+      </w:rPr>
+    </w:lvl>
+    <w:lvl w:ilvl="5" w:tplc="04090005" w:tentative="1">
+      <w:start w:val="1"/>
+      <w:numFmt w:val="bullet"/>
+      <w:lvlText w:val=""/>
+      <w:lvlJc w:val="left"/>
+      <w:pPr>
+        <w:ind w:left="4320" w:hanging="360"/>
+      </w:pPr>
+      <w:rPr>
+        <w:rFonts w:ascii="Wingdings" w:hAnsi="Wingdings" w:hint="default"/>
+      </w:rPr>
+    </w:lvl>
+    <w:lvl w:ilvl="6" w:tplc="04090001" w:tentative="1">
+      <w:start w:val="1"/>
+      <w:numFmt w:val="bullet"/>
+      <w:lvlText w:val=""/>
+      <w:lvlJc w:val="left"/>
+      <w:pPr>
+        <w:ind w:left="5040" w:hanging="360"/>
+      </w:pPr>
+      <w:rPr>
+        <w:rFonts w:ascii="Symbol" w:hAnsi="Symbol" w:hint="default"/>
+      </w:rPr>
+    </w:lvl>
+    <w:lvl w:ilvl="7" w:tplc="04090003" w:tentative="1">
+      <w:start w:val="1"/>
+      <w:numFmt w:val="bullet"/>
+      <w:lvlText w:val="o"/>
+      <w:lvlJc w:val="left"/>
+      <w:pPr>
+        <w:ind w:left="5760" w:hanging="360"/>
+      </w:pPr>
+      <w:rPr>
+        <w:rFonts w:ascii="Courier New" w:hAnsi="Courier New" w:cs="Courier New" w:hint="default"/>
+      </w:rPr>
+    </w:lvl>
+    <w:lvl w:ilvl="8" w:tplc="04090005" w:tentative="1">
+      <w:start w:val="1"/>
+      <w:numFmt w:val="bullet"/>
+      <w:lvlText w:val=""/>
+      <w:lvlJc w:val="left"/>
+      <w:pPr>
+        <w:ind w:left="6480" w:hanging="360"/>
+      </w:pPr>
+      <w:rPr>
+        <w:rFonts w:ascii="Wingdings" w:hAnsi="Wingdings" w:hint="default"/>
+      </w:rPr>
+    </w:lvl>
+  </w:abstractNum>
+  <w:abstractNum w:abstractNumId="35">
     <w:nsid w:val="6CE72501"/>
     <w:multiLevelType w:val="hybridMultilevel"/>
     <w:tmpl w:val="D94CB18E"/>
@@ -25774,7 +27756,7 @@
       </w:pPr>
     </w:lvl>
   </w:abstractNum>
-  <w:abstractNum w:abstractNumId="35">
+  <w:abstractNum w:abstractNumId="36">
     <w:nsid w:val="6F5133AA"/>
     <w:multiLevelType w:val="hybridMultilevel"/>
     <w:tmpl w:val="9408666E"/>
@@ -25887,7 +27869,7 @@
       </w:rPr>
     </w:lvl>
   </w:abstractNum>
-  <w:abstractNum w:abstractNumId="36">
+  <w:abstractNum w:abstractNumId="37">
     <w:nsid w:val="71406F2E"/>
     <w:multiLevelType w:val="hybridMultilevel"/>
     <w:tmpl w:val="FB8CCE54"/>
@@ -25976,7 +27958,7 @@
       </w:pPr>
     </w:lvl>
   </w:abstractNum>
-  <w:abstractNum w:abstractNumId="37">
+  <w:abstractNum w:abstractNumId="38">
     <w:nsid w:val="74024BB9"/>
     <w:multiLevelType w:val="hybridMultilevel"/>
     <w:tmpl w:val="1ACC6EAE"/>
@@ -26065,7 +28047,7 @@
       </w:pPr>
     </w:lvl>
   </w:abstractNum>
-  <w:abstractNum w:abstractNumId="38">
+  <w:abstractNum w:abstractNumId="39">
     <w:nsid w:val="76852610"/>
     <w:multiLevelType w:val="hybridMultilevel"/>
     <w:tmpl w:val="674AFC46"/>
@@ -26154,7 +28136,93 @@
       </w:pPr>
     </w:lvl>
   </w:abstractNum>
-  <w:abstractNum w:abstractNumId="39">
+  <w:abstractNum w:abstractNumId="40">
+    <w:nsid w:val="78621267"/>
+    <w:multiLevelType w:val="hybridMultilevel"/>
+    <w:tmpl w:val="539A9E0C"/>
+    <w:lvl w:ilvl="0" w:tplc="0409000F">
+      <w:start w:val="1"/>
+      <w:numFmt w:val="decimal"/>
+      <w:lvlText w:val="%1."/>
+      <w:lvlJc w:val="left"/>
+      <w:pPr>
+        <w:ind w:left="720" w:hanging="360"/>
+      </w:pPr>
+    </w:lvl>
+    <w:lvl w:ilvl="1" w:tplc="04090019" w:tentative="1">
+      <w:start w:val="1"/>
+      <w:numFmt w:val="lowerLetter"/>
+      <w:lvlText w:val="%2."/>
+      <w:lvlJc w:val="left"/>
+      <w:pPr>
+        <w:ind w:left="1440" w:hanging="360"/>
+      </w:pPr>
+    </w:lvl>
+    <w:lvl w:ilvl="2" w:tplc="0409001B" w:tentative="1">
+      <w:start w:val="1"/>
+      <w:numFmt w:val="lowerRoman"/>
+      <w:lvlText w:val="%3."/>
+      <w:lvlJc w:val="right"/>
+      <w:pPr>
+        <w:ind w:left="2160" w:hanging="180"/>
+      </w:pPr>
+    </w:lvl>
+    <w:lvl w:ilvl="3" w:tplc="0409000F" w:tentative="1">
+      <w:start w:val="1"/>
+      <w:numFmt w:val="decimal"/>
+      <w:lvlText w:val="%4."/>
+      <w:lvlJc w:val="left"/>
+      <w:pPr>
+        <w:ind w:left="2880" w:hanging="360"/>
+      </w:pPr>
+    </w:lvl>
+    <w:lvl w:ilvl="4" w:tplc="04090019" w:tentative="1">
+      <w:start w:val="1"/>
+      <w:numFmt w:val="lowerLetter"/>
+      <w:lvlText w:val="%5."/>
+      <w:lvlJc w:val="left"/>
+      <w:pPr>
+        <w:ind w:left="3600" w:hanging="360"/>
+      </w:pPr>
+    </w:lvl>
+    <w:lvl w:ilvl="5" w:tplc="0409001B" w:tentative="1">
+      <w:start w:val="1"/>
+      <w:numFmt w:val="lowerRoman"/>
+      <w:lvlText w:val="%6."/>
+      <w:lvlJc w:val="right"/>
+      <w:pPr>
+        <w:ind w:left="4320" w:hanging="180"/>
+      </w:pPr>
+    </w:lvl>
+    <w:lvl w:ilvl="6" w:tplc="0409000F" w:tentative="1">
+      <w:start w:val="1"/>
+      <w:numFmt w:val="decimal"/>
+      <w:lvlText w:val="%7."/>
+      <w:lvlJc w:val="left"/>
+      <w:pPr>
+        <w:ind w:left="5040" w:hanging="360"/>
+      </w:pPr>
+    </w:lvl>
+    <w:lvl w:ilvl="7" w:tplc="04090019" w:tentative="1">
+      <w:start w:val="1"/>
+      <w:numFmt w:val="lowerLetter"/>
+      <w:lvlText w:val="%8."/>
+      <w:lvlJc w:val="left"/>
+      <w:pPr>
+        <w:ind w:left="5760" w:hanging="360"/>
+      </w:pPr>
+    </w:lvl>
+    <w:lvl w:ilvl="8" w:tplc="0409001B" w:tentative="1">
+      <w:start w:val="1"/>
+      <w:numFmt w:val="lowerRoman"/>
+      <w:lvlText w:val="%9."/>
+      <w:lvlJc w:val="right"/>
+      <w:pPr>
+        <w:ind w:left="6480" w:hanging="180"/>
+      </w:pPr>
+    </w:lvl>
+  </w:abstractNum>
+  <w:abstractNum w:abstractNumId="41">
     <w:nsid w:val="79297B26"/>
     <w:multiLevelType w:val="hybridMultilevel"/>
     <w:tmpl w:val="94CA76BE"/>
@@ -26243,7 +28311,7 @@
       </w:pPr>
     </w:lvl>
   </w:abstractNum>
-  <w:abstractNum w:abstractNumId="40">
+  <w:abstractNum w:abstractNumId="42">
     <w:nsid w:val="7A4503E5"/>
     <w:multiLevelType w:val="hybridMultilevel"/>
     <w:tmpl w:val="4D227A6A"/>
@@ -26330,6 +28398,119 @@
       <w:pPr>
         <w:ind w:left="6480" w:hanging="180"/>
       </w:pPr>
+    </w:lvl>
+  </w:abstractNum>
+  <w:abstractNum w:abstractNumId="43">
+    <w:nsid w:val="7FDC6444"/>
+    <w:multiLevelType w:val="hybridMultilevel"/>
+    <w:tmpl w:val="43D4ACD2"/>
+    <w:lvl w:ilvl="0" w:tplc="04090009">
+      <w:start w:val="1"/>
+      <w:numFmt w:val="bullet"/>
+      <w:lvlText w:val=""/>
+      <w:lvlJc w:val="left"/>
+      <w:pPr>
+        <w:ind w:left="720" w:hanging="360"/>
+      </w:pPr>
+      <w:rPr>
+        <w:rFonts w:ascii="Wingdings" w:hAnsi="Wingdings" w:hint="default"/>
+      </w:rPr>
+    </w:lvl>
+    <w:lvl w:ilvl="1" w:tplc="04090003" w:tentative="1">
+      <w:start w:val="1"/>
+      <w:numFmt w:val="bullet"/>
+      <w:lvlText w:val="o"/>
+      <w:lvlJc w:val="left"/>
+      <w:pPr>
+        <w:ind w:left="1440" w:hanging="360"/>
+      </w:pPr>
+      <w:rPr>
+        <w:rFonts w:ascii="Courier New" w:hAnsi="Courier New" w:cs="Courier New" w:hint="default"/>
+      </w:rPr>
+    </w:lvl>
+    <w:lvl w:ilvl="2" w:tplc="04090005" w:tentative="1">
+      <w:start w:val="1"/>
+      <w:numFmt w:val="bullet"/>
+      <w:lvlText w:val=""/>
+      <w:lvlJc w:val="left"/>
+      <w:pPr>
+        <w:ind w:left="2160" w:hanging="360"/>
+      </w:pPr>
+      <w:rPr>
+        <w:rFonts w:ascii="Wingdings" w:hAnsi="Wingdings" w:hint="default"/>
+      </w:rPr>
+    </w:lvl>
+    <w:lvl w:ilvl="3" w:tplc="04090001" w:tentative="1">
+      <w:start w:val="1"/>
+      <w:numFmt w:val="bullet"/>
+      <w:lvlText w:val=""/>
+      <w:lvlJc w:val="left"/>
+      <w:pPr>
+        <w:ind w:left="2880" w:hanging="360"/>
+      </w:pPr>
+      <w:rPr>
+        <w:rFonts w:ascii="Symbol" w:hAnsi="Symbol" w:hint="default"/>
+      </w:rPr>
+    </w:lvl>
+    <w:lvl w:ilvl="4" w:tplc="04090003" w:tentative="1">
+      <w:start w:val="1"/>
+      <w:numFmt w:val="bullet"/>
+      <w:lvlText w:val="o"/>
+      <w:lvlJc w:val="left"/>
+      <w:pPr>
+        <w:ind w:left="3600" w:hanging="360"/>
+      </w:pPr>
+      <w:rPr>
+        <w:rFonts w:ascii="Courier New" w:hAnsi="Courier New" w:cs="Courier New" w:hint="default"/>
+      </w:rPr>
+    </w:lvl>
+    <w:lvl w:ilvl="5" w:tplc="04090005" w:tentative="1">
+      <w:start w:val="1"/>
+      <w:numFmt w:val="bullet"/>
+      <w:lvlText w:val=""/>
+      <w:lvlJc w:val="left"/>
+      <w:pPr>
+        <w:ind w:left="4320" w:hanging="360"/>
+      </w:pPr>
+      <w:rPr>
+        <w:rFonts w:ascii="Wingdings" w:hAnsi="Wingdings" w:hint="default"/>
+      </w:rPr>
+    </w:lvl>
+    <w:lvl w:ilvl="6" w:tplc="04090001" w:tentative="1">
+      <w:start w:val="1"/>
+      <w:numFmt w:val="bullet"/>
+      <w:lvlText w:val=""/>
+      <w:lvlJc w:val="left"/>
+      <w:pPr>
+        <w:ind w:left="5040" w:hanging="360"/>
+      </w:pPr>
+      <w:rPr>
+        <w:rFonts w:ascii="Symbol" w:hAnsi="Symbol" w:hint="default"/>
+      </w:rPr>
+    </w:lvl>
+    <w:lvl w:ilvl="7" w:tplc="04090003" w:tentative="1">
+      <w:start w:val="1"/>
+      <w:numFmt w:val="bullet"/>
+      <w:lvlText w:val="o"/>
+      <w:lvlJc w:val="left"/>
+      <w:pPr>
+        <w:ind w:left="5760" w:hanging="360"/>
+      </w:pPr>
+      <w:rPr>
+        <w:rFonts w:ascii="Courier New" w:hAnsi="Courier New" w:cs="Courier New" w:hint="default"/>
+      </w:rPr>
+    </w:lvl>
+    <w:lvl w:ilvl="8" w:tplc="04090005" w:tentative="1">
+      <w:start w:val="1"/>
+      <w:numFmt w:val="bullet"/>
+      <w:lvlText w:val=""/>
+      <w:lvlJc w:val="left"/>
+      <w:pPr>
+        <w:ind w:left="6480" w:hanging="360"/>
+      </w:pPr>
+      <w:rPr>
+        <w:rFonts w:ascii="Wingdings" w:hAnsi="Wingdings" w:hint="default"/>
+      </w:rPr>
     </w:lvl>
   </w:abstractNum>
   <w:num w:numId="1">
@@ -26339,10 +28520,10 @@
     <w:abstractNumId w:val="14"/>
   </w:num>
   <w:num w:numId="3">
-    <w:abstractNumId w:val="37"/>
+    <w:abstractNumId w:val="38"/>
   </w:num>
   <w:num w:numId="4">
-    <w:abstractNumId w:val="36"/>
+    <w:abstractNumId w:val="37"/>
   </w:num>
   <w:num w:numId="5">
     <w:abstractNumId w:val="1"/>
@@ -26384,7 +28565,7 @@
     <w:abstractNumId w:val="4"/>
   </w:num>
   <w:num w:numId="18">
-    <w:abstractNumId w:val="35"/>
+    <w:abstractNumId w:val="36"/>
   </w:num>
   <w:num w:numId="19">
     <w:abstractNumId w:val="19"/>
@@ -26399,7 +28580,7 @@
     <w:abstractNumId w:val="18"/>
   </w:num>
   <w:num w:numId="23">
-    <w:abstractNumId w:val="39"/>
+    <w:abstractNumId w:val="41"/>
   </w:num>
   <w:num w:numId="24">
     <w:abstractNumId w:val="28"/>
@@ -26423,13 +28604,13 @@
     <w:abstractNumId w:val="33"/>
   </w:num>
   <w:num w:numId="31">
-    <w:abstractNumId w:val="38"/>
+    <w:abstractNumId w:val="39"/>
   </w:num>
   <w:num w:numId="32">
-    <w:abstractNumId w:val="34"/>
+    <w:abstractNumId w:val="35"/>
   </w:num>
   <w:num w:numId="33">
-    <w:abstractNumId w:val="40"/>
+    <w:abstractNumId w:val="42"/>
   </w:num>
   <w:num w:numId="34">
     <w:abstractNumId w:val="27"/>
@@ -26454,6 +28635,15 @@
   </w:num>
   <w:num w:numId="41">
     <w:abstractNumId w:val="31"/>
+  </w:num>
+  <w:num w:numId="42">
+    <w:abstractNumId w:val="40"/>
+  </w:num>
+  <w:num w:numId="43">
+    <w:abstractNumId w:val="43"/>
+  </w:num>
+  <w:num w:numId="44">
+    <w:abstractNumId w:val="34"/>
   </w:num>
 </w:numbering>
 </file>

</xml_diff>